<commit_message>
minor fix, docs 11-01
</commit_message>
<xml_diff>
--- a/Docs/dipterv1_doc_hwjwar.docx
+++ b/Docs/dipterv1_doc_hwjwar.docx
@@ -5258,7 +5258,19 @@
         </w:numPr>
       </w:pPr>
       <w:r>
-        <w:t>MAIL: Az email küldéshez szükséges adatokat tartalmazza.</w:t>
+        <w:t xml:space="preserve">MAIL: Az </w:t>
+      </w:r>
+      <w:r>
+        <w:t xml:space="preserve">aktiváló és reset </w:t>
+      </w:r>
+      <w:r>
+        <w:t>email küldés</w:t>
+      </w:r>
+      <w:r>
+        <w:t>é</w:t>
+      </w:r>
+      <w:r>
+        <w:t>hez szükséges adatokat tartalmazza.</w:t>
       </w:r>
     </w:p>
     <w:p>
@@ -5272,6 +5284,9 @@
       <w:r>
         <w:t xml:space="preserve">DROPBOX_KEY: </w:t>
       </w:r>
+      <w:r>
+        <w:t>Az applikációhoz tartozó dropbox kulcs.</w:t>
+      </w:r>
     </w:p>
     <w:p>
       <w:pPr>
@@ -5284,6 +5299,9 @@
       <w:r>
         <w:lastRenderedPageBreak/>
         <w:t xml:space="preserve">DROPBOX_SECRET: </w:t>
+      </w:r>
+      <w:r>
+        <w:t>Az applikációhoz tartozó dropbox secret.</w:t>
       </w:r>
       <w:bookmarkStart w:id="33" w:name="_GoBack"/>
       <w:bookmarkEnd w:id="33"/>
@@ -12974,7 +12992,7 @@
 </file>
 
 <file path=customXml/itemProps1.xml><?xml version="1.0" encoding="utf-8"?>
-<ds:datastoreItem xmlns:ds="http://schemas.openxmlformats.org/officeDocument/2006/customXml" ds:itemID="{5605EC91-DF39-4A7D-A6CE-226895B1FF5E}">
+<ds:datastoreItem xmlns:ds="http://schemas.openxmlformats.org/officeDocument/2006/customXml" ds:itemID="{B904C172-E805-4671-891A-DBC971488A1C}">
   <ds:schemaRefs>
     <ds:schemaRef ds:uri="http://schemas.openxmlformats.org/officeDocument/2006/bibliography"/>
   </ds:schemaRefs>

</xml_diff>

<commit_message>
docs 11-06, shared notes
</commit_message>
<xml_diff>
--- a/Docs/dipterv1_doc_hwjwar.docx
+++ b/Docs/dipterv1_doc_hwjwar.docx
@@ -1,6 +1,6 @@
 
 <file path=word/document.xml><?xml version="1.0" encoding="utf-8"?>
-<w:document xmlns:wpc="http://schemas.microsoft.com/office/word/2010/wordprocessingCanvas" xmlns:cx="http://schemas.microsoft.com/office/drawing/2014/chartex" xmlns:cx1="http://schemas.microsoft.com/office/drawing/2015/9/8/chartex" xmlns:mc="http://schemas.openxmlformats.org/markup-compatibility/2006" xmlns:o="urn:schemas-microsoft-com:office:office" xmlns:r="http://schemas.openxmlformats.org/officeDocument/2006/relationships" xmlns:m="http://schemas.openxmlformats.org/officeDocument/2006/math" xmlns:v="urn:schemas-microsoft-com:vml" xmlns:wp14="http://schemas.microsoft.com/office/word/2010/wordprocessingDrawing" xmlns:wp="http://schemas.openxmlformats.org/drawingml/2006/wordprocessingDrawing" xmlns:w10="urn:schemas-microsoft-com:office:word" xmlns:w="http://schemas.openxmlformats.org/wordprocessingml/2006/main" xmlns:w14="http://schemas.microsoft.com/office/word/2010/wordml" xmlns:w15="http://schemas.microsoft.com/office/word/2012/wordml" xmlns:w16se="http://schemas.microsoft.com/office/word/2015/wordml/symex" xmlns:wpg="http://schemas.microsoft.com/office/word/2010/wordprocessingGroup" xmlns:wpi="http://schemas.microsoft.com/office/word/2010/wordprocessingInk" xmlns:wne="http://schemas.microsoft.com/office/word/2006/wordml" xmlns:wps="http://schemas.microsoft.com/office/word/2010/wordprocessingShape" mc:Ignorable="w14 w15 w16se wp14">
+<w:document xmlns:wpc="http://schemas.microsoft.com/office/word/2010/wordprocessingCanvas" xmlns:cx="http://schemas.microsoft.com/office/drawing/2014/chartex" xmlns:mc="http://schemas.openxmlformats.org/markup-compatibility/2006" xmlns:o="urn:schemas-microsoft-com:office:office" xmlns:r="http://schemas.openxmlformats.org/officeDocument/2006/relationships" xmlns:m="http://schemas.openxmlformats.org/officeDocument/2006/math" xmlns:v="urn:schemas-microsoft-com:vml" xmlns:wp14="http://schemas.microsoft.com/office/word/2010/wordprocessingDrawing" xmlns:wp="http://schemas.openxmlformats.org/drawingml/2006/wordprocessingDrawing" xmlns:w10="urn:schemas-microsoft-com:office:word" xmlns:w="http://schemas.openxmlformats.org/wordprocessingml/2006/main" xmlns:w14="http://schemas.microsoft.com/office/word/2010/wordml" xmlns:w15="http://schemas.microsoft.com/office/word/2012/wordml" xmlns:w16se="http://schemas.microsoft.com/office/word/2015/wordml/symex" xmlns:wpg="http://schemas.microsoft.com/office/word/2010/wordprocessingGroup" xmlns:wpi="http://schemas.microsoft.com/office/word/2010/wordprocessingInk" xmlns:wne="http://schemas.microsoft.com/office/word/2006/wordml" xmlns:wps="http://schemas.microsoft.com/office/word/2010/wordprocessingShape" mc:Ignorable="w14 w15 w16se wp14">
   <w:body>
     <w:p>
       <w:pPr>
@@ -81,21 +81,11 @@
       <w:pPr>
         <w:pStyle w:val="Cmlapkarstanszk"/>
       </w:pPr>
-      <w:r>
-        <w:fldChar w:fldCharType="begin"/>
-      </w:r>
-      <w:r>
-        <w:instrText xml:space="preserve"> DOCPROPERTY  Company  \* MERGEFORMAT </w:instrText>
-      </w:r>
-      <w:r>
-        <w:fldChar w:fldCharType="separate"/>
-      </w:r>
-      <w:r>
-        <w:t>Automatizálási és Alkalmazott Informatikai Tanszék</w:t>
-      </w:r>
-      <w:r>
-        <w:fldChar w:fldCharType="end"/>
-      </w:r>
+      <w:fldSimple w:instr=" DOCPROPERTY  Company  \* MERGEFORMAT ">
+        <w:r>
+          <w:t>Automatizálási és Alkalmazott Informatikai Tanszék</w:t>
+        </w:r>
+      </w:fldSimple>
     </w:p>
     <w:p/>
     <w:p/>
@@ -5151,7 +5141,11 @@
       </w:r>
       <w:bookmarkEnd w:id="9"/>
     </w:p>
-    <w:p/>
+    <w:p>
+      <w:r>
+        <w:t>A frontend Angular és TypeScript felhasználásával készült.</w:t>
+      </w:r>
+    </w:p>
     <w:p>
       <w:pPr>
         <w:pStyle w:val="Heading3"/>
@@ -5340,7 +5334,10 @@
         <w:t xml:space="preserve"> az általam kiválasztott </w:t>
       </w:r>
       <w:r>
-        <w:t>fájlmegosztó portál, amivel összekötöm az alkalmazást. Az oldal ingyenes verzió esetén 2GB helyet biztosít a felhasználó számára.</w:t>
+        <w:t>fájlmegosztó portál</w:t>
+      </w:r>
+      <w:r>
+        <w:t xml:space="preserve"> amivel összekötöm az alkalmazást. Az oldal ingyenes verzió esetén 2GB helyet biztosít a felhasználó számára.</w:t>
       </w:r>
     </w:p>
     <w:p>
@@ -5484,7 +5481,6 @@
           <w:id w:val="-566259470"/>
           <w:citation/>
         </w:sdtPr>
-        <w:sdtEndPr/>
         <w:sdtContent>
           <w:r>
             <w:fldChar w:fldCharType="begin"/>
@@ -5512,6 +5508,28 @@
       <w:r>
         <w:t xml:space="preserve">Az OS sok előtelepített szoftverrel rendelkezik és tartozik hozzá grafikus UI. </w:t>
       </w:r>
+      <w:r>
+        <w:t xml:space="preserve">Bár az operációs rendszeren van Python </w:t>
+      </w:r>
+      <w:r>
+        <w:t>f</w:t>
+      </w:r>
+      <w:r>
+        <w:t>rissíteni kell azt, mivel csak 3.6-os verzióval</w:t>
+      </w:r>
+      <w:r>
+        <w:t xml:space="preserve"> fut az alkalmazás helyesen. </w:t>
+      </w:r>
+      <w:r>
+        <w:t xml:space="preserve">Továbbá fel kell telepíteni az npm </w:t>
+      </w:r>
+      <w:r>
+        <w:lastRenderedPageBreak/>
+        <w:t xml:space="preserve">package managert is, hogy a frontendhez tartozó komponensek is </w:t>
+      </w:r>
+      <w:r>
+        <w:t>felkerüljenek a rendszerre.</w:t>
+      </w:r>
     </w:p>
     <w:p>
       <w:pPr>
@@ -5613,7 +5631,6 @@
           <w:id w:val="1834184073"/>
           <w:citation/>
         </w:sdtPr>
-        <w:sdtEndPr/>
         <w:sdtContent>
           <w:r>
             <w:fldChar w:fldCharType="begin"/>
@@ -5641,210 +5658,53 @@
       <w:r>
         <w:t xml:space="preserve"> </w:t>
       </w:r>
-      <w:bookmarkStart w:id="22" w:name="_GoBack"/>
-      <w:bookmarkEnd w:id="22"/>
     </w:p>
     <w:p/>
     <w:p>
       <w:pPr>
         <w:pStyle w:val="Heading2"/>
       </w:pPr>
-      <w:bookmarkStart w:id="23" w:name="_Toc497727997"/>
-      <w:r>
-        <w:t>Felhasználás</w:t>
+      <w:bookmarkStart w:id="22" w:name="_Toc497727997"/>
+      <w:bookmarkStart w:id="23" w:name="_Toc497727998"/>
+      <w:r>
+        <w:t>Use Case</w:t>
       </w:r>
       <w:bookmarkEnd w:id="23"/>
     </w:p>
-    <w:p/>
-    <w:p>
-      <w:pPr>
-        <w:pStyle w:val="Heading2"/>
-      </w:pPr>
-      <w:bookmarkStart w:id="24" w:name="_Toc497727998"/>
-      <w:r>
-        <w:t>Use Case</w:t>
-      </w:r>
-      <w:bookmarkEnd w:id="24"/>
-    </w:p>
-    <w:p/>
-    <w:p>
-      <w:pPr>
-        <w:pStyle w:val="Heading1"/>
-      </w:pPr>
-      <w:bookmarkStart w:id="25" w:name="_Toc497727999"/>
-      <w:bookmarkEnd w:id="6"/>
+    <w:p>
+      <w:r>
+        <w:t>A fejezetben a korábban leírt funkciók tekinthetőek meg Use Case diagram</w:t>
+      </w:r>
+      <w:r>
+        <w:t>ok formájában, amik s</w:t>
+      </w:r>
+      <w:r>
+        <w:t>egít</w:t>
+      </w:r>
+      <w:r>
+        <w:t>enek</w:t>
+      </w:r>
+      <w:r>
+        <w:t xml:space="preserve"> összefoglalni és vizualizálni. A diagrammokat szétbontottam olyan tevékenységekre, melyek vagy csak a felhasználót érintik vagy valamilyen fájlon </w:t>
+      </w:r>
+      <w:r>
+        <w:t xml:space="preserve">és note-on </w:t>
+      </w:r>
+      <w:r>
+        <w:t>végzett művelet.</w:t>
+      </w:r>
+    </w:p>
+    <w:p>
+      <w:pPr>
+        <w:pStyle w:val="Heading3"/>
+      </w:pPr>
       <w:r>
         <w:lastRenderedPageBreak/>
-        <w:t>Tervezés és fejlesztés</w:t>
-      </w:r>
-      <w:bookmarkEnd w:id="25"/>
-    </w:p>
-    <w:p/>
-    <w:p>
-      <w:pPr>
-        <w:pStyle w:val="Heading2"/>
-      </w:pPr>
-      <w:bookmarkStart w:id="26" w:name="_Toc497728000"/>
-      <w:r>
-        <w:t>Fejlesztőkörnyezet bemutatása</w:t>
-      </w:r>
-      <w:bookmarkEnd w:id="26"/>
-    </w:p>
-    <w:p/>
-    <w:p>
-      <w:pPr>
-        <w:pStyle w:val="Heading2"/>
-      </w:pPr>
-      <w:bookmarkStart w:id="27" w:name="_Toc497728001"/>
-      <w:r>
-        <w:t>Adatbázis</w:t>
-      </w:r>
-      <w:bookmarkEnd w:id="27"/>
-    </w:p>
-    <w:p>
-      <w:r>
-        <w:t xml:space="preserve">A rendszer helyes működéséhez elengedhetetlen az adatok perzisztálása. </w:t>
-      </w:r>
-      <w:r>
-        <w:t>A</w:t>
-      </w:r>
-      <w:r>
-        <w:t xml:space="preserve"> re</w:t>
-      </w:r>
-      <w:r>
-        <w:t xml:space="preserve">ndzser adatbázis struktúrája, </w:t>
-      </w:r>
-      <w:r>
-        <w:t>annak kialakítása</w:t>
-      </w:r>
-      <w:r>
-        <w:t>,</w:t>
-      </w:r>
-      <w:r>
-        <w:t xml:space="preserve"> </w:t>
-      </w:r>
-      <w:r>
-        <w:t xml:space="preserve">továbbá az egyes táblák szerepe és a közöttük lévő kapcsolatok </w:t>
-      </w:r>
-      <w:r>
-        <w:t>kerül</w:t>
-      </w:r>
-      <w:r>
-        <w:t>nek</w:t>
-      </w:r>
-      <w:r>
-        <w:t xml:space="preserve"> b</w:t>
-      </w:r>
-      <w:r>
-        <w:t>emutatásra az alábbi fejezetben</w:t>
-      </w:r>
-      <w:r>
-        <w:t>.</w:t>
-      </w:r>
-      <w:r>
-        <w:t xml:space="preserve"> Ahogy azt a technológiák fejezetben leírtam</w:t>
-      </w:r>
-      <w:r>
-        <w:t>,</w:t>
-      </w:r>
-      <w:r>
-        <w:t xml:space="preserve"> a program SQLite adatbázist használ. Az SQLAlchemy könyvtár felhasználásával elég csak megadnom az adatbázis típusát illetve annak elérését, így később</w:t>
-      </w:r>
-      <w:r>
-        <w:t>,</w:t>
-      </w:r>
-      <w:r>
-        <w:t xml:space="preserve"> ha szeretnék más adatbázisra váltani, akkor elég csak</w:t>
-      </w:r>
-      <w:r>
-        <w:t xml:space="preserve"> az alábbi kódrészletet átírnom. M</w:t>
-      </w:r>
-      <w:r>
-        <w:t>ás módosítást nem igényel.</w:t>
-      </w:r>
-    </w:p>
-    <w:p>
-      <w:pPr>
-        <w:pStyle w:val="HTMLPreformatted"/>
-        <w:shd w:val="clear" w:color="auto" w:fill="FFFFFF"/>
-        <w:rPr>
-          <w:color w:val="000000"/>
-          <w:lang w:val="hu-HU"/>
-        </w:rPr>
-      </w:pPr>
-      <w:r>
-        <w:rPr>
-          <w:color w:val="000000"/>
-          <w:highlight w:val="lightGray"/>
-          <w:lang w:val="hu-HU"/>
-        </w:rPr>
-        <w:t>engine = create_engine(</w:t>
-      </w:r>
-      <w:r>
-        <w:rPr>
-          <w:b/>
-          <w:bCs/>
-          <w:color w:val="008080"/>
-          <w:highlight w:val="lightGray"/>
-          <w:lang w:val="hu-HU"/>
-        </w:rPr>
-        <w:t>'sqlite:///test.db'</w:t>
-      </w:r>
-      <w:r>
-        <w:rPr>
-          <w:color w:val="000000"/>
-          <w:highlight w:val="lightGray"/>
-          <w:lang w:val="hu-HU"/>
-        </w:rPr>
-        <w:t xml:space="preserve">, </w:t>
-      </w:r>
-      <w:r>
-        <w:rPr>
-          <w:color w:val="660099"/>
-          <w:highlight w:val="lightGray"/>
-          <w:lang w:val="hu-HU"/>
-        </w:rPr>
-        <w:t>echo</w:t>
-      </w:r>
-      <w:r>
-        <w:rPr>
-          <w:color w:val="000000"/>
-          <w:highlight w:val="lightGray"/>
-          <w:lang w:val="hu-HU"/>
-        </w:rPr>
-        <w:t>=</w:t>
-      </w:r>
-      <w:r>
-        <w:rPr>
-          <w:b/>
-          <w:bCs/>
-          <w:color w:val="000080"/>
-          <w:highlight w:val="lightGray"/>
-          <w:lang w:val="hu-HU"/>
-        </w:rPr>
-        <w:t>True</w:t>
-      </w:r>
-      <w:r>
-        <w:rPr>
-          <w:color w:val="000000"/>
-          <w:highlight w:val="lightGray"/>
-          <w:lang w:val="hu-HU"/>
-        </w:rPr>
-        <w:t>)</w:t>
-      </w:r>
-    </w:p>
-    <w:p/>
-    <w:p>
-      <w:r>
-        <w:t>A program indulás</w:t>
-      </w:r>
-      <w:r>
-        <w:t>kor a definiált osztályok alapján megnézi, hogy a hozzájuk asszociált táblák valóban léteznek-e az adatbázisban. Amennyiben van olyan tábla amelyik nem létezik, akkor azt létrehozza.</w:t>
-      </w:r>
-    </w:p>
-    <w:p>
-      <w:pPr>
-        <w:ind w:firstLine="0"/>
+        <w:t>Felhasználót érintő műveletek</w:t>
+      </w:r>
+    </w:p>
+    <w:p>
+      <w:pPr>
         <w:jc w:val="center"/>
       </w:pPr>
       <w:r>
@@ -5852,12 +5712,11 @@
           <w:noProof/>
           <w:lang w:val="en-US"/>
         </w:rPr>
-        <w:lastRenderedPageBreak/>
         <w:drawing>
-          <wp:inline distT="0" distB="0" distL="0" distR="0" wp14:anchorId="0B44F730" wp14:editId="4EDC2210">
-            <wp:extent cx="5400040" cy="5116195"/>
-            <wp:effectExtent l="0" t="0" r="0" b="8255"/>
-            <wp:docPr id="2" name="Picture 2"/>
+          <wp:inline distT="0" distB="0" distL="0" distR="0" wp14:anchorId="4A4E0DB1" wp14:editId="2F701518">
+            <wp:extent cx="3733800" cy="3924300"/>
+            <wp:effectExtent l="0" t="0" r="0" b="0"/>
+            <wp:docPr id="10" name="Picture 10"/>
             <wp:cNvGraphicFramePr>
               <a:graphicFrameLocks xmlns:a="http://schemas.openxmlformats.org/drawingml/2006/main" noChangeAspect="1"/>
             </wp:cNvGraphicFramePr>
@@ -5877,6 +5736,257 @@
                   <pic:spPr>
                     <a:xfrm>
                       <a:off x="0" y="0"/>
+                      <a:ext cx="3733800" cy="3924300"/>
+                    </a:xfrm>
+                    <a:prstGeom prst="rect">
+                      <a:avLst/>
+                    </a:prstGeom>
+                  </pic:spPr>
+                </pic:pic>
+              </a:graphicData>
+            </a:graphic>
+          </wp:inline>
+        </w:drawing>
+      </w:r>
+    </w:p>
+    <w:p>
+      <w:pPr>
+        <w:jc w:val="center"/>
+      </w:pPr>
+    </w:p>
+    <w:p>
+      <w:pPr>
+        <w:pStyle w:val="Heading2"/>
+      </w:pPr>
+      <w:r>
+        <w:t>Felhasználás</w:t>
+      </w:r>
+      <w:bookmarkEnd w:id="22"/>
+    </w:p>
+    <w:p>
+      <w:r>
+        <w:t xml:space="preserve">Felmerülhet a kérdés, hogy miért pont Raspberry-re készült a szoftver és, hogy pontosan milyen célt is szolgál. Az ötlet az volt, hogy készítsek egy olyan szoftver amely segítségével személyes fájljaim, feljegyzéseim bárhonnan elérhetőek legyenek anélkül, hogy </w:t>
+      </w:r>
+      <w:r>
+        <w:t xml:space="preserve">azokat feltölteném egy </w:t>
+      </w:r>
+      <w:r>
+        <w:t xml:space="preserve">fájlmegosztóra. </w:t>
+      </w:r>
+      <w:r>
+        <w:t>Mindenképpen olyan hardvert kerestem ami egész nap hozzáfér a hálózathoz, képes folytonosan üzemelni és nem igényel sok erőforrást ehhez, így esett a választásom a Raspberry PI eszközre. A szoftver is olyan igényekkel készült, hogy nem kell sok párhuzamos felhasználót egyidejűleg kiszolgálnia, hiszen csak kis számú felhasználója lesz.</w:t>
+      </w:r>
+    </w:p>
+    <w:p>
+      <w:pPr>
+        <w:pStyle w:val="Heading1"/>
+      </w:pPr>
+      <w:bookmarkStart w:id="24" w:name="_Toc497727999"/>
+      <w:bookmarkEnd w:id="6"/>
+      <w:r>
+        <w:lastRenderedPageBreak/>
+        <w:t>Tervezés és fejlesztés</w:t>
+      </w:r>
+      <w:bookmarkEnd w:id="24"/>
+    </w:p>
+    <w:p/>
+    <w:p>
+      <w:pPr>
+        <w:pStyle w:val="Heading2"/>
+      </w:pPr>
+      <w:bookmarkStart w:id="25" w:name="_Toc497728000"/>
+      <w:r>
+        <w:t>Fejlesztőkörnyezet bemutatása</w:t>
+      </w:r>
+      <w:bookmarkEnd w:id="25"/>
+    </w:p>
+    <w:p/>
+    <w:p>
+      <w:pPr>
+        <w:pStyle w:val="Heading2"/>
+      </w:pPr>
+      <w:bookmarkStart w:id="26" w:name="_Toc497728001"/>
+      <w:r>
+        <w:t>Adatbázis</w:t>
+      </w:r>
+      <w:bookmarkEnd w:id="26"/>
+    </w:p>
+    <w:p>
+      <w:r>
+        <w:t xml:space="preserve">A rendszer helyes működéséhez elengedhetetlen az adatok perzisztálása. </w:t>
+      </w:r>
+      <w:r>
+        <w:t>A</w:t>
+      </w:r>
+      <w:r>
+        <w:t xml:space="preserve"> re</w:t>
+      </w:r>
+      <w:r>
+        <w:t xml:space="preserve">ndzser adatbázis struktúrája, </w:t>
+      </w:r>
+      <w:r>
+        <w:t>annak kialakítása</w:t>
+      </w:r>
+      <w:r>
+        <w:t>,</w:t>
+      </w:r>
+      <w:r>
+        <w:t xml:space="preserve"> </w:t>
+      </w:r>
+      <w:r>
+        <w:t xml:space="preserve">továbbá az egyes táblák szerepe és a közöttük lévő kapcsolatok </w:t>
+      </w:r>
+      <w:r>
+        <w:t>kerül</w:t>
+      </w:r>
+      <w:r>
+        <w:t>nek</w:t>
+      </w:r>
+      <w:r>
+        <w:t xml:space="preserve"> b</w:t>
+      </w:r>
+      <w:r>
+        <w:t>emutatásra az alábbi fejezetben</w:t>
+      </w:r>
+      <w:r>
+        <w:t>.</w:t>
+      </w:r>
+      <w:r>
+        <w:t xml:space="preserve"> Ahogy azt a technológiák fejezetben leírtam</w:t>
+      </w:r>
+      <w:r>
+        <w:t>,</w:t>
+      </w:r>
+      <w:r>
+        <w:t xml:space="preserve"> a program SQLite adatbázist használ. Az SQLAlchemy könyvtár felhasználásával elég csak megadnom az adatbázis típusát illetve annak elérését, így később</w:t>
+      </w:r>
+      <w:r>
+        <w:t>,</w:t>
+      </w:r>
+      <w:r>
+        <w:t xml:space="preserve"> ha szeretnék más adatbázisra váltani, akkor elég csak</w:t>
+      </w:r>
+      <w:r>
+        <w:t xml:space="preserve"> az alábbi kódrészletet átírnom. M</w:t>
+      </w:r>
+      <w:r>
+        <w:t>ás módosítást nem igényel.</w:t>
+      </w:r>
+    </w:p>
+    <w:p>
+      <w:pPr>
+        <w:pStyle w:val="HTMLPreformatted"/>
+        <w:shd w:val="clear" w:color="auto" w:fill="FFFFFF"/>
+        <w:rPr>
+          <w:color w:val="000000"/>
+          <w:lang w:val="hu-HU"/>
+        </w:rPr>
+      </w:pPr>
+      <w:r>
+        <w:rPr>
+          <w:color w:val="000000"/>
+          <w:highlight w:val="lightGray"/>
+          <w:lang w:val="hu-HU"/>
+        </w:rPr>
+        <w:t>engine = create_engine(</w:t>
+      </w:r>
+      <w:r>
+        <w:rPr>
+          <w:b/>
+          <w:bCs/>
+          <w:color w:val="008080"/>
+          <w:highlight w:val="lightGray"/>
+          <w:lang w:val="hu-HU"/>
+        </w:rPr>
+        <w:t>'sqlite:///test.db'</w:t>
+      </w:r>
+      <w:r>
+        <w:rPr>
+          <w:color w:val="000000"/>
+          <w:highlight w:val="lightGray"/>
+          <w:lang w:val="hu-HU"/>
+        </w:rPr>
+        <w:t xml:space="preserve">, </w:t>
+      </w:r>
+      <w:r>
+        <w:rPr>
+          <w:color w:val="660099"/>
+          <w:highlight w:val="lightGray"/>
+          <w:lang w:val="hu-HU"/>
+        </w:rPr>
+        <w:t>echo</w:t>
+      </w:r>
+      <w:r>
+        <w:rPr>
+          <w:color w:val="000000"/>
+          <w:highlight w:val="lightGray"/>
+          <w:lang w:val="hu-HU"/>
+        </w:rPr>
+        <w:t>=</w:t>
+      </w:r>
+      <w:r>
+        <w:rPr>
+          <w:b/>
+          <w:bCs/>
+          <w:color w:val="000080"/>
+          <w:highlight w:val="lightGray"/>
+          <w:lang w:val="hu-HU"/>
+        </w:rPr>
+        <w:t>True</w:t>
+      </w:r>
+      <w:r>
+        <w:rPr>
+          <w:color w:val="000000"/>
+          <w:highlight w:val="lightGray"/>
+          <w:lang w:val="hu-HU"/>
+        </w:rPr>
+        <w:t>)</w:t>
+      </w:r>
+    </w:p>
+    <w:p/>
+    <w:p>
+      <w:r>
+        <w:t>A program indulás</w:t>
+      </w:r>
+      <w:r>
+        <w:t>kor a definiált osztályok alapján megnézi, hogy a hozzájuk asszociált táblák valóban léteznek-e az adatbázisban. Amennyiben van olyan tábla amelyik nem létezik, akkor azt létrehozza.</w:t>
+      </w:r>
+    </w:p>
+    <w:p>
+      <w:pPr>
+        <w:ind w:firstLine="0"/>
+        <w:jc w:val="center"/>
+      </w:pPr>
+      <w:r>
+        <w:rPr>
+          <w:noProof/>
+          <w:lang w:val="en-US"/>
+        </w:rPr>
+        <w:lastRenderedPageBreak/>
+        <w:drawing>
+          <wp:inline distT="0" distB="0" distL="0" distR="0" wp14:anchorId="0B44F730" wp14:editId="4EDC2210">
+            <wp:extent cx="5400040" cy="5116195"/>
+            <wp:effectExtent l="0" t="0" r="0" b="8255"/>
+            <wp:docPr id="2" name="Picture 2"/>
+            <wp:cNvGraphicFramePr>
+              <a:graphicFrameLocks xmlns:a="http://schemas.openxmlformats.org/drawingml/2006/main" noChangeAspect="1"/>
+            </wp:cNvGraphicFramePr>
+            <a:graphic xmlns:a="http://schemas.openxmlformats.org/drawingml/2006/main">
+              <a:graphicData uri="http://schemas.openxmlformats.org/drawingml/2006/picture">
+                <pic:pic xmlns:pic="http://schemas.openxmlformats.org/drawingml/2006/picture">
+                  <pic:nvPicPr>
+                    <pic:cNvPr id="1" name=""/>
+                    <pic:cNvPicPr/>
+                  </pic:nvPicPr>
+                  <pic:blipFill>
+                    <a:blip r:embed="rId11"/>
+                    <a:stretch>
+                      <a:fillRect/>
+                    </a:stretch>
+                  </pic:blipFill>
+                  <pic:spPr>
+                    <a:xfrm>
+                      <a:off x="0" y="0"/>
                       <a:ext cx="5400040" cy="5116195"/>
                     </a:xfrm>
                     <a:prstGeom prst="rect">
@@ -5894,11 +6004,11 @@
       <w:pPr>
         <w:pStyle w:val="Heading3"/>
       </w:pPr>
-      <w:bookmarkStart w:id="28" w:name="_Toc497728002"/>
+      <w:bookmarkStart w:id="27" w:name="_Toc497728002"/>
       <w:r>
         <w:t>User</w:t>
       </w:r>
-      <w:bookmarkEnd w:id="28"/>
+      <w:bookmarkEnd w:id="27"/>
     </w:p>
     <w:p>
       <w:r>
@@ -6188,11 +6298,11 @@
       <w:pPr>
         <w:pStyle w:val="Heading3"/>
       </w:pPr>
-      <w:bookmarkStart w:id="29" w:name="_Toc497728003"/>
+      <w:bookmarkStart w:id="28" w:name="_Toc497728003"/>
       <w:r>
         <w:t>File</w:t>
       </w:r>
-      <w:bookmarkEnd w:id="29"/>
+      <w:bookmarkEnd w:id="28"/>
     </w:p>
     <w:p>
       <w:r>
@@ -6386,11 +6496,11 @@
       <w:pPr>
         <w:pStyle w:val="Heading3"/>
       </w:pPr>
-      <w:bookmarkStart w:id="30" w:name="_Toc497728004"/>
+      <w:bookmarkStart w:id="29" w:name="_Toc497728004"/>
       <w:r>
         <w:t>Folder</w:t>
       </w:r>
-      <w:bookmarkEnd w:id="30"/>
+      <w:bookmarkEnd w:id="29"/>
     </w:p>
     <w:p>
       <w:r>
@@ -6534,11 +6644,11 @@
       <w:pPr>
         <w:pStyle w:val="Heading3"/>
       </w:pPr>
-      <w:bookmarkStart w:id="31" w:name="_Toc497728005"/>
+      <w:bookmarkStart w:id="30" w:name="_Toc497728005"/>
       <w:r>
         <w:t>File share</w:t>
       </w:r>
-      <w:bookmarkEnd w:id="31"/>
+      <w:bookmarkEnd w:id="30"/>
     </w:p>
     <w:p>
       <w:r>
@@ -6637,11 +6747,11 @@
       <w:pPr>
         <w:pStyle w:val="Heading3"/>
       </w:pPr>
-      <w:bookmarkStart w:id="32" w:name="_Toc497728006"/>
+      <w:bookmarkStart w:id="31" w:name="_Toc497728006"/>
       <w:r>
         <w:t>Role</w:t>
       </w:r>
-      <w:bookmarkEnd w:id="32"/>
+      <w:bookmarkEnd w:id="31"/>
     </w:p>
     <w:p>
       <w:r>
@@ -6741,11 +6851,11 @@
       <w:pPr>
         <w:pStyle w:val="Heading3"/>
       </w:pPr>
-      <w:bookmarkStart w:id="33" w:name="_Toc497728007"/>
+      <w:bookmarkStart w:id="32" w:name="_Toc497728007"/>
       <w:r>
         <w:t>Credential store</w:t>
       </w:r>
-      <w:bookmarkEnd w:id="33"/>
+      <w:bookmarkEnd w:id="32"/>
     </w:p>
     <w:p>
       <w:r>
@@ -6924,11 +7034,11 @@
       <w:pPr>
         <w:pStyle w:val="Heading3"/>
       </w:pPr>
-      <w:bookmarkStart w:id="34" w:name="_Toc497728008"/>
+      <w:bookmarkStart w:id="33" w:name="_Toc497728008"/>
       <w:r>
         <w:t>Log</w:t>
       </w:r>
-      <w:bookmarkEnd w:id="34"/>
+      <w:bookmarkEnd w:id="33"/>
     </w:p>
     <w:p>
       <w:r>
@@ -7046,11 +7156,11 @@
       <w:pPr>
         <w:pStyle w:val="Heading2"/>
       </w:pPr>
-      <w:bookmarkStart w:id="35" w:name="_Toc497728009"/>
+      <w:bookmarkStart w:id="34" w:name="_Toc497728009"/>
       <w:r>
         <w:t>REST API</w:t>
       </w:r>
-      <w:bookmarkEnd w:id="35"/>
+      <w:bookmarkEnd w:id="34"/>
     </w:p>
     <w:p>
       <w:r>
@@ -7156,87 +7266,87 @@
       <w:pPr>
         <w:pStyle w:val="Heading3"/>
       </w:pPr>
-      <w:bookmarkStart w:id="36" w:name="_Toc497728010"/>
+      <w:bookmarkStart w:id="35" w:name="_Toc497728010"/>
       <w:r>
         <w:t>Autentikáció</w:t>
       </w:r>
+      <w:bookmarkEnd w:id="35"/>
+    </w:p>
+    <w:p>
+      <w:r>
+        <w:t>Sikeres bejelentkezés esetén a rendszer visszaküld egy tokent, ami a klien</w:t>
+      </w:r>
+      <w:r>
+        <w:t>s oldalon a sütik között kerül eltárolásra, majd</w:t>
+      </w:r>
+      <w:r>
+        <w:t xml:space="preserve"> később minden kéréssel a szerver felé </w:t>
+      </w:r>
+      <w:r>
+        <w:t>kerül továbbításra</w:t>
+      </w:r>
+      <w:r>
+        <w:t xml:space="preserve"> a felhasználó azonosítása </w:t>
+      </w:r>
+      <w:r>
+        <w:t>céljából</w:t>
+      </w:r>
+      <w:r>
+        <w:t>.</w:t>
+      </w:r>
+    </w:p>
+    <w:p>
+      <w:r>
+        <w:t>Néhány route-ot leszámítva</w:t>
+      </w:r>
+      <w:r>
+        <w:t>,</w:t>
+      </w:r>
+      <w:r>
+        <w:t xml:space="preserve"> a szerver </w:t>
+      </w:r>
+      <w:r>
+        <w:t xml:space="preserve">minden kérés előtt </w:t>
+      </w:r>
+      <w:r>
+        <w:t>autentikálja a felhasználót</w:t>
+      </w:r>
+      <w:r>
+        <w:t>,</w:t>
+      </w:r>
+      <w:r>
+        <w:t xml:space="preserve"> akitől a kérés érkezik. </w:t>
+      </w:r>
+      <w:r>
+        <w:t>A kérésben a sütik között elküldésre kerül a token is, amit bejelentkezéskor a szerver visszaküldött a felhasználó felé. A szerver először megnézi, hogy ez a token szerepel-e a szerveroldalon tárolt tokenek között, ha igen akkor dekódolja és ellenőrzi érvényességét. Ha minden rendben van</w:t>
+      </w:r>
+      <w:r>
+        <w:t>,</w:t>
+      </w:r>
+      <w:r>
+        <w:t xml:space="preserve"> akkor továbbítj</w:t>
+      </w:r>
+      <w:r>
+        <w:t>a a kérést a megfelelő route-ra, ellenkező esetben a válaszban jelzi, hogy problémát talált.</w:t>
+      </w:r>
+      <w:r>
+        <w:t xml:space="preserve"> </w:t>
+      </w:r>
+    </w:p>
+    <w:p>
+      <w:r>
+        <w:t>Az felhasználó azonosítása a token segítségével történik, mivel dekódolás után kiolvasható az egyedi azonosító.</w:t>
+      </w:r>
+    </w:p>
+    <w:p>
+      <w:pPr>
+        <w:pStyle w:val="Heading3"/>
+      </w:pPr>
+      <w:bookmarkStart w:id="36" w:name="_Toc497728011"/>
+      <w:r>
+        <w:t>Adatok ellenőrzése</w:t>
+      </w:r>
       <w:bookmarkEnd w:id="36"/>
-    </w:p>
-    <w:p>
-      <w:r>
-        <w:t>Sikeres bejelentkezés esetén a rendszer visszaküld egy tokent, ami a klien</w:t>
-      </w:r>
-      <w:r>
-        <w:t>s oldalon a sütik között kerül eltárolásra, majd</w:t>
-      </w:r>
-      <w:r>
-        <w:t xml:space="preserve"> később minden kéréssel a szerver felé </w:t>
-      </w:r>
-      <w:r>
-        <w:t>kerül továbbításra</w:t>
-      </w:r>
-      <w:r>
-        <w:t xml:space="preserve"> a felhasználó azonosítása </w:t>
-      </w:r>
-      <w:r>
-        <w:t>céljából</w:t>
-      </w:r>
-      <w:r>
-        <w:t>.</w:t>
-      </w:r>
-    </w:p>
-    <w:p>
-      <w:r>
-        <w:t>Néhány route-ot leszámítva</w:t>
-      </w:r>
-      <w:r>
-        <w:t>,</w:t>
-      </w:r>
-      <w:r>
-        <w:t xml:space="preserve"> a szerver </w:t>
-      </w:r>
-      <w:r>
-        <w:t xml:space="preserve">minden kérés előtt </w:t>
-      </w:r>
-      <w:r>
-        <w:t>autentikálja a felhasználót</w:t>
-      </w:r>
-      <w:r>
-        <w:t>,</w:t>
-      </w:r>
-      <w:r>
-        <w:t xml:space="preserve"> akitől a kérés érkezik. </w:t>
-      </w:r>
-      <w:r>
-        <w:t>A kérésben a sütik között elküldésre kerül a token is, amit bejelentkezéskor a szerver visszaküldött a felhasználó felé. A szerver először megnézi, hogy ez a token szerepel-e a szerveroldalon tárolt tokenek között, ha igen akkor dekódolja és ellenőrzi érvényességét. Ha minden rendben van</w:t>
-      </w:r>
-      <w:r>
-        <w:t>,</w:t>
-      </w:r>
-      <w:r>
-        <w:t xml:space="preserve"> akkor továbbítj</w:t>
-      </w:r>
-      <w:r>
-        <w:t>a a kérést a megfelelő route-ra, ellenkező esetben a válaszban jelzi, hogy problémát talált.</w:t>
-      </w:r>
-      <w:r>
-        <w:t xml:space="preserve"> </w:t>
-      </w:r>
-    </w:p>
-    <w:p>
-      <w:r>
-        <w:t>Az felhasználó azonosítása a token segítségével történik, mivel dekódolás után kiolvasható az egyedi azonosító.</w:t>
-      </w:r>
-    </w:p>
-    <w:p>
-      <w:pPr>
-        <w:pStyle w:val="Heading3"/>
-      </w:pPr>
-      <w:bookmarkStart w:id="37" w:name="_Toc497728011"/>
-      <w:r>
-        <w:t>Adatok ellenőrzése</w:t>
-      </w:r>
-      <w:bookmarkEnd w:id="37"/>
     </w:p>
     <w:p>
       <w:r>
@@ -7568,7 +7678,7 @@
       <w:pPr>
         <w:pStyle w:val="Heading3"/>
       </w:pPr>
-      <w:bookmarkStart w:id="38" w:name="_Toc497728012"/>
+      <w:bookmarkStart w:id="37" w:name="_Toc497728012"/>
       <w:r>
         <w:lastRenderedPageBreak/>
         <w:t>User</w:t>
@@ -7579,7 +7689,7 @@
       <w:r>
         <w:t>API</w:t>
       </w:r>
-      <w:bookmarkEnd w:id="38"/>
+      <w:bookmarkEnd w:id="37"/>
     </w:p>
     <w:p>
       <w:r>
@@ -7761,11 +7871,11 @@
       <w:pPr>
         <w:pStyle w:val="Heading3"/>
       </w:pPr>
-      <w:bookmarkStart w:id="39" w:name="_Toc497728013"/>
+      <w:bookmarkStart w:id="38" w:name="_Toc497728013"/>
       <w:r>
         <w:t>RolesAPI</w:t>
       </w:r>
-      <w:bookmarkEnd w:id="39"/>
+      <w:bookmarkEnd w:id="38"/>
     </w:p>
     <w:p>
       <w:r>
@@ -7794,11 +7904,11 @@
       <w:pPr>
         <w:pStyle w:val="Heading3"/>
       </w:pPr>
-      <w:bookmarkStart w:id="40" w:name="_Toc497728014"/>
+      <w:bookmarkStart w:id="39" w:name="_Toc497728014"/>
       <w:r>
         <w:t>LogsAPI</w:t>
       </w:r>
-      <w:bookmarkEnd w:id="40"/>
+      <w:bookmarkEnd w:id="39"/>
     </w:p>
     <w:p>
       <w:r>
@@ -7873,11 +7983,11 @@
       <w:pPr>
         <w:pStyle w:val="Heading3"/>
       </w:pPr>
-      <w:bookmarkStart w:id="41" w:name="_Toc497728015"/>
+      <w:bookmarkStart w:id="40" w:name="_Toc497728015"/>
       <w:r>
         <w:t>NotesAPI</w:t>
       </w:r>
-      <w:bookmarkEnd w:id="41"/>
+      <w:bookmarkEnd w:id="40"/>
     </w:p>
     <w:p>
       <w:r>
@@ -8075,11 +8185,11 @@
       <w:pPr>
         <w:pStyle w:val="Heading3"/>
       </w:pPr>
-      <w:bookmarkStart w:id="42" w:name="_Toc497728016"/>
+      <w:bookmarkStart w:id="41" w:name="_Toc497728016"/>
       <w:r>
         <w:t>DropboxAPI</w:t>
       </w:r>
-      <w:bookmarkEnd w:id="42"/>
+      <w:bookmarkEnd w:id="41"/>
     </w:p>
     <w:p>
       <w:r>
@@ -8162,11 +8272,11 @@
       <w:pPr>
         <w:pStyle w:val="Heading3"/>
       </w:pPr>
-      <w:bookmarkStart w:id="43" w:name="_Toc497728017"/>
+      <w:bookmarkStart w:id="42" w:name="_Toc497728017"/>
       <w:r>
         <w:t>FilesharesAPI</w:t>
       </w:r>
-      <w:bookmarkEnd w:id="43"/>
+      <w:bookmarkEnd w:id="42"/>
     </w:p>
     <w:p>
       <w:r>
@@ -8295,11 +8405,11 @@
       <w:pPr>
         <w:pStyle w:val="Heading3"/>
       </w:pPr>
-      <w:bookmarkStart w:id="44" w:name="_Toc497728018"/>
+      <w:bookmarkStart w:id="43" w:name="_Toc497728018"/>
       <w:r>
         <w:t>FilesAPI</w:t>
       </w:r>
-      <w:bookmarkEnd w:id="44"/>
+      <w:bookmarkEnd w:id="43"/>
     </w:p>
     <w:p>
       <w:r>
@@ -8819,32 +8929,32 @@
       <w:pPr>
         <w:pStyle w:val="Heading2"/>
       </w:pPr>
-      <w:bookmarkStart w:id="45" w:name="_Toc497728019"/>
+      <w:bookmarkStart w:id="44" w:name="_Toc497728019"/>
       <w:r>
         <w:t>Modell</w:t>
       </w:r>
+      <w:bookmarkEnd w:id="44"/>
+    </w:p>
+    <w:p>
+      <w:r>
+        <w:t xml:space="preserve">A modell tartalmazza az adatbázis műveleteket és a </w:t>
+      </w:r>
+      <w:r>
+        <w:t>tényleges logikát.</w:t>
+      </w:r>
+    </w:p>
+    <w:p>
+      <w:pPr>
+        <w:pStyle w:val="Heading3"/>
+      </w:pPr>
+      <w:bookmarkStart w:id="45" w:name="_Toc497728020"/>
+      <w:r>
+        <w:t>Dropbox</w:t>
+      </w:r>
+      <w:r>
+        <w:t>Model</w:t>
+      </w:r>
       <w:bookmarkEnd w:id="45"/>
-    </w:p>
-    <w:p>
-      <w:r>
-        <w:t xml:space="preserve">A modell tartalmazza az adatbázis műveleteket és a </w:t>
-      </w:r>
-      <w:r>
-        <w:t>tényleges logikát.</w:t>
-      </w:r>
-    </w:p>
-    <w:p>
-      <w:pPr>
-        <w:pStyle w:val="Heading3"/>
-      </w:pPr>
-      <w:bookmarkStart w:id="46" w:name="_Toc497728020"/>
-      <w:r>
-        <w:t>Dropbox</w:t>
-      </w:r>
-      <w:r>
-        <w:t>Model</w:t>
-      </w:r>
-      <w:bookmarkEnd w:id="46"/>
     </w:p>
     <w:p>
       <w:r>
@@ -8874,1612 +8984,6 @@
             <wp:extent cx="3959051" cy="4082051"/>
             <wp:effectExtent l="0" t="0" r="3810" b="0"/>
             <wp:docPr id="3" name="Picture 3"/>
-            <wp:cNvGraphicFramePr>
-              <a:graphicFrameLocks xmlns:a="http://schemas.openxmlformats.org/drawingml/2006/main" noChangeAspect="1"/>
-            </wp:cNvGraphicFramePr>
-            <a:graphic xmlns:a="http://schemas.openxmlformats.org/drawingml/2006/main">
-              <a:graphicData uri="http://schemas.openxmlformats.org/drawingml/2006/picture">
-                <pic:pic xmlns:pic="http://schemas.openxmlformats.org/drawingml/2006/picture">
-                  <pic:nvPicPr>
-                    <pic:cNvPr id="1" name=""/>
-                    <pic:cNvPicPr/>
-                  </pic:nvPicPr>
-                  <pic:blipFill>
-                    <a:blip r:embed="rId11"/>
-                    <a:stretch>
-                      <a:fillRect/>
-                    </a:stretch>
-                  </pic:blipFill>
-                  <pic:spPr>
-                    <a:xfrm>
-                      <a:off x="0" y="0"/>
-                      <a:ext cx="3978478" cy="4102082"/>
-                    </a:xfrm>
-                    <a:prstGeom prst="rect">
-                      <a:avLst/>
-                    </a:prstGeom>
-                  </pic:spPr>
-                </pic:pic>
-              </a:graphicData>
-            </a:graphic>
-          </wp:inline>
-        </w:drawing>
-      </w:r>
-    </w:p>
-    <w:p>
-      <w:pPr>
-        <w:pStyle w:val="ListParagraph"/>
-        <w:numPr>
-          <w:ilvl w:val="0"/>
-          <w:numId w:val="27"/>
-        </w:numPr>
-      </w:pPr>
-      <w:r>
-        <w:rPr>
-          <w:u w:val="single"/>
-        </w:rPr>
-        <w:t>auth_url()</w:t>
-      </w:r>
-      <w:r>
-        <w:t xml:space="preserve">: Visszaadja az URL-t, amelyre navigálva a felhasználó engedélyezheti az applikáció számára, hogy hozzáférjen a fájlokhoz. </w:t>
-      </w:r>
-    </w:p>
-    <w:p>
-      <w:pPr>
-        <w:pStyle w:val="ListParagraph"/>
-        <w:numPr>
-          <w:ilvl w:val="0"/>
-          <w:numId w:val="27"/>
-        </w:numPr>
-      </w:pPr>
-      <w:r>
-        <w:rPr>
-          <w:u w:val="single"/>
-        </w:rPr>
-        <w:lastRenderedPageBreak/>
-        <w:t>auth_finish(token, user_id)</w:t>
-      </w:r>
-      <w:r>
-        <w:t xml:space="preserve">: </w:t>
-      </w:r>
-      <w:r>
-        <w:t>A felhasználótól kapott token-t ellenőrízve összeköti a két regisztrációt és lementi</w:t>
-      </w:r>
-      <w:r>
-        <w:t xml:space="preserve"> adatbázisba a hozzáféréshez szü</w:t>
-      </w:r>
-      <w:r>
-        <w:t>kséges kódot</w:t>
-      </w:r>
-      <w:r>
-        <w:t>, hogy azt ne kelljen minden alkalommal elkérni a felhasználótól.</w:t>
-      </w:r>
-    </w:p>
-    <w:p>
-      <w:pPr>
-        <w:pStyle w:val="ListParagraph"/>
-        <w:numPr>
-          <w:ilvl w:val="0"/>
-          <w:numId w:val="27"/>
-        </w:numPr>
-      </w:pPr>
-      <w:r>
-        <w:rPr>
-          <w:u w:val="single"/>
-        </w:rPr>
-        <w:t>get_access_token(user_id)</w:t>
-      </w:r>
-      <w:r>
-        <w:t>: A paraméterben kapott felhasználóhoz tartozó hozzáférési tokent adja vissza.</w:t>
-      </w:r>
-    </w:p>
-    <w:p>
-      <w:pPr>
-        <w:pStyle w:val="ListParagraph"/>
-        <w:numPr>
-          <w:ilvl w:val="0"/>
-          <w:numId w:val="27"/>
-        </w:numPr>
-      </w:pPr>
-      <w:r>
-        <w:rPr>
-          <w:u w:val="single"/>
-        </w:rPr>
-        <w:t>upload_file_to_dbx(user_id, file_id)</w:t>
-      </w:r>
-      <w:r>
-        <w:t>:</w:t>
-      </w:r>
-      <w:r>
-        <w:t xml:space="preserve"> </w:t>
-      </w:r>
-      <w:r>
-        <w:t xml:space="preserve">Az adott felhasználóhoz tartozó fájlt feltölti dropbox-ra is. Amennyiben van már ilyen nevű fájl akkor azt felülírja. A limitált erőforrások miatt a fájl 100MB-os részletekben </w:t>
-      </w:r>
-      <w:r>
-        <w:t>kerül feltöltésre</w:t>
-      </w:r>
-      <w:r>
-        <w:t>.</w:t>
-      </w:r>
-    </w:p>
-    <w:p>
-      <w:pPr>
-        <w:pStyle w:val="ListParagraph"/>
-        <w:numPr>
-          <w:ilvl w:val="0"/>
-          <w:numId w:val="27"/>
-        </w:numPr>
-      </w:pPr>
-      <w:r>
-        <w:rPr>
-          <w:u w:val="single"/>
-        </w:rPr>
-        <w:t>download_from_dbx(user_id, input_dictionary)</w:t>
-      </w:r>
-      <w:r>
-        <w:t xml:space="preserve">: </w:t>
-      </w:r>
-      <w:r>
-        <w:t xml:space="preserve">Letölti dropbox-ról a felhasználó által megadott fájlt a kiválasztott mappába. </w:t>
-      </w:r>
-    </w:p>
-    <w:p>
-      <w:pPr>
-        <w:pStyle w:val="Heading3"/>
-      </w:pPr>
-      <w:bookmarkStart w:id="47" w:name="_Toc497728021"/>
-      <w:r>
-        <w:t>CredentialstoreModel</w:t>
-      </w:r>
-      <w:bookmarkEnd w:id="47"/>
-    </w:p>
-    <w:p>
-      <w:r>
-        <w:t xml:space="preserve">Hozzáférést biztosít a credential_store adatbázis táblához. A pogram indulásakor </w:t>
-      </w:r>
-      <w:r>
-        <w:t>a táblában található összes jelszót betölti környezeti változóként a rendszer, hogy ne kelljen minden alkalommal adatbázis műveletet végezni amikor, pl.: dekódol egy felhasználói tokent.</w:t>
-      </w:r>
-    </w:p>
-    <w:p>
-      <w:pPr>
-        <w:pStyle w:val="ListParagraph"/>
-        <w:numPr>
-          <w:ilvl w:val="0"/>
-          <w:numId w:val="28"/>
-        </w:numPr>
-      </w:pPr>
-      <w:r>
-        <w:rPr>
-          <w:u w:val="single"/>
-        </w:rPr>
-        <w:t>get_code(environment)</w:t>
-      </w:r>
-      <w:r>
-        <w:t>: A paraméterként átadott névhez tartozó jelszót adja vissza.</w:t>
-      </w:r>
-    </w:p>
-    <w:p>
-      <w:pPr>
-        <w:pStyle w:val="Heading3"/>
-      </w:pPr>
-      <w:bookmarkStart w:id="48" w:name="_Toc497728022"/>
-      <w:r>
-        <w:t>UsersModel</w:t>
-      </w:r>
-      <w:bookmarkEnd w:id="48"/>
-    </w:p>
-    <w:p>
-      <w:r>
-        <w:t>A felhasználókkal kapcsolatos műveletek logikáját tartalmazza és az adatbázis elérést.</w:t>
-      </w:r>
-    </w:p>
-    <w:p>
-      <w:pPr>
-        <w:pStyle w:val="ListParagraph"/>
-        <w:numPr>
-          <w:ilvl w:val="0"/>
-          <w:numId w:val="28"/>
-        </w:numPr>
-      </w:pPr>
-      <w:r>
-        <w:rPr>
-          <w:u w:val="single"/>
-        </w:rPr>
-        <w:t>login_user(username, password, ip)</w:t>
-      </w:r>
-      <w:r>
-        <w:t xml:space="preserve">: </w:t>
-      </w:r>
-      <w:r>
-        <w:t>Megkeresi az adatbázisban a kapott felhasználónévhez tartozó rekordot. Amennyiben létezik, dekódolja a tárolt jelszót és összehasonlítja a felhasználótól kapottal.</w:t>
-      </w:r>
-      <w:r>
-        <w:t xml:space="preserve"> A művelet sikerességét logolja, majd visszatér egy új tokennel, ha a megadott jelszó jó volt.</w:t>
-      </w:r>
-    </w:p>
-    <w:p>
-      <w:pPr>
-        <w:pStyle w:val="ListParagraph"/>
-        <w:numPr>
-          <w:ilvl w:val="0"/>
-          <w:numId w:val="28"/>
-        </w:numPr>
-      </w:pPr>
-      <w:r>
-        <w:rPr>
-          <w:u w:val="single"/>
-        </w:rPr>
-        <w:t>increment_bad_password(user)</w:t>
-      </w:r>
-      <w:r>
-        <w:t>: Amennyiben a felhasználó által megadott jelszó rossz volt, az adatbázisban növeli a hibás próbálkozások számát. Ha ez a szám eléri a hármat, akkor kizárja a rendszerből és a megadott e-mail címre küld egy levelet, aminek a segítségével új jelszót lehet beállítani.</w:t>
-      </w:r>
-    </w:p>
-    <w:p>
-      <w:pPr>
-        <w:pStyle w:val="ListParagraph"/>
-        <w:numPr>
-          <w:ilvl w:val="0"/>
-          <w:numId w:val="28"/>
-        </w:numPr>
-      </w:pPr>
-      <w:r>
-        <w:rPr>
-          <w:u w:val="single"/>
-        </w:rPr>
-        <w:lastRenderedPageBreak/>
-        <w:t>register_user(username, user_password, email)</w:t>
-      </w:r>
-      <w:r>
-        <w:t>:</w:t>
-      </w:r>
-      <w:r>
-        <w:t xml:space="preserve"> Készít egy új rekordot a User táblában a megadott adatokkal. A </w:t>
-      </w:r>
-      <w:r>
-        <w:t>jelszót először hash-eli, m</w:t>
-      </w:r>
-      <w:r>
-        <w:t>ajd a kapott értéket tárolja el.</w:t>
-      </w:r>
-    </w:p>
-    <w:p>
-      <w:pPr>
-        <w:pStyle w:val="ListParagraph"/>
-        <w:numPr>
-          <w:ilvl w:val="0"/>
-          <w:numId w:val="28"/>
-        </w:numPr>
-      </w:pPr>
-      <w:r>
-        <w:rPr>
-          <w:u w:val="single"/>
-        </w:rPr>
-        <w:t>activate_user(token)</w:t>
-      </w:r>
-      <w:r>
-        <w:t>:</w:t>
-      </w:r>
-      <w:r>
-        <w:t xml:space="preserve"> A paraméterben kapott token alapján megkeresi az adatbázisban a rekordot és aktiválja azt az activation_link attribútum null értékbe állításával. Készít egy új mappát az aktivált felhasználó számára ahova a fájljai </w:t>
-      </w:r>
-      <w:r>
-        <w:t xml:space="preserve">majd </w:t>
-      </w:r>
-      <w:r>
-        <w:t>feltöltésre kerülnek.</w:t>
-      </w:r>
-    </w:p>
-    <w:p>
-      <w:pPr>
-        <w:pStyle w:val="ListParagraph"/>
-        <w:numPr>
-          <w:ilvl w:val="0"/>
-          <w:numId w:val="28"/>
-        </w:numPr>
-      </w:pPr>
-      <w:r>
-        <w:rPr>
-          <w:u w:val="single"/>
-        </w:rPr>
-        <w:t>reset_user(token, password)</w:t>
-      </w:r>
-      <w:r>
-        <w:t>:</w:t>
-      </w:r>
-      <w:r>
-        <w:t xml:space="preserve"> </w:t>
-      </w:r>
-      <w:r>
-        <w:t>A kapott token alapján azonosítja a rekordot</w:t>
-      </w:r>
-      <w:r>
-        <w:t>,</w:t>
-      </w:r>
-      <w:r>
-        <w:t xml:space="preserve"> ahova az új jelszót be kell állítania.</w:t>
-      </w:r>
-    </w:p>
-    <w:p>
-      <w:pPr>
-        <w:pStyle w:val="ListParagraph"/>
-        <w:numPr>
-          <w:ilvl w:val="0"/>
-          <w:numId w:val="28"/>
-        </w:numPr>
-      </w:pPr>
-      <w:r>
-        <w:rPr>
-          <w:u w:val="single"/>
-        </w:rPr>
-        <w:t>delete_user(user_id)</w:t>
-      </w:r>
-      <w:r>
-        <w:t xml:space="preserve">: </w:t>
-      </w:r>
-      <w:r>
-        <w:t>Törli a paraméterben megkapott azonosítójú felhasználót az adatbázisból. Törlés után nem lehet már visszállítani. A felhasználó valamennyi fájlja törlődik.</w:t>
-      </w:r>
-    </w:p>
-    <w:p>
-      <w:pPr>
-        <w:pStyle w:val="ListParagraph"/>
-        <w:numPr>
-          <w:ilvl w:val="0"/>
-          <w:numId w:val="28"/>
-        </w:numPr>
-      </w:pPr>
-      <w:r>
-        <w:rPr>
-          <w:u w:val="single"/>
-        </w:rPr>
-        <w:t>change_user_data(user_id, input_dictionary</w:t>
-      </w:r>
-      <w:r>
-        <w:rPr>
-          <w:u w:val="single"/>
-        </w:rPr>
-        <w:t>)</w:t>
-      </w:r>
-      <w:r>
-        <w:t>: Lehetőséget nyújt a felhasználók számára, hogy megváltoztassák az e-mail címüket és a jelszavukat. A paraméterben kapott map-ben megnézi, hogy van-e új jelszó vagy e-mail cím és ha van</w:t>
-      </w:r>
-      <w:r>
-        <w:t>,</w:t>
-      </w:r>
-      <w:r>
-        <w:t xml:space="preserve"> akkor azt frissíti az adatbázisban.</w:t>
-      </w:r>
-    </w:p>
-    <w:p>
-      <w:pPr>
-        <w:pStyle w:val="ListParagraph"/>
-        <w:numPr>
-          <w:ilvl w:val="0"/>
-          <w:numId w:val="28"/>
-        </w:numPr>
-      </w:pPr>
-      <w:r>
-        <w:rPr>
-          <w:u w:val="single"/>
-        </w:rPr>
-        <w:t>get_user_data(user_id)</w:t>
-      </w:r>
-      <w:r>
-        <w:t xml:space="preserve">: </w:t>
-      </w:r>
-      <w:r>
-        <w:t>Visszaad egy user objektumot a paraméterben kapott azonosító alapján.</w:t>
-      </w:r>
-    </w:p>
-    <w:p>
-      <w:pPr>
-        <w:pStyle w:val="Heading3"/>
-      </w:pPr>
-      <w:bookmarkStart w:id="49" w:name="_Toc497728023"/>
-      <w:r>
-        <w:t>RolesModel</w:t>
-      </w:r>
-      <w:bookmarkEnd w:id="49"/>
-    </w:p>
-    <w:p>
-      <w:pPr>
-        <w:ind w:left="720" w:firstLine="0"/>
-      </w:pPr>
-      <w:r>
-        <w:t>A jogosultságok lekérdezéséhez szükséges metódus megvalósításást tartalmazza. Új jogosultság felvételére nincs lehetőség, mivel az alkalmazás működése nem igényli, hisz nincs admin szerepkör.</w:t>
-      </w:r>
-    </w:p>
-    <w:p>
-      <w:pPr>
-        <w:pStyle w:val="ListParagraph"/>
-        <w:numPr>
-          <w:ilvl w:val="0"/>
-          <w:numId w:val="30"/>
-        </w:numPr>
-      </w:pPr>
-      <w:r>
-        <w:rPr>
-          <w:u w:val="single"/>
-        </w:rPr>
-        <w:t>get_all_roles()</w:t>
-      </w:r>
-      <w:r>
-        <w:t xml:space="preserve">: </w:t>
-      </w:r>
-      <w:r>
-        <w:t>Visszaadja az adatbázisban található összes jogosultságot.</w:t>
-      </w:r>
-    </w:p>
-    <w:p>
-      <w:pPr>
-        <w:pStyle w:val="Heading3"/>
-      </w:pPr>
-      <w:bookmarkStart w:id="50" w:name="_Toc497728024"/>
-      <w:r>
-        <w:t>NotesModel</w:t>
-      </w:r>
-      <w:bookmarkEnd w:id="50"/>
-    </w:p>
-    <w:p>
-      <w:r>
-        <w:t>A felhasználói note-okon végzett műveletek találhatóak benne.</w:t>
-      </w:r>
-    </w:p>
-    <w:p>
-      <w:pPr>
-        <w:pStyle w:val="ListParagraph"/>
-        <w:numPr>
-          <w:ilvl w:val="0"/>
-          <w:numId w:val="30"/>
-        </w:numPr>
-      </w:pPr>
-      <w:r>
-        <w:rPr>
-          <w:u w:val="single"/>
-        </w:rPr>
-        <w:t>create_note(user_id, input_dictionary)</w:t>
-      </w:r>
-      <w:r>
-        <w:t>:</w:t>
-      </w:r>
-      <w:r>
-        <w:t xml:space="preserve"> Létrehoz a paraméterben kapott felhasználónak egy új note-ot. A note címe és tartalma az input_dictionary-ben található. </w:t>
-      </w:r>
-    </w:p>
-    <w:p>
-      <w:pPr>
-        <w:pStyle w:val="ListParagraph"/>
-        <w:numPr>
-          <w:ilvl w:val="0"/>
-          <w:numId w:val="30"/>
-        </w:numPr>
-      </w:pPr>
-      <w:r>
-        <w:rPr>
-          <w:u w:val="single"/>
-        </w:rPr>
-        <w:lastRenderedPageBreak/>
-        <w:t>delete_note(user_id, note_id)</w:t>
-      </w:r>
-      <w:r>
-        <w:t>:</w:t>
-      </w:r>
-      <w:r>
-        <w:t xml:space="preserve"> </w:t>
-      </w:r>
-      <w:r>
-        <w:t>Törli a paraméterben meghatározott note-ot, amennyiben a user_id olyan felhasználót jelöl</w:t>
-      </w:r>
-      <w:r>
-        <w:t>,</w:t>
-      </w:r>
-      <w:r>
-        <w:t xml:space="preserve"> aki vagy a tulajdonosa a note-nak vagy pedig van rá legalább DELETE jogosultsága. </w:t>
-      </w:r>
-    </w:p>
-    <w:p>
-      <w:pPr>
-        <w:pStyle w:val="ListParagraph"/>
-        <w:numPr>
-          <w:ilvl w:val="0"/>
-          <w:numId w:val="30"/>
-        </w:numPr>
-      </w:pPr>
-      <w:r>
-        <w:rPr>
-          <w:u w:val="single"/>
-        </w:rPr>
-        <w:t>update_note(user_id, input_dictionary)</w:t>
-      </w:r>
-      <w:r>
-        <w:t>:</w:t>
-      </w:r>
-      <w:r>
-        <w:t xml:space="preserve"> </w:t>
-      </w:r>
-      <w:r>
-        <w:t>Egy note címét és tar</w:t>
-      </w:r>
-      <w:r>
-        <w:t>talmát lehet módosítani a segítségével, ha a paraméterben átadott felhasználónak legalább WRITE jogosultságva van vagy ő a tulajdonos.</w:t>
-      </w:r>
-    </w:p>
-    <w:p>
-      <w:pPr>
-        <w:pStyle w:val="ListParagraph"/>
-        <w:numPr>
-          <w:ilvl w:val="0"/>
-          <w:numId w:val="30"/>
-        </w:numPr>
-      </w:pPr>
-      <w:r>
-        <w:rPr>
-          <w:u w:val="single"/>
-        </w:rPr>
-        <w:t>get_all_notes(user_id)</w:t>
-      </w:r>
-      <w:r>
-        <w:t>:</w:t>
-      </w:r>
-      <w:r>
-        <w:t xml:space="preserve"> </w:t>
-      </w:r>
-      <w:r>
-        <w:t xml:space="preserve">Visszaadja a felhasználóhoz tartozó valamennyi note-ot. </w:t>
-      </w:r>
-    </w:p>
-    <w:p>
-      <w:pPr>
-        <w:pStyle w:val="ListParagraph"/>
-        <w:numPr>
-          <w:ilvl w:val="0"/>
-          <w:numId w:val="30"/>
-        </w:numPr>
-      </w:pPr>
-      <w:r>
-        <w:rPr>
-          <w:u w:val="single"/>
-        </w:rPr>
-        <w:t>ge</w:t>
-      </w:r>
-      <w:r>
-        <w:rPr>
-          <w:u w:val="single"/>
-        </w:rPr>
-        <w:t>t_shared_with_me_notes(user_id)</w:t>
-      </w:r>
-      <w:r>
-        <w:t xml:space="preserve">: A felhasználóval megosztott note-okat lehet lekérdezi ebben a metódusban. </w:t>
-      </w:r>
-      <w:r>
-        <w:t>A függvény visszaad egy note-ot</w:t>
-      </w:r>
-      <w:r>
-        <w:t xml:space="preserve"> </w:t>
-      </w:r>
-      <w:r>
-        <w:t xml:space="preserve">akármilyen </w:t>
-      </w:r>
-      <w:r>
-        <w:t xml:space="preserve"> jogosultsága</w:t>
-      </w:r>
-      <w:r>
-        <w:t xml:space="preserve"> is</w:t>
-      </w:r>
-      <w:r>
-        <w:t xml:space="preserve"> van rá.</w:t>
-      </w:r>
-      <w:r>
-        <w:t xml:space="preserve"> </w:t>
-      </w:r>
-    </w:p>
-    <w:p>
-      <w:pPr>
-        <w:pStyle w:val="Heading3"/>
-      </w:pPr>
-      <w:bookmarkStart w:id="51" w:name="_Toc497728025"/>
-      <w:r>
-        <w:t>LogsModel</w:t>
-      </w:r>
-      <w:bookmarkEnd w:id="51"/>
-    </w:p>
-    <w:p>
-      <w:r>
-        <w:t>A logoláshoz szükséges műveleteket foglalja magába.</w:t>
-      </w:r>
-    </w:p>
-    <w:p>
-      <w:pPr>
-        <w:pStyle w:val="ListParagraph"/>
-        <w:numPr>
-          <w:ilvl w:val="0"/>
-          <w:numId w:val="31"/>
-        </w:numPr>
-      </w:pPr>
-      <w:r>
-        <w:rPr>
-          <w:u w:val="single"/>
-        </w:rPr>
-        <w:t>create_log_entry(user_id, message, file_id, folder_id, session)</w:t>
-      </w:r>
-      <w:r>
-        <w:t>:</w:t>
-      </w:r>
-    </w:p>
-    <w:p>
-      <w:pPr>
-        <w:pStyle w:val="ListParagraph"/>
-        <w:numPr>
-          <w:ilvl w:val="0"/>
-          <w:numId w:val="31"/>
-        </w:numPr>
-      </w:pPr>
-      <w:r>
-        <w:rPr>
-          <w:u w:val="single"/>
-        </w:rPr>
-        <w:t>get_user_entries(user_id)</w:t>
-      </w:r>
-      <w:r>
-        <w:t>:</w:t>
-      </w:r>
-    </w:p>
-    <w:p>
-      <w:pPr>
-        <w:pStyle w:val="ListParagraph"/>
-        <w:numPr>
-          <w:ilvl w:val="0"/>
-          <w:numId w:val="31"/>
-        </w:numPr>
-      </w:pPr>
-      <w:r>
-        <w:rPr>
-          <w:u w:val="single"/>
-        </w:rPr>
-        <w:t>get_file_entries(user_id, file_id)</w:t>
-      </w:r>
-      <w:r>
-        <w:t>:</w:t>
-      </w:r>
-    </w:p>
-    <w:p>
-      <w:pPr>
-        <w:pStyle w:val="ListParagraph"/>
-        <w:numPr>
-          <w:ilvl w:val="0"/>
-          <w:numId w:val="31"/>
-        </w:numPr>
-      </w:pPr>
-      <w:r>
-        <w:rPr>
-          <w:u w:val="single"/>
-        </w:rPr>
-        <w:t>get_folder_entries(user_id, folder_id)</w:t>
-      </w:r>
-      <w:r>
-        <w:t>:</w:t>
-      </w:r>
-    </w:p>
-    <w:p>
-      <w:pPr>
-        <w:pStyle w:val="Heading3"/>
-      </w:pPr>
-      <w:bookmarkStart w:id="52" w:name="_Toc497728026"/>
-      <w:r>
-        <w:t>FilesModel</w:t>
-      </w:r>
-      <w:bookmarkEnd w:id="52"/>
-    </w:p>
-    <w:p>
-      <w:r>
-        <w:t>A fájlokkal végzett műveletek, letöltés és feltöltés megvalósítása.</w:t>
-      </w:r>
-    </w:p>
-    <w:p>
-      <w:pPr>
-        <w:pStyle w:val="ListParagraph"/>
-        <w:numPr>
-          <w:ilvl w:val="0"/>
-          <w:numId w:val="32"/>
-        </w:numPr>
-      </w:pPr>
-      <w:r>
-        <w:rPr>
-          <w:u w:val="single"/>
-        </w:rPr>
-        <w:t>allowed_file(filename)</w:t>
-      </w:r>
-      <w:r>
-        <w:t>:</w:t>
-      </w:r>
-    </w:p>
-    <w:p>
-      <w:pPr>
-        <w:pStyle w:val="ListParagraph"/>
-        <w:numPr>
-          <w:ilvl w:val="0"/>
-          <w:numId w:val="32"/>
-        </w:numPr>
-      </w:pPr>
-      <w:r>
-        <w:rPr>
-          <w:u w:val="single"/>
-        </w:rPr>
-        <w:t>get_all_files(user_id, folder_id)</w:t>
-      </w:r>
-      <w:r>
-        <w:t>:</w:t>
-      </w:r>
-    </w:p>
-    <w:p>
-      <w:pPr>
-        <w:pStyle w:val="ListParagraph"/>
-        <w:numPr>
-          <w:ilvl w:val="0"/>
-          <w:numId w:val="32"/>
-        </w:numPr>
-      </w:pPr>
-      <w:r>
-        <w:rPr>
-          <w:u w:val="single"/>
-        </w:rPr>
-        <w:t>get_all_folders(user_id, folder_id)</w:t>
-      </w:r>
-      <w:r>
-        <w:t>:</w:t>
-      </w:r>
-    </w:p>
-    <w:p>
-      <w:pPr>
-        <w:pStyle w:val="ListParagraph"/>
-        <w:numPr>
-          <w:ilvl w:val="0"/>
-          <w:numId w:val="32"/>
-        </w:numPr>
-      </w:pPr>
-      <w:r>
-        <w:rPr>
-          <w:u w:val="single"/>
-        </w:rPr>
-        <w:t>get_all_deleted_files(user_id)</w:t>
-      </w:r>
-      <w:r>
-        <w:t>:</w:t>
-      </w:r>
-    </w:p>
-    <w:p>
-      <w:pPr>
-        <w:pStyle w:val="ListParagraph"/>
-        <w:numPr>
-          <w:ilvl w:val="0"/>
-          <w:numId w:val="32"/>
-        </w:numPr>
-      </w:pPr>
-      <w:r>
-        <w:rPr>
-          <w:u w:val="single"/>
-        </w:rPr>
-        <w:t>get_all_deleted_folders(user_id)</w:t>
-      </w:r>
-      <w:r>
-        <w:t>:</w:t>
-      </w:r>
-    </w:p>
-    <w:p>
-      <w:pPr>
-        <w:pStyle w:val="ListParagraph"/>
-        <w:numPr>
-          <w:ilvl w:val="0"/>
-          <w:numId w:val="32"/>
-        </w:numPr>
-      </w:pPr>
-      <w:r>
-        <w:rPr>
-          <w:u w:val="single"/>
-        </w:rPr>
-        <w:t>search_user_file(user_id, file_name)</w:t>
-      </w:r>
-      <w:r>
-        <w:t>:</w:t>
-      </w:r>
-    </w:p>
-    <w:p>
-      <w:pPr>
-        <w:pStyle w:val="ListParagraph"/>
-        <w:numPr>
-          <w:ilvl w:val="0"/>
-          <w:numId w:val="32"/>
-        </w:numPr>
-      </w:pPr>
-      <w:r>
-        <w:rPr>
-          <w:u w:val="single"/>
-        </w:rPr>
-        <w:t>upload_file(user, folder_id)</w:t>
-      </w:r>
-      <w:r>
-        <w:t>:</w:t>
-      </w:r>
-    </w:p>
-    <w:p>
-      <w:pPr>
-        <w:pStyle w:val="ListParagraph"/>
-        <w:numPr>
-          <w:ilvl w:val="0"/>
-          <w:numId w:val="32"/>
-        </w:numPr>
-      </w:pPr>
-      <w:r>
-        <w:rPr>
-          <w:u w:val="single"/>
-        </w:rPr>
-        <w:t>create_file(user_id, filename, sys_fname, folder_id)</w:t>
-      </w:r>
-      <w:r>
-        <w:t>:</w:t>
-      </w:r>
-    </w:p>
-    <w:p>
-      <w:pPr>
-        <w:pStyle w:val="ListParagraph"/>
-        <w:numPr>
-          <w:ilvl w:val="0"/>
-          <w:numId w:val="32"/>
-        </w:numPr>
-      </w:pPr>
-      <w:r>
-        <w:rPr>
-          <w:u w:val="single"/>
-        </w:rPr>
-        <w:t>remove_file(user_id, file_id)</w:t>
-      </w:r>
-      <w:r>
-        <w:t>:</w:t>
-      </w:r>
-    </w:p>
-    <w:p>
-      <w:pPr>
-        <w:pStyle w:val="ListParagraph"/>
-        <w:numPr>
-          <w:ilvl w:val="0"/>
-          <w:numId w:val="32"/>
-        </w:numPr>
-      </w:pPr>
-      <w:r>
-        <w:rPr>
-          <w:u w:val="single"/>
-        </w:rPr>
-        <w:lastRenderedPageBreak/>
-        <w:t>remove_folder(user_id, folder_id)</w:t>
-      </w:r>
-      <w:r>
-        <w:t>:</w:t>
-      </w:r>
-    </w:p>
-    <w:p>
-      <w:pPr>
-        <w:pStyle w:val="ListParagraph"/>
-        <w:numPr>
-          <w:ilvl w:val="0"/>
-          <w:numId w:val="32"/>
-        </w:numPr>
-      </w:pPr>
-      <w:r>
-        <w:rPr>
-          <w:u w:val="single"/>
-        </w:rPr>
-        <w:t>delete_shares(user_id, file_id)</w:t>
-      </w:r>
-      <w:r>
-        <w:t>:</w:t>
-      </w:r>
-    </w:p>
-    <w:p>
-      <w:pPr>
-        <w:pStyle w:val="ListParagraph"/>
-        <w:numPr>
-          <w:ilvl w:val="0"/>
-          <w:numId w:val="32"/>
-        </w:numPr>
-      </w:pPr>
-      <w:r>
-        <w:rPr>
-          <w:u w:val="single"/>
-        </w:rPr>
-        <w:t>crt_folder(user_id, input_dictionary)</w:t>
-      </w:r>
-      <w:r>
-        <w:t>:</w:t>
-      </w:r>
-    </w:p>
-    <w:p>
-      <w:pPr>
-        <w:pStyle w:val="ListParagraph"/>
-        <w:numPr>
-          <w:ilvl w:val="0"/>
-          <w:numId w:val="32"/>
-        </w:numPr>
-      </w:pPr>
-      <w:r>
-        <w:rPr>
-          <w:u w:val="single"/>
-        </w:rPr>
-        <w:t>rename_file(user_id, input_dictionary)</w:t>
-      </w:r>
-      <w:r>
-        <w:t>:</w:t>
-      </w:r>
-    </w:p>
-    <w:p>
-      <w:pPr>
-        <w:pStyle w:val="ListParagraph"/>
-        <w:numPr>
-          <w:ilvl w:val="0"/>
-          <w:numId w:val="32"/>
-        </w:numPr>
-      </w:pPr>
-      <w:r>
-        <w:rPr>
-          <w:u w:val="single"/>
-        </w:rPr>
-        <w:t>rename_folder(user_id, input_dictionary)</w:t>
-      </w:r>
-      <w:r>
-        <w:t>:</w:t>
-      </w:r>
-    </w:p>
-    <w:p>
-      <w:pPr>
-        <w:pStyle w:val="ListParagraph"/>
-        <w:numPr>
-          <w:ilvl w:val="0"/>
-          <w:numId w:val="32"/>
-        </w:numPr>
-      </w:pPr>
-      <w:r>
-        <w:rPr>
-          <w:u w:val="single"/>
-        </w:rPr>
-        <w:t>move_folder(user_id, input_dictionary)</w:t>
-      </w:r>
-      <w:r>
-        <w:t>:</w:t>
-      </w:r>
-    </w:p>
-    <w:p>
-      <w:pPr>
-        <w:pStyle w:val="ListParagraph"/>
-        <w:numPr>
-          <w:ilvl w:val="0"/>
-          <w:numId w:val="32"/>
-        </w:numPr>
-      </w:pPr>
-      <w:r>
-        <w:rPr>
-          <w:u w:val="single"/>
-        </w:rPr>
-        <w:t>move_file(user_id, input_dictionary)</w:t>
-      </w:r>
-      <w:r>
-        <w:t>:</w:t>
-      </w:r>
-    </w:p>
-    <w:p>
-      <w:pPr>
-        <w:pStyle w:val="ListParagraph"/>
-        <w:numPr>
-          <w:ilvl w:val="0"/>
-          <w:numId w:val="32"/>
-        </w:numPr>
-      </w:pPr>
-      <w:r>
-        <w:rPr>
-          <w:u w:val="single"/>
-        </w:rPr>
-        <w:t>delete_job()</w:t>
-      </w:r>
-      <w:r>
-        <w:t>:</w:t>
-      </w:r>
-    </w:p>
-    <w:p>
-      <w:pPr>
-        <w:pStyle w:val="ListParagraph"/>
-        <w:numPr>
-          <w:ilvl w:val="0"/>
-          <w:numId w:val="32"/>
-        </w:numPr>
-      </w:pPr>
-      <w:r>
-        <w:rPr>
-          <w:u w:val="single"/>
-        </w:rPr>
-        <w:t>get_file_data(user_id, file_id)</w:t>
-      </w:r>
-      <w:r>
-        <w:t>:</w:t>
-      </w:r>
-    </w:p>
-    <w:p>
-      <w:pPr>
-        <w:pStyle w:val="ListParagraph"/>
-        <w:numPr>
-          <w:ilvl w:val="0"/>
-          <w:numId w:val="32"/>
-        </w:numPr>
-      </w:pPr>
-      <w:r>
-        <w:rPr>
-          <w:u w:val="single"/>
-        </w:rPr>
-        <w:t>get_public_file(public_link)</w:t>
-      </w:r>
-      <w:r>
-        <w:t>:</w:t>
-      </w:r>
-    </w:p>
-    <w:p>
-      <w:pPr>
-        <w:pStyle w:val="ListParagraph"/>
-        <w:numPr>
-          <w:ilvl w:val="0"/>
-          <w:numId w:val="32"/>
-        </w:numPr>
-      </w:pPr>
-      <w:r>
-        <w:rPr>
-          <w:u w:val="single"/>
-        </w:rPr>
-        <w:t>get_folder_list(user_id, file_id)</w:t>
-      </w:r>
-      <w:r>
-        <w:t>:</w:t>
-      </w:r>
-    </w:p>
-    <w:p>
-      <w:pPr>
-        <w:pStyle w:val="ListParagraph"/>
-        <w:numPr>
-          <w:ilvl w:val="0"/>
-          <w:numId w:val="32"/>
-        </w:numPr>
-      </w:pPr>
-      <w:r>
-        <w:rPr>
-          <w:u w:val="single"/>
-        </w:rPr>
-        <w:t>restore_file(user_id, file_id)</w:t>
-      </w:r>
-      <w:r>
-        <w:t>:</w:t>
-      </w:r>
-    </w:p>
-    <w:p>
-      <w:pPr>
-        <w:pStyle w:val="ListParagraph"/>
-        <w:numPr>
-          <w:ilvl w:val="0"/>
-          <w:numId w:val="32"/>
-        </w:numPr>
-      </w:pPr>
-      <w:r>
-        <w:rPr>
-          <w:u w:val="single"/>
-        </w:rPr>
-        <w:t>get_parent_folder(user_id, folder_id)</w:t>
-      </w:r>
-      <w:r>
-        <w:t>:</w:t>
-      </w:r>
-    </w:p>
-    <w:p>
-      <w:pPr>
-        <w:pStyle w:val="ListParagraph"/>
-        <w:numPr>
-          <w:ilvl w:val="0"/>
-          <w:numId w:val="32"/>
-        </w:numPr>
-      </w:pPr>
-      <w:r>
-        <w:rPr>
-          <w:u w:val="single"/>
-        </w:rPr>
-        <w:t>restore_folder(user_id, folder_id)</w:t>
-      </w:r>
-      <w:r>
-        <w:t>:</w:t>
-      </w:r>
-    </w:p>
-    <w:p>
-      <w:pPr>
-        <w:pStyle w:val="ListParagraph"/>
-        <w:numPr>
-          <w:ilvl w:val="0"/>
-          <w:numId w:val="32"/>
-        </w:numPr>
-      </w:pPr>
-      <w:r>
-        <w:rPr>
-          <w:u w:val="single"/>
-        </w:rPr>
-        <w:t>get_shared_with_user_files(user_id)</w:t>
-      </w:r>
-      <w:r>
-        <w:t>:</w:t>
-      </w:r>
-    </w:p>
-    <w:p>
-      <w:pPr>
-        <w:pStyle w:val="Heading3"/>
-      </w:pPr>
-      <w:bookmarkStart w:id="53" w:name="_Toc497728027"/>
-      <w:r>
-        <w:t>FilesharesModel</w:t>
-      </w:r>
-      <w:bookmarkEnd w:id="53"/>
-    </w:p>
-    <w:p>
-      <w:r>
-        <w:t>A fájlok megosztásával kapcsolatos függvények találhatóak benne.</w:t>
-      </w:r>
-    </w:p>
-    <w:p>
-      <w:pPr>
-        <w:pStyle w:val="ListParagraph"/>
-        <w:numPr>
-          <w:ilvl w:val="0"/>
-          <w:numId w:val="33"/>
-        </w:numPr>
-      </w:pPr>
-      <w:r>
-        <w:rPr>
-          <w:u w:val="single"/>
-        </w:rPr>
-        <w:t>public_file(user_id, file_id)</w:t>
-      </w:r>
-      <w:r>
-        <w:t>:</w:t>
-      </w:r>
-    </w:p>
-    <w:p>
-      <w:pPr>
-        <w:pStyle w:val="ListParagraph"/>
-        <w:numPr>
-          <w:ilvl w:val="0"/>
-          <w:numId w:val="33"/>
-        </w:numPr>
-      </w:pPr>
-      <w:r>
-        <w:rPr>
-          <w:u w:val="single"/>
-        </w:rPr>
-        <w:t>revoke_public(user_id, file_id)</w:t>
-      </w:r>
-      <w:r>
-        <w:t>:</w:t>
-      </w:r>
-    </w:p>
-    <w:p>
-      <w:pPr>
-        <w:pStyle w:val="ListParagraph"/>
-        <w:numPr>
-          <w:ilvl w:val="0"/>
-          <w:numId w:val="33"/>
-        </w:numPr>
-      </w:pPr>
-      <w:r>
-        <w:rPr>
-          <w:u w:val="single"/>
-        </w:rPr>
-        <w:t>share_file(user_id, input_dictionary)</w:t>
-      </w:r>
-      <w:r>
-        <w:t>:</w:t>
-      </w:r>
-    </w:p>
-    <w:p>
-      <w:pPr>
-        <w:pStyle w:val="ListParagraph"/>
-        <w:numPr>
-          <w:ilvl w:val="0"/>
-          <w:numId w:val="33"/>
-        </w:numPr>
-      </w:pPr>
-      <w:r>
-        <w:rPr>
-          <w:u w:val="single"/>
-        </w:rPr>
-        <w:t>delete_share(user_id, share_id)</w:t>
-      </w:r>
-      <w:r>
-        <w:t>:</w:t>
-      </w:r>
-    </w:p>
-    <w:p>
-      <w:pPr>
-        <w:pStyle w:val="ListParagraph"/>
-        <w:numPr>
-          <w:ilvl w:val="0"/>
-          <w:numId w:val="33"/>
-        </w:numPr>
-      </w:pPr>
-      <w:r>
-        <w:rPr>
-          <w:u w:val="single"/>
-        </w:rPr>
-        <w:t>get_shares(user_id, file_id)</w:t>
-      </w:r>
-      <w:r>
-        <w:t>:</w:t>
-      </w:r>
-    </w:p>
-    <w:p>
-      <w:pPr>
-        <w:pStyle w:val="Heading3"/>
-      </w:pPr>
-      <w:bookmarkStart w:id="54" w:name="_Toc497728028"/>
-      <w:r>
-        <w:t>TokensModel</w:t>
-      </w:r>
-      <w:bookmarkEnd w:id="54"/>
-    </w:p>
-    <w:p>
-      <w:r>
-        <w:t>Az azonosítást elősegítő tokenen végzett műveletek megvalósítását tartalmazza.</w:t>
-      </w:r>
-    </w:p>
-    <w:p>
-      <w:pPr>
-        <w:pStyle w:val="ListParagraph"/>
-        <w:numPr>
-          <w:ilvl w:val="0"/>
-          <w:numId w:val="29"/>
-        </w:numPr>
-      </w:pPr>
-      <w:r>
-        <w:rPr>
-          <w:u w:val="single"/>
-        </w:rPr>
-        <w:lastRenderedPageBreak/>
-        <w:t>encode_token(id)</w:t>
-      </w:r>
-      <w:r>
-        <w:t xml:space="preserve">: </w:t>
-      </w:r>
-      <w:r>
-        <w:t>Készít egy új tokent, amit az alábbi adatok kódolásával hoz létre:</w:t>
-      </w:r>
-    </w:p>
-    <w:p>
-      <w:pPr>
-        <w:pStyle w:val="HTMLPreformatted"/>
-        <w:shd w:val="clear" w:color="auto" w:fill="FFFFFF"/>
-        <w:ind w:left="720"/>
-        <w:rPr>
-          <w:color w:val="000000"/>
-          <w:sz w:val="18"/>
-          <w:szCs w:val="18"/>
-          <w:lang w:val="hu-HU"/>
-        </w:rPr>
-      </w:pPr>
-      <w:r>
-        <w:rPr>
-          <w:color w:val="000000"/>
-          <w:sz w:val="18"/>
-          <w:szCs w:val="18"/>
-          <w:highlight w:val="lightGray"/>
-          <w:lang w:val="hu-HU"/>
-        </w:rPr>
-        <w:t>payload = {</w:t>
-      </w:r>
-      <w:r>
-        <w:rPr>
-          <w:color w:val="000000"/>
-          <w:sz w:val="18"/>
-          <w:szCs w:val="18"/>
-          <w:highlight w:val="lightGray"/>
-          <w:lang w:val="hu-HU"/>
-        </w:rPr>
-        <w:br/>
-        <w:t xml:space="preserve">    </w:t>
-      </w:r>
-      <w:r>
-        <w:rPr>
-          <w:b/>
-          <w:bCs/>
-          <w:color w:val="008080"/>
-          <w:sz w:val="18"/>
-          <w:szCs w:val="18"/>
-          <w:highlight w:val="lightGray"/>
-          <w:lang w:val="hu-HU"/>
-        </w:rPr>
-        <w:t>'exp'</w:t>
-      </w:r>
-      <w:r>
-        <w:rPr>
-          <w:color w:val="000000"/>
-          <w:sz w:val="18"/>
-          <w:szCs w:val="18"/>
-          <w:highlight w:val="lightGray"/>
-          <w:lang w:val="hu-HU"/>
-        </w:rPr>
-        <w:t>: datetime.datetime.utcnow() + datetime.timedelta(</w:t>
-      </w:r>
-      <w:r>
-        <w:rPr>
-          <w:color w:val="660099"/>
-          <w:sz w:val="18"/>
-          <w:szCs w:val="18"/>
-          <w:highlight w:val="lightGray"/>
-          <w:lang w:val="hu-HU"/>
-        </w:rPr>
-        <w:t>minutes</w:t>
-      </w:r>
-      <w:r>
-        <w:rPr>
-          <w:color w:val="000000"/>
-          <w:sz w:val="18"/>
-          <w:szCs w:val="18"/>
-          <w:highlight w:val="lightGray"/>
-          <w:lang w:val="hu-HU"/>
-        </w:rPr>
-        <w:t>=</w:t>
-      </w:r>
-      <w:r>
-        <w:rPr>
-          <w:color w:val="0000FF"/>
-          <w:sz w:val="18"/>
-          <w:szCs w:val="18"/>
-          <w:highlight w:val="lightGray"/>
-          <w:lang w:val="hu-HU"/>
-        </w:rPr>
-        <w:t>60</w:t>
-      </w:r>
-      <w:r>
-        <w:rPr>
-          <w:color w:val="000000"/>
-          <w:sz w:val="18"/>
-          <w:szCs w:val="18"/>
-          <w:highlight w:val="lightGray"/>
-          <w:lang w:val="hu-HU"/>
-        </w:rPr>
-        <w:t>),</w:t>
-      </w:r>
-      <w:r>
-        <w:rPr>
-          <w:color w:val="000000"/>
-          <w:sz w:val="18"/>
-          <w:szCs w:val="18"/>
-          <w:highlight w:val="lightGray"/>
-          <w:lang w:val="hu-HU"/>
-        </w:rPr>
-        <w:br/>
-        <w:t xml:space="preserve">    </w:t>
-      </w:r>
-      <w:r>
-        <w:rPr>
-          <w:b/>
-          <w:bCs/>
-          <w:color w:val="008080"/>
-          <w:sz w:val="18"/>
-          <w:szCs w:val="18"/>
-          <w:highlight w:val="lightGray"/>
-          <w:lang w:val="hu-HU"/>
-        </w:rPr>
-        <w:t>'user'</w:t>
-      </w:r>
-      <w:r>
-        <w:rPr>
-          <w:color w:val="000000"/>
-          <w:sz w:val="18"/>
-          <w:szCs w:val="18"/>
-          <w:highlight w:val="lightGray"/>
-          <w:lang w:val="hu-HU"/>
-        </w:rPr>
-        <w:t>: id</w:t>
-      </w:r>
-      <w:r>
-        <w:rPr>
-          <w:color w:val="000000"/>
-          <w:sz w:val="18"/>
-          <w:szCs w:val="18"/>
-          <w:highlight w:val="lightGray"/>
-          <w:lang w:val="hu-HU"/>
-        </w:rPr>
-        <w:br/>
-        <w:t>}</w:t>
-      </w:r>
-    </w:p>
-    <w:p>
-      <w:pPr>
-        <w:ind w:left="720" w:firstLine="0"/>
-      </w:pPr>
-      <w:r>
-        <w:t xml:space="preserve">Belekódolja a felhasználó egyedi azonsoítóját, illetve, hogy meddig érvényes. </w:t>
-      </w:r>
-    </w:p>
-    <w:p>
-      <w:pPr>
-        <w:pStyle w:val="ListParagraph"/>
-        <w:numPr>
-          <w:ilvl w:val="0"/>
-          <w:numId w:val="29"/>
-        </w:numPr>
-      </w:pPr>
-      <w:r>
-        <w:rPr>
-          <w:u w:val="single"/>
-        </w:rPr>
-        <w:t>decode_token(token)</w:t>
-      </w:r>
-      <w:r>
-        <w:t xml:space="preserve">: </w:t>
-      </w:r>
-      <w:r>
-        <w:t xml:space="preserve">Dekódolja a kapott tokent </w:t>
-      </w:r>
-      <w:r>
-        <w:t>és megállapítja érvényességét.</w:t>
-      </w:r>
-    </w:p>
-    <w:p>
-      <w:pPr>
-        <w:pStyle w:val="ListParagraph"/>
-        <w:numPr>
-          <w:ilvl w:val="0"/>
-          <w:numId w:val="29"/>
-        </w:numPr>
-      </w:pPr>
-      <w:r>
-        <w:rPr>
-          <w:u w:val="single"/>
-        </w:rPr>
-        <w:t>login_required(f)</w:t>
-      </w:r>
-      <w:r>
-        <w:t xml:space="preserve">: </w:t>
-      </w:r>
-      <w:r>
-        <w:t>Megvizsgálja, hogy melyik route-ra érkezett a kérés és amennyiben autentikáció szükséges</w:t>
-      </w:r>
-      <w:r>
-        <w:t>,</w:t>
-      </w:r>
-      <w:r>
-        <w:t xml:space="preserve"> akkor a tokent átadja a fentebb említett függvénynek.</w:t>
-      </w:r>
-    </w:p>
-    <w:p>
-      <w:pPr>
-        <w:pStyle w:val="Heading3"/>
-      </w:pPr>
-      <w:bookmarkStart w:id="55" w:name="_Toc497728029"/>
-      <w:r>
-        <w:t>Logolás</w:t>
-      </w:r>
-      <w:bookmarkEnd w:id="55"/>
-    </w:p>
-    <w:p>
-      <w:r>
-        <w:t>Még nem esett szó a szerver oldalon történő hibák logolásáról, amik a fejlesztés során és a későbbi használat alatt is re</w:t>
-      </w:r>
-      <w:r>
-        <w:t>ndkí</w:t>
-      </w:r>
-      <w:r>
-        <w:t xml:space="preserve">vül hasznosak tudnak lenni. </w:t>
-      </w:r>
-      <w:r>
-        <w:t>Mivel az alkalmazás nem igényel komplexebb logolást ezért amellett döntöttem, hogy saját magam által megírt loggert fogok használni. Bevezettem egy osztályt, ami három szintet tartalmaz magában:</w:t>
-      </w:r>
-    </w:p>
-    <w:p>
-      <w:pPr>
-        <w:pStyle w:val="ListParagraph"/>
-        <w:numPr>
-          <w:ilvl w:val="0"/>
-          <w:numId w:val="35"/>
-        </w:numPr>
-      </w:pPr>
-      <w:r>
-        <w:t>Info</w:t>
-      </w:r>
-    </w:p>
-    <w:p>
-      <w:pPr>
-        <w:pStyle w:val="ListParagraph"/>
-        <w:numPr>
-          <w:ilvl w:val="0"/>
-          <w:numId w:val="35"/>
-        </w:numPr>
-      </w:pPr>
-      <w:r>
-        <w:t>Warning</w:t>
-      </w:r>
-    </w:p>
-    <w:p>
-      <w:pPr>
-        <w:pStyle w:val="ListParagraph"/>
-        <w:numPr>
-          <w:ilvl w:val="0"/>
-          <w:numId w:val="35"/>
-        </w:numPr>
-      </w:pPr>
-      <w:r>
-        <w:t>Error</w:t>
-      </w:r>
-    </w:p>
-    <w:p>
-      <w:r>
-        <w:t>A Flask könyvtár lehetőséget biztosít arra, hogy az alkalmazásban feliratkozzak nem elkapott hibákra vagy, ha a szerver 500-as HTTP kóddal tér vissza, tehát valamilyen hiba történt a kérés kiszolgálása közben. Ebben az esetben as elkapott esemény során a hibát logolom egy szöveges fájlba.</w:t>
-      </w:r>
-    </w:p>
-    <w:p>
-      <w:pPr>
-        <w:pStyle w:val="Heading2"/>
-      </w:pPr>
-      <w:bookmarkStart w:id="56" w:name="_Toc497728030"/>
-      <w:r>
-        <w:t>UI</w:t>
-      </w:r>
-      <w:bookmarkEnd w:id="56"/>
-    </w:p>
-    <w:p>
-      <w:pPr>
-        <w:ind w:left="720" w:firstLine="0"/>
-      </w:pPr>
-    </w:p>
-    <w:p>
-      <w:pPr>
-        <w:pStyle w:val="Heading3"/>
-      </w:pPr>
-      <w:bookmarkStart w:id="57" w:name="_Toc497728031"/>
-      <w:r>
-        <w:t>Bejelentkezés</w:t>
-      </w:r>
-      <w:bookmarkEnd w:id="57"/>
-    </w:p>
-    <w:p>
-      <w:r>
-        <w:t>A helyes URL beírása után a felhasználók erre az oldalra jutnak először. Ha már van regisztrációjuk korábbról, akkor a felhasználónevük és a jelszavuk megadásával tudnak belépni a rendszerbe.</w:t>
-      </w:r>
-      <w:r>
-        <w:t xml:space="preserve"> A kérést csak akkor küldi el a szerver felé a kliens</w:t>
-      </w:r>
-      <w:r>
-        <w:t>,</w:t>
-      </w:r>
-      <w:r>
-        <w:t xml:space="preserve"> ha </w:t>
-      </w:r>
-      <w:r>
-        <w:lastRenderedPageBreak/>
-        <w:t>mindkét mező ki lett töltve</w:t>
-      </w:r>
-      <w:r>
-        <w:t>, hiányzó adat esetén az oldal figyelmezteti a felhasználót.</w:t>
-      </w:r>
-      <w:r>
-        <w:t xml:space="preserve"> A folyamat az Enter billentyű lenyomásával vagy a „Login” gombra kattintva indítható.</w:t>
-      </w:r>
-    </w:p>
-    <w:p>
-      <w:pPr>
-        <w:jc w:val="center"/>
-      </w:pPr>
-      <w:r>
-        <w:rPr>
-          <w:noProof/>
-          <w:lang w:val="en-US"/>
-        </w:rPr>
-        <w:drawing>
-          <wp:inline distT="0" distB="0" distL="0" distR="0" wp14:anchorId="4CCB9EFE" wp14:editId="3A9F5C07">
-            <wp:extent cx="3619500" cy="2819400"/>
-            <wp:effectExtent l="0" t="0" r="0" b="0"/>
-            <wp:docPr id="4" name="Picture 4"/>
             <wp:cNvGraphicFramePr>
               <a:graphicFrameLocks xmlns:a="http://schemas.openxmlformats.org/drawingml/2006/main" noChangeAspect="1"/>
             </wp:cNvGraphicFramePr>
@@ -10499,7 +9003,7 @@
                   <pic:spPr>
                     <a:xfrm>
                       <a:off x="0" y="0"/>
-                      <a:ext cx="3619500" cy="2819400"/>
+                      <a:ext cx="3978478" cy="4102082"/>
                     </a:xfrm>
                     <a:prstGeom prst="rect">
                       <a:avLst/>
@@ -10514,38 +9018,1562 @@
     </w:p>
     <w:p>
       <w:pPr>
+        <w:pStyle w:val="ListParagraph"/>
+        <w:numPr>
+          <w:ilvl w:val="0"/>
+          <w:numId w:val="27"/>
+        </w:numPr>
+      </w:pPr>
+      <w:r>
+        <w:rPr>
+          <w:u w:val="single"/>
+        </w:rPr>
+        <w:t>auth_url()</w:t>
+      </w:r>
+      <w:r>
+        <w:t xml:space="preserve">: Visszaadja az URL-t, amelyre navigálva a felhasználó engedélyezheti az applikáció számára, hogy hozzáférjen a fájlokhoz. </w:t>
+      </w:r>
+    </w:p>
+    <w:p>
+      <w:pPr>
+        <w:pStyle w:val="ListParagraph"/>
+        <w:numPr>
+          <w:ilvl w:val="0"/>
+          <w:numId w:val="27"/>
+        </w:numPr>
+      </w:pPr>
+      <w:r>
+        <w:rPr>
+          <w:u w:val="single"/>
+        </w:rPr>
+        <w:lastRenderedPageBreak/>
+        <w:t>auth_finish(token, user_id)</w:t>
+      </w:r>
+      <w:r>
+        <w:t xml:space="preserve">: </w:t>
+      </w:r>
+      <w:r>
+        <w:t>A felhasználótól kapott token-t ellenőrízve összeköti a két regisztrációt és lementi</w:t>
+      </w:r>
+      <w:r>
+        <w:t xml:space="preserve"> adatbázisba a hozzáféréshez szü</w:t>
+      </w:r>
+      <w:r>
+        <w:t>kséges kódot</w:t>
+      </w:r>
+      <w:r>
+        <w:t>, hogy azt ne kelljen minden alkalommal elkérni a felhasználótól.</w:t>
+      </w:r>
+    </w:p>
+    <w:p>
+      <w:pPr>
+        <w:pStyle w:val="ListParagraph"/>
+        <w:numPr>
+          <w:ilvl w:val="0"/>
+          <w:numId w:val="27"/>
+        </w:numPr>
+      </w:pPr>
+      <w:r>
+        <w:rPr>
+          <w:u w:val="single"/>
+        </w:rPr>
+        <w:t>get_access_token(user_id)</w:t>
+      </w:r>
+      <w:r>
+        <w:t>: A paraméterben kapott felhasználóhoz tartozó hozzáférési tokent adja vissza.</w:t>
+      </w:r>
+    </w:p>
+    <w:p>
+      <w:pPr>
+        <w:pStyle w:val="ListParagraph"/>
+        <w:numPr>
+          <w:ilvl w:val="0"/>
+          <w:numId w:val="27"/>
+        </w:numPr>
+      </w:pPr>
+      <w:r>
+        <w:rPr>
+          <w:u w:val="single"/>
+        </w:rPr>
+        <w:t>upload_file_to_dbx(user_id, file_id)</w:t>
+      </w:r>
+      <w:r>
+        <w:t>:</w:t>
+      </w:r>
+      <w:r>
+        <w:t xml:space="preserve"> </w:t>
+      </w:r>
+      <w:r>
+        <w:t xml:space="preserve">Az adott felhasználóhoz tartozó fájlt feltölti dropbox-ra is. Amennyiben van már ilyen nevű fájl akkor azt felülírja. A limitált erőforrások miatt a fájl 100MB-os részletekben </w:t>
+      </w:r>
+      <w:r>
+        <w:t>kerül feltöltésre</w:t>
+      </w:r>
+      <w:r>
+        <w:t>.</w:t>
+      </w:r>
+    </w:p>
+    <w:p>
+      <w:pPr>
+        <w:pStyle w:val="ListParagraph"/>
+        <w:numPr>
+          <w:ilvl w:val="0"/>
+          <w:numId w:val="27"/>
+        </w:numPr>
+      </w:pPr>
+      <w:r>
+        <w:rPr>
+          <w:u w:val="single"/>
+        </w:rPr>
+        <w:t>download_from_dbx(user_id, input_dictionary)</w:t>
+      </w:r>
+      <w:r>
+        <w:t xml:space="preserve">: </w:t>
+      </w:r>
+      <w:r>
+        <w:t xml:space="preserve">Letölti dropbox-ról a felhasználó által megadott fájlt a kiválasztott mappába. </w:t>
+      </w:r>
+    </w:p>
+    <w:p>
+      <w:pPr>
         <w:pStyle w:val="Heading3"/>
       </w:pPr>
-      <w:bookmarkStart w:id="58" w:name="_Toc497728032"/>
-      <w:r>
-        <w:t>Regisztráció</w:t>
-      </w:r>
-      <w:bookmarkEnd w:id="58"/>
-    </w:p>
-    <w:p>
-      <w:r>
-        <w:t>Ha a felhasználónak még nincs regisztrációja akkor a bejelentkező oldalon a „Create an account” feliratra kattintva átnavigálhatnak a regisztrációs oldalra. Itt egy egyedi felhasználónevet és e-mail címet kell megadniuk, továbbá egy választott jelszót.</w:t>
-      </w:r>
-      <w:r>
-        <w:t xml:space="preserve"> Az oldal ellenőrzi,hogy minden mező ki lett-e töltve, ha igen akkor validálja </w:t>
-      </w:r>
-      <w:r>
-        <w:t>a bemenetet és ha mindent rendben talál</w:t>
+      <w:bookmarkStart w:id="46" w:name="_Toc497728021"/>
+      <w:r>
+        <w:t>CredentialstoreModel</w:t>
+      </w:r>
+      <w:bookmarkEnd w:id="46"/>
+    </w:p>
+    <w:p>
+      <w:r>
+        <w:t xml:space="preserve">Hozzáférést biztosít a credential_store adatbázis táblához. A pogram indulásakor </w:t>
+      </w:r>
+      <w:r>
+        <w:t>a táblában található összes jelszót betölti környezeti változóként a rendszer, hogy ne kelljen minden alkalommal adatbázis műveletet végezni amikor, pl.: dekódol egy felhasználói tokent.</w:t>
+      </w:r>
+    </w:p>
+    <w:p>
+      <w:pPr>
+        <w:pStyle w:val="ListParagraph"/>
+        <w:numPr>
+          <w:ilvl w:val="0"/>
+          <w:numId w:val="28"/>
+        </w:numPr>
+      </w:pPr>
+      <w:r>
+        <w:rPr>
+          <w:u w:val="single"/>
+        </w:rPr>
+        <w:t>get_code(environment)</w:t>
+      </w:r>
+      <w:r>
+        <w:t>: A paraméterként átadott névhez tartozó jelszót adja vissza.</w:t>
+      </w:r>
+    </w:p>
+    <w:p>
+      <w:pPr>
+        <w:pStyle w:val="Heading3"/>
+      </w:pPr>
+      <w:bookmarkStart w:id="47" w:name="_Toc497728022"/>
+      <w:r>
+        <w:t>UsersModel</w:t>
+      </w:r>
+      <w:bookmarkEnd w:id="47"/>
+    </w:p>
+    <w:p>
+      <w:r>
+        <w:t>A felhasználókkal kapcsolatos műveletek logikáját tartalmazza és az adatbázis elérést.</w:t>
+      </w:r>
+    </w:p>
+    <w:p>
+      <w:pPr>
+        <w:pStyle w:val="ListParagraph"/>
+        <w:numPr>
+          <w:ilvl w:val="0"/>
+          <w:numId w:val="28"/>
+        </w:numPr>
+      </w:pPr>
+      <w:r>
+        <w:rPr>
+          <w:u w:val="single"/>
+        </w:rPr>
+        <w:t>login_user(username, password, ip)</w:t>
+      </w:r>
+      <w:r>
+        <w:t xml:space="preserve">: </w:t>
+      </w:r>
+      <w:r>
+        <w:t>Megkeresi az adatbázisban a kapott felhasználónévhez tartozó rekordot. Amennyiben létezik, dekódolja a tárolt jelszót és összehasonlítja a felhasználótól kapottal.</w:t>
+      </w:r>
+      <w:r>
+        <w:t xml:space="preserve"> A művelet sikerességét logolja, majd visszatér egy új tokennel, ha a megadott jelszó jó volt.</w:t>
+      </w:r>
+    </w:p>
+    <w:p>
+      <w:pPr>
+        <w:pStyle w:val="ListParagraph"/>
+        <w:numPr>
+          <w:ilvl w:val="0"/>
+          <w:numId w:val="28"/>
+        </w:numPr>
+      </w:pPr>
+      <w:r>
+        <w:rPr>
+          <w:u w:val="single"/>
+        </w:rPr>
+        <w:t>increment_bad_password(user)</w:t>
+      </w:r>
+      <w:r>
+        <w:t>: Amennyiben a felhasználó által megadott jelszó rossz volt, az adatbázisban növeli a hibás próbálkozások számát. Ha ez a szám eléri a hármat, akkor kizárja a rendszerből és a megadott e-mail címre küld egy levelet, aminek a segítségével új jelszót lehet beállítani.</w:t>
+      </w:r>
+    </w:p>
+    <w:p>
+      <w:pPr>
+        <w:pStyle w:val="ListParagraph"/>
+        <w:numPr>
+          <w:ilvl w:val="0"/>
+          <w:numId w:val="28"/>
+        </w:numPr>
+      </w:pPr>
+      <w:r>
+        <w:rPr>
+          <w:u w:val="single"/>
+        </w:rPr>
+        <w:lastRenderedPageBreak/>
+        <w:t>register_user(username, user_password, email)</w:t>
+      </w:r>
+      <w:r>
+        <w:t>:</w:t>
+      </w:r>
+      <w:r>
+        <w:t xml:space="preserve"> Készít egy új rekordot a User táblában a megadott adatokkal. A </w:t>
+      </w:r>
+      <w:r>
+        <w:t>jelszót először hash-eli, m</w:t>
+      </w:r>
+      <w:r>
+        <w:t>ajd a kapott értéket tárolja el.</w:t>
+      </w:r>
+    </w:p>
+    <w:p>
+      <w:pPr>
+        <w:pStyle w:val="ListParagraph"/>
+        <w:numPr>
+          <w:ilvl w:val="0"/>
+          <w:numId w:val="28"/>
+        </w:numPr>
+      </w:pPr>
+      <w:r>
+        <w:rPr>
+          <w:u w:val="single"/>
+        </w:rPr>
+        <w:t>activate_user(token)</w:t>
+      </w:r>
+      <w:r>
+        <w:t>:</w:t>
+      </w:r>
+      <w:r>
+        <w:t xml:space="preserve"> A paraméterben kapott token alapján megkeresi az adatbázisban a rekordot és aktiválja azt az activation_link attribútum null értékbe állításával. Készít egy új mappát az aktivált felhasználó számára ahova a fájljai </w:t>
+      </w:r>
+      <w:r>
+        <w:t xml:space="preserve">majd </w:t>
+      </w:r>
+      <w:r>
+        <w:t>feltöltésre kerülnek.</w:t>
+      </w:r>
+    </w:p>
+    <w:p>
+      <w:pPr>
+        <w:pStyle w:val="ListParagraph"/>
+        <w:numPr>
+          <w:ilvl w:val="0"/>
+          <w:numId w:val="28"/>
+        </w:numPr>
+      </w:pPr>
+      <w:r>
+        <w:rPr>
+          <w:u w:val="single"/>
+        </w:rPr>
+        <w:t>reset_user(token, password)</w:t>
+      </w:r>
+      <w:r>
+        <w:t>:</w:t>
+      </w:r>
+      <w:r>
+        <w:t xml:space="preserve"> </w:t>
+      </w:r>
+      <w:r>
+        <w:t>A kapott token alapján azonosítja a rekordot</w:t>
       </w:r>
       <w:r>
         <w:t>,</w:t>
       </w:r>
       <w:r>
-        <w:t xml:space="preserve"> akkor küldi csak el a szerver felé a kérést.</w:t>
-      </w:r>
-      <w:r>
-        <w:t xml:space="preserve"> Hiány vagy helytelen adat esetén az oldal figyelmezteti a felhasználót.</w:t>
+        <w:t xml:space="preserve"> ahova az új jelszót be kell állítania.</w:t>
+      </w:r>
+    </w:p>
+    <w:p>
+      <w:pPr>
+        <w:pStyle w:val="ListParagraph"/>
+        <w:numPr>
+          <w:ilvl w:val="0"/>
+          <w:numId w:val="28"/>
+        </w:numPr>
+      </w:pPr>
+      <w:r>
+        <w:rPr>
+          <w:u w:val="single"/>
+        </w:rPr>
+        <w:t>delete_user(user_id)</w:t>
+      </w:r>
+      <w:r>
+        <w:t xml:space="preserve">: </w:t>
+      </w:r>
+      <w:r>
+        <w:t>Törli a paraméterben megkapott azonosítójú felhasználót az adatbázisból. Törlés után nem lehet már visszállítani. A felhasználó valamennyi fájlja törlődik.</w:t>
+      </w:r>
+    </w:p>
+    <w:p>
+      <w:pPr>
+        <w:pStyle w:val="ListParagraph"/>
+        <w:numPr>
+          <w:ilvl w:val="0"/>
+          <w:numId w:val="28"/>
+        </w:numPr>
+      </w:pPr>
+      <w:r>
+        <w:rPr>
+          <w:u w:val="single"/>
+        </w:rPr>
+        <w:t>change_user_data(user_id, input_dictionary</w:t>
+      </w:r>
+      <w:r>
+        <w:rPr>
+          <w:u w:val="single"/>
+        </w:rPr>
+        <w:t>)</w:t>
+      </w:r>
+      <w:r>
+        <w:t>: Lehetőséget nyújt a felhasználók számára, hogy megváltoztassák az e-mail címüket és a jelszavukat. A paraméterben kapott map-ben megnézi, hogy van-e új jelszó vagy e-mail cím és ha van</w:t>
+      </w:r>
+      <w:r>
+        <w:t>,</w:t>
+      </w:r>
+      <w:r>
+        <w:t xml:space="preserve"> akkor azt frissíti az adatbázisban.</w:t>
+      </w:r>
+    </w:p>
+    <w:p>
+      <w:pPr>
+        <w:pStyle w:val="ListParagraph"/>
+        <w:numPr>
+          <w:ilvl w:val="0"/>
+          <w:numId w:val="28"/>
+        </w:numPr>
+      </w:pPr>
+      <w:r>
+        <w:rPr>
+          <w:u w:val="single"/>
+        </w:rPr>
+        <w:t>get_user_data(user_id)</w:t>
+      </w:r>
+      <w:r>
+        <w:t xml:space="preserve">: </w:t>
+      </w:r>
+      <w:r>
+        <w:t>Visszaad egy user objektumot a paraméterben kapott azonosító alapján.</w:t>
+      </w:r>
+    </w:p>
+    <w:p>
+      <w:pPr>
+        <w:pStyle w:val="Heading3"/>
+      </w:pPr>
+      <w:bookmarkStart w:id="48" w:name="_Toc497728023"/>
+      <w:r>
+        <w:t>RolesModel</w:t>
+      </w:r>
+      <w:bookmarkEnd w:id="48"/>
+    </w:p>
+    <w:p>
+      <w:pPr>
+        <w:ind w:left="720" w:firstLine="0"/>
+      </w:pPr>
+      <w:r>
+        <w:t>A jogosultságok lekérdezéséhez szükséges metódus megvalósításást tartalmazza. Új jogosultság felvételére nincs lehetőség, mivel az alkalmazás működése nem igényli, hisz nincs admin szerepkör.</w:t>
+      </w:r>
+    </w:p>
+    <w:p>
+      <w:pPr>
+        <w:pStyle w:val="ListParagraph"/>
+        <w:numPr>
+          <w:ilvl w:val="0"/>
+          <w:numId w:val="30"/>
+        </w:numPr>
+      </w:pPr>
+      <w:r>
+        <w:rPr>
+          <w:u w:val="single"/>
+        </w:rPr>
+        <w:t>get_all_roles()</w:t>
+      </w:r>
+      <w:r>
+        <w:t xml:space="preserve">: </w:t>
+      </w:r>
+      <w:r>
+        <w:t>Visszaadja az adatbázisban található összes jogosultságot.</w:t>
+      </w:r>
+    </w:p>
+    <w:p>
+      <w:pPr>
+        <w:pStyle w:val="Heading3"/>
+      </w:pPr>
+      <w:bookmarkStart w:id="49" w:name="_Toc497728024"/>
+      <w:r>
+        <w:t>NotesModel</w:t>
+      </w:r>
+      <w:bookmarkEnd w:id="49"/>
+    </w:p>
+    <w:p>
+      <w:r>
+        <w:t>A felhasználói note-okon végzett műveletek találhatóak benne.</w:t>
+      </w:r>
+    </w:p>
+    <w:p>
+      <w:pPr>
+        <w:pStyle w:val="ListParagraph"/>
+        <w:numPr>
+          <w:ilvl w:val="0"/>
+          <w:numId w:val="30"/>
+        </w:numPr>
+      </w:pPr>
+      <w:r>
+        <w:rPr>
+          <w:u w:val="single"/>
+        </w:rPr>
+        <w:t>create_note(user_id, input_dictionary)</w:t>
+      </w:r>
+      <w:r>
+        <w:t>:</w:t>
+      </w:r>
+      <w:r>
+        <w:t xml:space="preserve"> Létrehoz a paraméterben kapott felhasználónak egy új note-ot. A note címe és tartalma az input_dictionary-ben található. </w:t>
+      </w:r>
+    </w:p>
+    <w:p>
+      <w:pPr>
+        <w:pStyle w:val="ListParagraph"/>
+        <w:numPr>
+          <w:ilvl w:val="0"/>
+          <w:numId w:val="30"/>
+        </w:numPr>
+      </w:pPr>
+      <w:r>
+        <w:rPr>
+          <w:u w:val="single"/>
+        </w:rPr>
+        <w:lastRenderedPageBreak/>
+        <w:t>delete_note(user_id, note_id)</w:t>
+      </w:r>
+      <w:r>
+        <w:t>:</w:t>
       </w:r>
       <w:r>
         <w:t xml:space="preserve"> </w:t>
       </w:r>
       <w:r>
-        <w:t>A folyamat az Enter billentyű lenyomásával vagy a „Register” gombra kattintva is elindítható.</w:t>
+        <w:t>Törli a paraméterben meghatározott note-ot, amennyiben a user_id olyan felhasználót jelöl</w:t>
+      </w:r>
+      <w:r>
+        <w:t>,</w:t>
+      </w:r>
+      <w:r>
+        <w:t xml:space="preserve"> aki vagy a tulajdonosa a note-nak vagy pedig van rá legalább DELETE jogosultsága. </w:t>
+      </w:r>
+    </w:p>
+    <w:p>
+      <w:pPr>
+        <w:pStyle w:val="ListParagraph"/>
+        <w:numPr>
+          <w:ilvl w:val="0"/>
+          <w:numId w:val="30"/>
+        </w:numPr>
+      </w:pPr>
+      <w:r>
+        <w:rPr>
+          <w:u w:val="single"/>
+        </w:rPr>
+        <w:t>update_note(user_id, input_dictionary)</w:t>
+      </w:r>
+      <w:r>
+        <w:t>:</w:t>
+      </w:r>
+      <w:r>
+        <w:t xml:space="preserve"> </w:t>
+      </w:r>
+      <w:r>
+        <w:t>Egy note címét és tar</w:t>
+      </w:r>
+      <w:r>
+        <w:t>talmát lehet módosítani a segítségével, ha a paraméterben átadott felhasználónak legalább WRITE jogosultságva van vagy ő a tulajdonos.</w:t>
+      </w:r>
+    </w:p>
+    <w:p>
+      <w:pPr>
+        <w:pStyle w:val="ListParagraph"/>
+        <w:numPr>
+          <w:ilvl w:val="0"/>
+          <w:numId w:val="30"/>
+        </w:numPr>
+      </w:pPr>
+      <w:r>
+        <w:rPr>
+          <w:u w:val="single"/>
+        </w:rPr>
+        <w:t>get_all_notes(user_id)</w:t>
+      </w:r>
+      <w:r>
+        <w:t>:</w:t>
+      </w:r>
+      <w:r>
+        <w:t xml:space="preserve"> </w:t>
+      </w:r>
+      <w:r>
+        <w:t xml:space="preserve">Visszaadja a felhasználóhoz tartozó valamennyi note-ot. </w:t>
+      </w:r>
+    </w:p>
+    <w:p>
+      <w:pPr>
+        <w:pStyle w:val="ListParagraph"/>
+        <w:numPr>
+          <w:ilvl w:val="0"/>
+          <w:numId w:val="30"/>
+        </w:numPr>
+      </w:pPr>
+      <w:r>
+        <w:rPr>
+          <w:u w:val="single"/>
+        </w:rPr>
+        <w:t>ge</w:t>
+      </w:r>
+      <w:r>
+        <w:rPr>
+          <w:u w:val="single"/>
+        </w:rPr>
+        <w:t>t_shared_with_me_notes(user_id)</w:t>
+      </w:r>
+      <w:r>
+        <w:t xml:space="preserve">: A felhasználóval megosztott note-okat lehet lekérdezi ebben a metódusban. </w:t>
+      </w:r>
+      <w:r>
+        <w:t>A függvény visszaad egy note-ot</w:t>
+      </w:r>
+      <w:r>
+        <w:t xml:space="preserve"> </w:t>
+      </w:r>
+      <w:r>
+        <w:t xml:space="preserve">akármilyen </w:t>
+      </w:r>
+      <w:r>
+        <w:t xml:space="preserve"> jogosultsága</w:t>
+      </w:r>
+      <w:r>
+        <w:t xml:space="preserve"> is</w:t>
+      </w:r>
+      <w:r>
+        <w:t xml:space="preserve"> van rá.</w:t>
+      </w:r>
+      <w:r>
+        <w:t xml:space="preserve"> </w:t>
+      </w:r>
+    </w:p>
+    <w:p>
+      <w:pPr>
+        <w:pStyle w:val="Heading3"/>
+      </w:pPr>
+      <w:bookmarkStart w:id="50" w:name="_Toc497728025"/>
+      <w:r>
+        <w:t>LogsModel</w:t>
+      </w:r>
+      <w:bookmarkEnd w:id="50"/>
+    </w:p>
+    <w:p>
+      <w:r>
+        <w:t>A logoláshoz szükséges műveleteket foglalja magába.</w:t>
+      </w:r>
+    </w:p>
+    <w:p>
+      <w:pPr>
+        <w:pStyle w:val="ListParagraph"/>
+        <w:numPr>
+          <w:ilvl w:val="0"/>
+          <w:numId w:val="31"/>
+        </w:numPr>
+      </w:pPr>
+      <w:r>
+        <w:rPr>
+          <w:u w:val="single"/>
+        </w:rPr>
+        <w:t>create_log_entry(user_id, message, file_id, folder_id, session)</w:t>
+      </w:r>
+      <w:r>
+        <w:t>:</w:t>
+      </w:r>
+    </w:p>
+    <w:p>
+      <w:pPr>
+        <w:pStyle w:val="ListParagraph"/>
+        <w:numPr>
+          <w:ilvl w:val="0"/>
+          <w:numId w:val="31"/>
+        </w:numPr>
+      </w:pPr>
+      <w:r>
+        <w:rPr>
+          <w:u w:val="single"/>
+        </w:rPr>
+        <w:t>get_user_entries(user_id)</w:t>
+      </w:r>
+      <w:r>
+        <w:t>:</w:t>
+      </w:r>
+    </w:p>
+    <w:p>
+      <w:pPr>
+        <w:pStyle w:val="ListParagraph"/>
+        <w:numPr>
+          <w:ilvl w:val="0"/>
+          <w:numId w:val="31"/>
+        </w:numPr>
+      </w:pPr>
+      <w:r>
+        <w:rPr>
+          <w:u w:val="single"/>
+        </w:rPr>
+        <w:t>get_file_entries(user_id, file_id)</w:t>
+      </w:r>
+      <w:r>
+        <w:t>:</w:t>
+      </w:r>
+    </w:p>
+    <w:p>
+      <w:pPr>
+        <w:pStyle w:val="ListParagraph"/>
+        <w:numPr>
+          <w:ilvl w:val="0"/>
+          <w:numId w:val="31"/>
+        </w:numPr>
+      </w:pPr>
+      <w:r>
+        <w:rPr>
+          <w:u w:val="single"/>
+        </w:rPr>
+        <w:t>get_folder_entries(user_id, folder_id)</w:t>
+      </w:r>
+      <w:r>
+        <w:t>:</w:t>
+      </w:r>
+    </w:p>
+    <w:p>
+      <w:pPr>
+        <w:pStyle w:val="Heading3"/>
+      </w:pPr>
+      <w:bookmarkStart w:id="51" w:name="_Toc497728026"/>
+      <w:r>
+        <w:t>FilesModel</w:t>
+      </w:r>
+      <w:bookmarkEnd w:id="51"/>
+    </w:p>
+    <w:p>
+      <w:r>
+        <w:t>A fájlokkal végzett műveletek, letöltés és feltöltés megvalósítása.</w:t>
+      </w:r>
+    </w:p>
+    <w:p>
+      <w:pPr>
+        <w:pStyle w:val="ListParagraph"/>
+        <w:numPr>
+          <w:ilvl w:val="0"/>
+          <w:numId w:val="32"/>
+        </w:numPr>
+      </w:pPr>
+      <w:r>
+        <w:rPr>
+          <w:u w:val="single"/>
+        </w:rPr>
+        <w:t>allowed_file(filename)</w:t>
+      </w:r>
+      <w:r>
+        <w:t>:</w:t>
+      </w:r>
+    </w:p>
+    <w:p>
+      <w:pPr>
+        <w:pStyle w:val="ListParagraph"/>
+        <w:numPr>
+          <w:ilvl w:val="0"/>
+          <w:numId w:val="32"/>
+        </w:numPr>
+      </w:pPr>
+      <w:r>
+        <w:rPr>
+          <w:u w:val="single"/>
+        </w:rPr>
+        <w:t>get_all_files(user_id, folder_id)</w:t>
+      </w:r>
+      <w:r>
+        <w:t>:</w:t>
+      </w:r>
+    </w:p>
+    <w:p>
+      <w:pPr>
+        <w:pStyle w:val="ListParagraph"/>
+        <w:numPr>
+          <w:ilvl w:val="0"/>
+          <w:numId w:val="32"/>
+        </w:numPr>
+      </w:pPr>
+      <w:r>
+        <w:rPr>
+          <w:u w:val="single"/>
+        </w:rPr>
+        <w:t>get_all_folders(user_id, folder_id)</w:t>
+      </w:r>
+      <w:r>
+        <w:t>:</w:t>
+      </w:r>
+    </w:p>
+    <w:p>
+      <w:pPr>
+        <w:pStyle w:val="ListParagraph"/>
+        <w:numPr>
+          <w:ilvl w:val="0"/>
+          <w:numId w:val="32"/>
+        </w:numPr>
+      </w:pPr>
+      <w:r>
+        <w:rPr>
+          <w:u w:val="single"/>
+        </w:rPr>
+        <w:t>get_all_deleted_files(user_id)</w:t>
+      </w:r>
+      <w:r>
+        <w:t>:</w:t>
+      </w:r>
+    </w:p>
+    <w:p>
+      <w:pPr>
+        <w:pStyle w:val="ListParagraph"/>
+        <w:numPr>
+          <w:ilvl w:val="0"/>
+          <w:numId w:val="32"/>
+        </w:numPr>
+      </w:pPr>
+      <w:r>
+        <w:rPr>
+          <w:u w:val="single"/>
+        </w:rPr>
+        <w:t>get_all_deleted_folders(user_id)</w:t>
+      </w:r>
+      <w:r>
+        <w:t>:</w:t>
+      </w:r>
+    </w:p>
+    <w:p>
+      <w:pPr>
+        <w:pStyle w:val="ListParagraph"/>
+        <w:numPr>
+          <w:ilvl w:val="0"/>
+          <w:numId w:val="32"/>
+        </w:numPr>
+      </w:pPr>
+      <w:r>
+        <w:rPr>
+          <w:u w:val="single"/>
+        </w:rPr>
+        <w:t>search_user_file(user_id, file_name)</w:t>
+      </w:r>
+      <w:r>
+        <w:t>:</w:t>
+      </w:r>
+    </w:p>
+    <w:p>
+      <w:pPr>
+        <w:pStyle w:val="ListParagraph"/>
+        <w:numPr>
+          <w:ilvl w:val="0"/>
+          <w:numId w:val="32"/>
+        </w:numPr>
+      </w:pPr>
+      <w:r>
+        <w:rPr>
+          <w:u w:val="single"/>
+        </w:rPr>
+        <w:t>upload_file(user, folder_id)</w:t>
+      </w:r>
+      <w:r>
+        <w:t>:</w:t>
+      </w:r>
+    </w:p>
+    <w:p>
+      <w:pPr>
+        <w:pStyle w:val="ListParagraph"/>
+        <w:numPr>
+          <w:ilvl w:val="0"/>
+          <w:numId w:val="32"/>
+        </w:numPr>
+      </w:pPr>
+      <w:r>
+        <w:rPr>
+          <w:u w:val="single"/>
+        </w:rPr>
+        <w:t>create_file(user_id, filename, sys_fname, folder_id)</w:t>
+      </w:r>
+      <w:r>
+        <w:t>:</w:t>
+      </w:r>
+    </w:p>
+    <w:p>
+      <w:pPr>
+        <w:pStyle w:val="ListParagraph"/>
+        <w:numPr>
+          <w:ilvl w:val="0"/>
+          <w:numId w:val="32"/>
+        </w:numPr>
+      </w:pPr>
+      <w:r>
+        <w:rPr>
+          <w:u w:val="single"/>
+        </w:rPr>
+        <w:t>remove_file(user_id, file_id)</w:t>
+      </w:r>
+      <w:r>
+        <w:t>:</w:t>
+      </w:r>
+    </w:p>
+    <w:p>
+      <w:pPr>
+        <w:pStyle w:val="ListParagraph"/>
+        <w:numPr>
+          <w:ilvl w:val="0"/>
+          <w:numId w:val="32"/>
+        </w:numPr>
+      </w:pPr>
+      <w:r>
+        <w:rPr>
+          <w:u w:val="single"/>
+        </w:rPr>
+        <w:lastRenderedPageBreak/>
+        <w:t>remove_folder(user_id, folder_id)</w:t>
+      </w:r>
+      <w:r>
+        <w:t>:</w:t>
+      </w:r>
+    </w:p>
+    <w:p>
+      <w:pPr>
+        <w:pStyle w:val="ListParagraph"/>
+        <w:numPr>
+          <w:ilvl w:val="0"/>
+          <w:numId w:val="32"/>
+        </w:numPr>
+      </w:pPr>
+      <w:r>
+        <w:rPr>
+          <w:u w:val="single"/>
+        </w:rPr>
+        <w:t>delete_shares(user_id, file_id)</w:t>
+      </w:r>
+      <w:r>
+        <w:t>:</w:t>
+      </w:r>
+    </w:p>
+    <w:p>
+      <w:pPr>
+        <w:pStyle w:val="ListParagraph"/>
+        <w:numPr>
+          <w:ilvl w:val="0"/>
+          <w:numId w:val="32"/>
+        </w:numPr>
+      </w:pPr>
+      <w:r>
+        <w:rPr>
+          <w:u w:val="single"/>
+        </w:rPr>
+        <w:t>crt_folder(user_id, input_dictionary)</w:t>
+      </w:r>
+      <w:r>
+        <w:t>:</w:t>
+      </w:r>
+    </w:p>
+    <w:p>
+      <w:pPr>
+        <w:pStyle w:val="ListParagraph"/>
+        <w:numPr>
+          <w:ilvl w:val="0"/>
+          <w:numId w:val="32"/>
+        </w:numPr>
+      </w:pPr>
+      <w:r>
+        <w:rPr>
+          <w:u w:val="single"/>
+        </w:rPr>
+        <w:t>rename_file(user_id, input_dictionary)</w:t>
+      </w:r>
+      <w:r>
+        <w:t>:</w:t>
+      </w:r>
+    </w:p>
+    <w:p>
+      <w:pPr>
+        <w:pStyle w:val="ListParagraph"/>
+        <w:numPr>
+          <w:ilvl w:val="0"/>
+          <w:numId w:val="32"/>
+        </w:numPr>
+      </w:pPr>
+      <w:r>
+        <w:rPr>
+          <w:u w:val="single"/>
+        </w:rPr>
+        <w:t>rename_folder(user_id, input_dictionary)</w:t>
+      </w:r>
+      <w:r>
+        <w:t>:</w:t>
+      </w:r>
+    </w:p>
+    <w:p>
+      <w:pPr>
+        <w:pStyle w:val="ListParagraph"/>
+        <w:numPr>
+          <w:ilvl w:val="0"/>
+          <w:numId w:val="32"/>
+        </w:numPr>
+      </w:pPr>
+      <w:r>
+        <w:rPr>
+          <w:u w:val="single"/>
+        </w:rPr>
+        <w:t>move_folder(user_id, input_dictionary)</w:t>
+      </w:r>
+      <w:r>
+        <w:t>:</w:t>
+      </w:r>
+    </w:p>
+    <w:p>
+      <w:pPr>
+        <w:pStyle w:val="ListParagraph"/>
+        <w:numPr>
+          <w:ilvl w:val="0"/>
+          <w:numId w:val="32"/>
+        </w:numPr>
+      </w:pPr>
+      <w:r>
+        <w:rPr>
+          <w:u w:val="single"/>
+        </w:rPr>
+        <w:t>move_file(user_id, input_dictionary)</w:t>
+      </w:r>
+      <w:r>
+        <w:t>:</w:t>
+      </w:r>
+    </w:p>
+    <w:p>
+      <w:pPr>
+        <w:pStyle w:val="ListParagraph"/>
+        <w:numPr>
+          <w:ilvl w:val="0"/>
+          <w:numId w:val="32"/>
+        </w:numPr>
+      </w:pPr>
+      <w:r>
+        <w:rPr>
+          <w:u w:val="single"/>
+        </w:rPr>
+        <w:t>delete_job()</w:t>
+      </w:r>
+      <w:r>
+        <w:t>:</w:t>
+      </w:r>
+    </w:p>
+    <w:p>
+      <w:pPr>
+        <w:pStyle w:val="ListParagraph"/>
+        <w:numPr>
+          <w:ilvl w:val="0"/>
+          <w:numId w:val="32"/>
+        </w:numPr>
+      </w:pPr>
+      <w:r>
+        <w:rPr>
+          <w:u w:val="single"/>
+        </w:rPr>
+        <w:t>get_file_data(user_id, file_id)</w:t>
+      </w:r>
+      <w:r>
+        <w:t>:</w:t>
+      </w:r>
+    </w:p>
+    <w:p>
+      <w:pPr>
+        <w:pStyle w:val="ListParagraph"/>
+        <w:numPr>
+          <w:ilvl w:val="0"/>
+          <w:numId w:val="32"/>
+        </w:numPr>
+      </w:pPr>
+      <w:r>
+        <w:rPr>
+          <w:u w:val="single"/>
+        </w:rPr>
+        <w:t>get_public_file(public_link)</w:t>
+      </w:r>
+      <w:r>
+        <w:t>:</w:t>
+      </w:r>
+    </w:p>
+    <w:p>
+      <w:pPr>
+        <w:pStyle w:val="ListParagraph"/>
+        <w:numPr>
+          <w:ilvl w:val="0"/>
+          <w:numId w:val="32"/>
+        </w:numPr>
+      </w:pPr>
+      <w:r>
+        <w:rPr>
+          <w:u w:val="single"/>
+        </w:rPr>
+        <w:t>get_folder_list(user_id, file_id)</w:t>
+      </w:r>
+      <w:r>
+        <w:t>:</w:t>
+      </w:r>
+    </w:p>
+    <w:p>
+      <w:pPr>
+        <w:pStyle w:val="ListParagraph"/>
+        <w:numPr>
+          <w:ilvl w:val="0"/>
+          <w:numId w:val="32"/>
+        </w:numPr>
+      </w:pPr>
+      <w:r>
+        <w:rPr>
+          <w:u w:val="single"/>
+        </w:rPr>
+        <w:t>restore_file(user_id, file_id)</w:t>
+      </w:r>
+      <w:r>
+        <w:t>:</w:t>
+      </w:r>
+    </w:p>
+    <w:p>
+      <w:pPr>
+        <w:pStyle w:val="ListParagraph"/>
+        <w:numPr>
+          <w:ilvl w:val="0"/>
+          <w:numId w:val="32"/>
+        </w:numPr>
+      </w:pPr>
+      <w:r>
+        <w:rPr>
+          <w:u w:val="single"/>
+        </w:rPr>
+        <w:t>get_parent_folder(user_id, folder_id)</w:t>
+      </w:r>
+      <w:r>
+        <w:t>:</w:t>
+      </w:r>
+    </w:p>
+    <w:p>
+      <w:pPr>
+        <w:pStyle w:val="ListParagraph"/>
+        <w:numPr>
+          <w:ilvl w:val="0"/>
+          <w:numId w:val="32"/>
+        </w:numPr>
+      </w:pPr>
+      <w:r>
+        <w:rPr>
+          <w:u w:val="single"/>
+        </w:rPr>
+        <w:t>restore_folder(user_id, folder_id)</w:t>
+      </w:r>
+      <w:r>
+        <w:t>:</w:t>
+      </w:r>
+    </w:p>
+    <w:p>
+      <w:pPr>
+        <w:pStyle w:val="ListParagraph"/>
+        <w:numPr>
+          <w:ilvl w:val="0"/>
+          <w:numId w:val="32"/>
+        </w:numPr>
+      </w:pPr>
+      <w:r>
+        <w:rPr>
+          <w:u w:val="single"/>
+        </w:rPr>
+        <w:t>get_shared_with_user_files(user_id)</w:t>
+      </w:r>
+      <w:r>
+        <w:t>:</w:t>
+      </w:r>
+    </w:p>
+    <w:p>
+      <w:pPr>
+        <w:pStyle w:val="Heading3"/>
+      </w:pPr>
+      <w:bookmarkStart w:id="52" w:name="_Toc497728027"/>
+      <w:r>
+        <w:t>FilesharesModel</w:t>
+      </w:r>
+      <w:bookmarkEnd w:id="52"/>
+    </w:p>
+    <w:p>
+      <w:r>
+        <w:t>A fájlok megosztásával kapcsolatos függvények találhatóak benne.</w:t>
+      </w:r>
+    </w:p>
+    <w:p>
+      <w:pPr>
+        <w:pStyle w:val="ListParagraph"/>
+        <w:numPr>
+          <w:ilvl w:val="0"/>
+          <w:numId w:val="33"/>
+        </w:numPr>
+      </w:pPr>
+      <w:r>
+        <w:rPr>
+          <w:u w:val="single"/>
+        </w:rPr>
+        <w:t>public_file(user_id, file_id)</w:t>
+      </w:r>
+      <w:r>
+        <w:t>:</w:t>
+      </w:r>
+    </w:p>
+    <w:p>
+      <w:pPr>
+        <w:pStyle w:val="ListParagraph"/>
+        <w:numPr>
+          <w:ilvl w:val="0"/>
+          <w:numId w:val="33"/>
+        </w:numPr>
+      </w:pPr>
+      <w:r>
+        <w:rPr>
+          <w:u w:val="single"/>
+        </w:rPr>
+        <w:t>revoke_public(user_id, file_id)</w:t>
+      </w:r>
+      <w:r>
+        <w:t>:</w:t>
+      </w:r>
+    </w:p>
+    <w:p>
+      <w:pPr>
+        <w:pStyle w:val="ListParagraph"/>
+        <w:numPr>
+          <w:ilvl w:val="0"/>
+          <w:numId w:val="33"/>
+        </w:numPr>
+      </w:pPr>
+      <w:r>
+        <w:rPr>
+          <w:u w:val="single"/>
+        </w:rPr>
+        <w:t>share_file(user_id, input_dictionary)</w:t>
+      </w:r>
+      <w:r>
+        <w:t>:</w:t>
+      </w:r>
+    </w:p>
+    <w:p>
+      <w:pPr>
+        <w:pStyle w:val="ListParagraph"/>
+        <w:numPr>
+          <w:ilvl w:val="0"/>
+          <w:numId w:val="33"/>
+        </w:numPr>
+      </w:pPr>
+      <w:r>
+        <w:rPr>
+          <w:u w:val="single"/>
+        </w:rPr>
+        <w:t>delete_share(user_id, share_id)</w:t>
+      </w:r>
+      <w:r>
+        <w:t>:</w:t>
+      </w:r>
+    </w:p>
+    <w:p>
+      <w:pPr>
+        <w:pStyle w:val="ListParagraph"/>
+        <w:numPr>
+          <w:ilvl w:val="0"/>
+          <w:numId w:val="33"/>
+        </w:numPr>
+      </w:pPr>
+      <w:r>
+        <w:rPr>
+          <w:u w:val="single"/>
+        </w:rPr>
+        <w:t>get_shares(user_id, file_id)</w:t>
+      </w:r>
+      <w:r>
+        <w:t>:</w:t>
+      </w:r>
+    </w:p>
+    <w:p>
+      <w:pPr>
+        <w:pStyle w:val="Heading3"/>
+      </w:pPr>
+      <w:bookmarkStart w:id="53" w:name="_Toc497728028"/>
+      <w:r>
+        <w:t>TokensModel</w:t>
+      </w:r>
+      <w:bookmarkEnd w:id="53"/>
+    </w:p>
+    <w:p>
+      <w:r>
+        <w:t>Az azonosítást elősegítő tokenen végzett műveletek megvalósítását tartalmazza.</w:t>
+      </w:r>
+    </w:p>
+    <w:p>
+      <w:pPr>
+        <w:pStyle w:val="ListParagraph"/>
+        <w:numPr>
+          <w:ilvl w:val="0"/>
+          <w:numId w:val="29"/>
+        </w:numPr>
+      </w:pPr>
+      <w:r>
+        <w:rPr>
+          <w:u w:val="single"/>
+        </w:rPr>
+        <w:lastRenderedPageBreak/>
+        <w:t>encode_token(id)</w:t>
+      </w:r>
+      <w:r>
+        <w:t xml:space="preserve">: </w:t>
+      </w:r>
+      <w:r>
+        <w:t>Készít egy új tokent, amit az alábbi adatok kódolásával hoz létre:</w:t>
+      </w:r>
+    </w:p>
+    <w:p>
+      <w:pPr>
+        <w:pStyle w:val="HTMLPreformatted"/>
+        <w:shd w:val="clear" w:color="auto" w:fill="FFFFFF"/>
+        <w:ind w:left="720"/>
+        <w:rPr>
+          <w:color w:val="000000"/>
+          <w:sz w:val="18"/>
+          <w:szCs w:val="18"/>
+          <w:lang w:val="hu-HU"/>
+        </w:rPr>
+      </w:pPr>
+      <w:r>
+        <w:rPr>
+          <w:color w:val="000000"/>
+          <w:sz w:val="18"/>
+          <w:szCs w:val="18"/>
+          <w:highlight w:val="lightGray"/>
+          <w:lang w:val="hu-HU"/>
+        </w:rPr>
+        <w:t>payload = {</w:t>
+      </w:r>
+      <w:r>
+        <w:rPr>
+          <w:color w:val="000000"/>
+          <w:sz w:val="18"/>
+          <w:szCs w:val="18"/>
+          <w:highlight w:val="lightGray"/>
+          <w:lang w:val="hu-HU"/>
+        </w:rPr>
+        <w:br/>
+        <w:t xml:space="preserve">    </w:t>
+      </w:r>
+      <w:r>
+        <w:rPr>
+          <w:b/>
+          <w:bCs/>
+          <w:color w:val="008080"/>
+          <w:sz w:val="18"/>
+          <w:szCs w:val="18"/>
+          <w:highlight w:val="lightGray"/>
+          <w:lang w:val="hu-HU"/>
+        </w:rPr>
+        <w:t>'exp'</w:t>
+      </w:r>
+      <w:r>
+        <w:rPr>
+          <w:color w:val="000000"/>
+          <w:sz w:val="18"/>
+          <w:szCs w:val="18"/>
+          <w:highlight w:val="lightGray"/>
+          <w:lang w:val="hu-HU"/>
+        </w:rPr>
+        <w:t>: datetime.datetime.utcnow() + datetime.timedelta(</w:t>
+      </w:r>
+      <w:r>
+        <w:rPr>
+          <w:color w:val="660099"/>
+          <w:sz w:val="18"/>
+          <w:szCs w:val="18"/>
+          <w:highlight w:val="lightGray"/>
+          <w:lang w:val="hu-HU"/>
+        </w:rPr>
+        <w:t>minutes</w:t>
+      </w:r>
+      <w:r>
+        <w:rPr>
+          <w:color w:val="000000"/>
+          <w:sz w:val="18"/>
+          <w:szCs w:val="18"/>
+          <w:highlight w:val="lightGray"/>
+          <w:lang w:val="hu-HU"/>
+        </w:rPr>
+        <w:t>=</w:t>
+      </w:r>
+      <w:r>
+        <w:rPr>
+          <w:color w:val="0000FF"/>
+          <w:sz w:val="18"/>
+          <w:szCs w:val="18"/>
+          <w:highlight w:val="lightGray"/>
+          <w:lang w:val="hu-HU"/>
+        </w:rPr>
+        <w:t>60</w:t>
+      </w:r>
+      <w:r>
+        <w:rPr>
+          <w:color w:val="000000"/>
+          <w:sz w:val="18"/>
+          <w:szCs w:val="18"/>
+          <w:highlight w:val="lightGray"/>
+          <w:lang w:val="hu-HU"/>
+        </w:rPr>
+        <w:t>),</w:t>
+      </w:r>
+      <w:r>
+        <w:rPr>
+          <w:color w:val="000000"/>
+          <w:sz w:val="18"/>
+          <w:szCs w:val="18"/>
+          <w:highlight w:val="lightGray"/>
+          <w:lang w:val="hu-HU"/>
+        </w:rPr>
+        <w:br/>
+        <w:t xml:space="preserve">    </w:t>
+      </w:r>
+      <w:r>
+        <w:rPr>
+          <w:b/>
+          <w:bCs/>
+          <w:color w:val="008080"/>
+          <w:sz w:val="18"/>
+          <w:szCs w:val="18"/>
+          <w:highlight w:val="lightGray"/>
+          <w:lang w:val="hu-HU"/>
+        </w:rPr>
+        <w:t>'user'</w:t>
+      </w:r>
+      <w:r>
+        <w:rPr>
+          <w:color w:val="000000"/>
+          <w:sz w:val="18"/>
+          <w:szCs w:val="18"/>
+          <w:highlight w:val="lightGray"/>
+          <w:lang w:val="hu-HU"/>
+        </w:rPr>
+        <w:t>: id</w:t>
+      </w:r>
+      <w:r>
+        <w:rPr>
+          <w:color w:val="000000"/>
+          <w:sz w:val="18"/>
+          <w:szCs w:val="18"/>
+          <w:highlight w:val="lightGray"/>
+          <w:lang w:val="hu-HU"/>
+        </w:rPr>
+        <w:br/>
+        <w:t>}</w:t>
+      </w:r>
+    </w:p>
+    <w:p>
+      <w:pPr>
+        <w:ind w:left="720" w:firstLine="0"/>
+      </w:pPr>
+      <w:r>
+        <w:t xml:space="preserve">Belekódolja a felhasználó egyedi azonsoítóját, illetve, hogy meddig érvényes. </w:t>
+      </w:r>
+    </w:p>
+    <w:p>
+      <w:pPr>
+        <w:pStyle w:val="ListParagraph"/>
+        <w:numPr>
+          <w:ilvl w:val="0"/>
+          <w:numId w:val="29"/>
+        </w:numPr>
+      </w:pPr>
+      <w:r>
+        <w:rPr>
+          <w:u w:val="single"/>
+        </w:rPr>
+        <w:t>decode_token(token)</w:t>
+      </w:r>
+      <w:r>
+        <w:t xml:space="preserve">: </w:t>
+      </w:r>
+      <w:r>
+        <w:t xml:space="preserve">Dekódolja a kapott tokent </w:t>
+      </w:r>
+      <w:r>
+        <w:t>és megállapítja érvényességét.</w:t>
+      </w:r>
+    </w:p>
+    <w:p>
+      <w:pPr>
+        <w:pStyle w:val="ListParagraph"/>
+        <w:numPr>
+          <w:ilvl w:val="0"/>
+          <w:numId w:val="29"/>
+        </w:numPr>
+      </w:pPr>
+      <w:r>
+        <w:rPr>
+          <w:u w:val="single"/>
+        </w:rPr>
+        <w:t>login_required(f)</w:t>
+      </w:r>
+      <w:r>
+        <w:t xml:space="preserve">: </w:t>
+      </w:r>
+      <w:r>
+        <w:t>Megvizsgálja, hogy melyik route-ra érkezett a kérés és amennyiben autentikáció szükséges</w:t>
+      </w:r>
+      <w:r>
+        <w:t>,</w:t>
+      </w:r>
+      <w:r>
+        <w:t xml:space="preserve"> akkor a tokent átadja a fentebb említett függvénynek.</w:t>
+      </w:r>
+    </w:p>
+    <w:p>
+      <w:pPr>
+        <w:pStyle w:val="Heading3"/>
+      </w:pPr>
+      <w:bookmarkStart w:id="54" w:name="_Toc497728029"/>
+      <w:r>
+        <w:t>Logolás</w:t>
+      </w:r>
+      <w:bookmarkEnd w:id="54"/>
+    </w:p>
+    <w:p>
+      <w:r>
+        <w:t>Még nem esett szó a szerver oldalon történő hibák logolásáról, amik a fejlesztés során és a későbbi használat alatt is re</w:t>
+      </w:r>
+      <w:r>
+        <w:t>ndkí</w:t>
+      </w:r>
+      <w:r>
+        <w:t xml:space="preserve">vül hasznosak tudnak lenni. </w:t>
+      </w:r>
+      <w:r>
+        <w:t>Mivel az alkalmazás nem igényel komplexebb logolást ezért amellett döntöttem, hogy saját magam által megírt loggert fogok használni. Bevezettem egy osztályt, ami három szintet tartalmaz magában:</w:t>
+      </w:r>
+    </w:p>
+    <w:p>
+      <w:pPr>
+        <w:pStyle w:val="ListParagraph"/>
+        <w:numPr>
+          <w:ilvl w:val="0"/>
+          <w:numId w:val="35"/>
+        </w:numPr>
+      </w:pPr>
+      <w:r>
+        <w:t>Info</w:t>
+      </w:r>
+    </w:p>
+    <w:p>
+      <w:pPr>
+        <w:pStyle w:val="ListParagraph"/>
+        <w:numPr>
+          <w:ilvl w:val="0"/>
+          <w:numId w:val="35"/>
+        </w:numPr>
+      </w:pPr>
+      <w:r>
+        <w:t>Warning</w:t>
+      </w:r>
+    </w:p>
+    <w:p>
+      <w:pPr>
+        <w:pStyle w:val="ListParagraph"/>
+        <w:numPr>
+          <w:ilvl w:val="0"/>
+          <w:numId w:val="35"/>
+        </w:numPr>
+      </w:pPr>
+      <w:r>
+        <w:t>Error</w:t>
+      </w:r>
+    </w:p>
+    <w:p>
+      <w:r>
+        <w:t>A Flask könyvtár lehetőséget biztosít arra, hogy az alkalmazásban feliratkozzak nem elkapott hibákra vagy, ha a szerver 500-as HTTP kóddal tér vissza, tehát valamilyen hiba történt a kérés kiszolgálása közben. Ebben az esetben as elkapott esemény során a hibát logolom egy szöveges fájlba.</w:t>
+      </w:r>
+    </w:p>
+    <w:p>
+      <w:pPr>
+        <w:pStyle w:val="Heading2"/>
+      </w:pPr>
+      <w:bookmarkStart w:id="55" w:name="_Toc497728030"/>
+      <w:r>
+        <w:t>UI</w:t>
+      </w:r>
+      <w:bookmarkEnd w:id="55"/>
+    </w:p>
+    <w:p>
+      <w:pPr>
+        <w:ind w:left="720" w:firstLine="0"/>
+      </w:pPr>
+    </w:p>
+    <w:p>
+      <w:pPr>
+        <w:pStyle w:val="Heading3"/>
+      </w:pPr>
+      <w:bookmarkStart w:id="56" w:name="_Toc497728031"/>
+      <w:r>
+        <w:t>Bejelentkezés</w:t>
+      </w:r>
+      <w:bookmarkEnd w:id="56"/>
+    </w:p>
+    <w:p>
+      <w:r>
+        <w:t>A helyes URL beírása után a felhasználók erre az oldalra jutnak először. Ha már van regisztrációjuk korábbról, akkor a felhasználónevük és a jelszavuk megadásával tudnak belépni a rendszerbe.</w:t>
+      </w:r>
+      <w:r>
+        <w:t xml:space="preserve"> A kérést csak akkor küldi el a szerver felé a kliens</w:t>
+      </w:r>
+      <w:r>
+        <w:t>,</w:t>
+      </w:r>
+      <w:r>
+        <w:t xml:space="preserve"> ha </w:t>
+      </w:r>
+      <w:r>
+        <w:lastRenderedPageBreak/>
+        <w:t>mindkét mező ki lett töltve</w:t>
+      </w:r>
+      <w:r>
+        <w:t>, hiányzó adat esetén az oldal figyelmezteti a felhasználót.</w:t>
+      </w:r>
+      <w:r>
+        <w:t xml:space="preserve"> A folyamat az Enter billentyű lenyomásával vagy a „Login” gombra kattintva indítható.</w:t>
       </w:r>
     </w:p>
     <w:p>
@@ -10557,12 +10585,11 @@
           <w:noProof/>
           <w:lang w:val="en-US"/>
         </w:rPr>
-        <w:lastRenderedPageBreak/>
         <w:drawing>
-          <wp:inline distT="0" distB="0" distL="0" distR="0" wp14:anchorId="33DCC74B" wp14:editId="37D64FF4">
-            <wp:extent cx="3581400" cy="3267075"/>
-            <wp:effectExtent l="0" t="0" r="0" b="9525"/>
-            <wp:docPr id="5" name="Picture 5"/>
+          <wp:inline distT="0" distB="0" distL="0" distR="0" wp14:anchorId="4CCB9EFE" wp14:editId="3A9F5C07">
+            <wp:extent cx="3619500" cy="2819400"/>
+            <wp:effectExtent l="0" t="0" r="0" b="0"/>
+            <wp:docPr id="4" name="Picture 4"/>
             <wp:cNvGraphicFramePr>
               <a:graphicFrameLocks xmlns:a="http://schemas.openxmlformats.org/drawingml/2006/main" noChangeAspect="1"/>
             </wp:cNvGraphicFramePr>
@@ -10582,7 +10609,7 @@
                   <pic:spPr>
                     <a:xfrm>
                       <a:off x="0" y="0"/>
-                      <a:ext cx="3581400" cy="3267075"/>
+                      <a:ext cx="3619500" cy="2819400"/>
                     </a:xfrm>
                     <a:prstGeom prst="rect">
                       <a:avLst/>
@@ -10599,15 +10626,36 @@
       <w:pPr>
         <w:pStyle w:val="Heading3"/>
       </w:pPr>
-      <w:bookmarkStart w:id="59" w:name="_Toc497728033"/>
-      <w:r>
-        <w:t>Menü</w:t>
-      </w:r>
-      <w:bookmarkEnd w:id="59"/>
-    </w:p>
-    <w:p>
-      <w:r>
-        <w:t xml:space="preserve">Belépés után a menüsor segítségével tud a felhasználó navigálni az alkalamzáson belül. </w:t>
+      <w:bookmarkStart w:id="57" w:name="_Toc497728032"/>
+      <w:r>
+        <w:t>Regisztráció</w:t>
+      </w:r>
+      <w:bookmarkEnd w:id="57"/>
+    </w:p>
+    <w:p>
+      <w:r>
+        <w:t>Ha a felhasználónak még nincs regisztrációja akkor a bejelentkező oldalon a „Create an account” feliratra kattintva átnavigálhatnak a regisztrációs oldalra. Itt egy egyedi felhasználónevet és e-mail címet kell megadniuk, továbbá egy választott jelszót.</w:t>
+      </w:r>
+      <w:r>
+        <w:t xml:space="preserve"> Az oldal ellenőrzi,hogy minden mező ki lett-e töltve, ha igen akkor validálja </w:t>
+      </w:r>
+      <w:r>
+        <w:t>a bemenetet és ha mindent rendben talál</w:t>
+      </w:r>
+      <w:r>
+        <w:t>,</w:t>
+      </w:r>
+      <w:r>
+        <w:t xml:space="preserve"> akkor küldi csak el a szerver felé a kérést.</w:t>
+      </w:r>
+      <w:r>
+        <w:t xml:space="preserve"> Hiány vagy helytelen adat esetén az oldal figyelmezteti a felhasználót.</w:t>
+      </w:r>
+      <w:r>
+        <w:t xml:space="preserve"> </w:t>
+      </w:r>
+      <w:r>
+        <w:t>A folyamat az Enter billentyű lenyomásával vagy a „Register” gombra kattintva is elindítható.</w:t>
       </w:r>
     </w:p>
     <w:p>
@@ -10619,11 +10667,12 @@
           <w:noProof/>
           <w:lang w:val="en-US"/>
         </w:rPr>
+        <w:lastRenderedPageBreak/>
         <w:drawing>
-          <wp:inline distT="0" distB="0" distL="0" distR="0" wp14:anchorId="4D754007" wp14:editId="28F4AE42">
-            <wp:extent cx="4541520" cy="477436"/>
-            <wp:effectExtent l="0" t="0" r="0" b="0"/>
-            <wp:docPr id="6" name="Picture 6"/>
+          <wp:inline distT="0" distB="0" distL="0" distR="0" wp14:anchorId="33DCC74B" wp14:editId="37D64FF4">
+            <wp:extent cx="3581400" cy="3267075"/>
+            <wp:effectExtent l="0" t="0" r="0" b="9525"/>
+            <wp:docPr id="5" name="Picture 5"/>
             <wp:cNvGraphicFramePr>
               <a:graphicFrameLocks xmlns:a="http://schemas.openxmlformats.org/drawingml/2006/main" noChangeAspect="1"/>
             </wp:cNvGraphicFramePr>
@@ -10643,7 +10692,7 @@
                   <pic:spPr>
                     <a:xfrm>
                       <a:off x="0" y="0"/>
-                      <a:ext cx="4605079" cy="484118"/>
+                      <a:ext cx="3581400" cy="3267075"/>
                     </a:xfrm>
                     <a:prstGeom prst="rect">
                       <a:avLst/>
@@ -10658,8 +10707,36 @@
     </w:p>
     <w:p>
       <w:pPr>
-        <w:jc w:val="center"/>
-      </w:pPr>
+        <w:pStyle w:val="Heading3"/>
+      </w:pPr>
+      <w:bookmarkStart w:id="58" w:name="_Toc497728033"/>
+      <w:r>
+        <w:t>Files m</w:t>
+      </w:r>
+      <w:r>
+        <w:t>enü</w:t>
+      </w:r>
+      <w:bookmarkEnd w:id="58"/>
+    </w:p>
+    <w:p>
+      <w:r>
+        <w:t>Belépés után a menüsor segítségével tud a</w:t>
+      </w:r>
+      <w:r>
+        <w:t xml:space="preserve"> felhasználó navigálni az alkal</w:t>
+      </w:r>
+      <w:r>
+        <w:t>m</w:t>
+      </w:r>
+      <w:r>
+        <w:t>a</w:t>
+      </w:r>
+      <w:r>
+        <w:t xml:space="preserve">záson belül. </w:t>
+      </w:r>
+      <w:r>
+        <w:t xml:space="preserve">Három lenyíló ablakot tartalmaz, az első a „Files” ahol a fájlokkal kapcsolatos dolgok érhetőek el.  </w:t>
+      </w:r>
     </w:p>
     <w:p>
       <w:pPr>
@@ -10671,10 +10748,10 @@
           <w:lang w:val="en-US"/>
         </w:rPr>
         <w:drawing>
-          <wp:inline distT="0" distB="0" distL="0" distR="0" wp14:anchorId="49886731" wp14:editId="0489FB93">
-            <wp:extent cx="1790700" cy="1346851"/>
-            <wp:effectExtent l="0" t="0" r="0" b="5715"/>
-            <wp:docPr id="7" name="Picture 7"/>
+          <wp:inline distT="0" distB="0" distL="0" distR="0" wp14:anchorId="4B9CE1D0" wp14:editId="5C8FB510">
+            <wp:extent cx="1647825" cy="1409700"/>
+            <wp:effectExtent l="0" t="0" r="9525" b="0"/>
+            <wp:docPr id="11" name="Picture 11"/>
             <wp:cNvGraphicFramePr>
               <a:graphicFrameLocks xmlns:a="http://schemas.openxmlformats.org/drawingml/2006/main" noChangeAspect="1"/>
             </wp:cNvGraphicFramePr>
@@ -10694,7 +10771,7 @@
                   <pic:spPr>
                     <a:xfrm>
                       <a:off x="0" y="0"/>
-                      <a:ext cx="1808182" cy="1360000"/>
+                      <a:ext cx="1647825" cy="1409700"/>
                     </a:xfrm>
                     <a:prstGeom prst="rect">
                       <a:avLst/>
@@ -10708,6 +10785,192 @@
       </w:r>
     </w:p>
     <w:p>
+      <w:r>
+        <w:t>A „My Files” menüpontra kattintva a felhasználó</w:t>
+      </w:r>
+      <w:r>
+        <w:t xml:space="preserve"> a saját fájljait és mappáit tekintheti meg listába rendezve, ahol felül először a mappák aztán a fájlok láthatóak.</w:t>
+      </w:r>
+      <w:r>
+        <w:t xml:space="preserve"> </w:t>
+      </w:r>
+      <w:r>
+        <w:t xml:space="preserve">A lista felett egy mappa és egy fájl ikon látható. A mappára kattintva </w:t>
+      </w:r>
+      <w:r>
+        <w:t>egy új mappa hozható</w:t>
+      </w:r>
+      <w:r>
+        <w:t xml:space="preserve"> létre</w:t>
+      </w:r>
+      <w:r>
+        <w:t xml:space="preserve"> ott</w:t>
+      </w:r>
+      <w:r>
+        <w:t>,</w:t>
+      </w:r>
+      <w:r>
+        <w:t xml:space="preserve"> ahol a felhasználó éppen áll a hierarchiában. A másik ikonra kattintva egy új fájl tölthető fel az aktuális mappába.</w:t>
+      </w:r>
+      <w:r>
+        <w:t xml:space="preserve"> </w:t>
+      </w:r>
+    </w:p>
+    <w:p>
+      <w:pPr>
+        <w:jc w:val="center"/>
+      </w:pPr>
+      <w:r>
+        <w:rPr>
+          <w:noProof/>
+          <w:lang w:val="en-US"/>
+        </w:rPr>
+        <w:drawing>
+          <wp:inline distT="0" distB="0" distL="0" distR="0" wp14:anchorId="60BEBDAE" wp14:editId="107FAEA1">
+            <wp:extent cx="504825" cy="295275"/>
+            <wp:effectExtent l="0" t="0" r="9525" b="9525"/>
+            <wp:docPr id="14" name="Picture 14"/>
+            <wp:cNvGraphicFramePr>
+              <a:graphicFrameLocks xmlns:a="http://schemas.openxmlformats.org/drawingml/2006/main" noChangeAspect="1"/>
+            </wp:cNvGraphicFramePr>
+            <a:graphic xmlns:a="http://schemas.openxmlformats.org/drawingml/2006/main">
+              <a:graphicData uri="http://schemas.openxmlformats.org/drawingml/2006/picture">
+                <pic:pic xmlns:pic="http://schemas.openxmlformats.org/drawingml/2006/picture">
+                  <pic:nvPicPr>
+                    <pic:cNvPr id="1" name=""/>
+                    <pic:cNvPicPr/>
+                  </pic:nvPicPr>
+                  <pic:blipFill>
+                    <a:blip r:embed="rId16"/>
+                    <a:stretch>
+                      <a:fillRect/>
+                    </a:stretch>
+                  </pic:blipFill>
+                  <pic:spPr>
+                    <a:xfrm>
+                      <a:off x="0" y="0"/>
+                      <a:ext cx="504825" cy="295275"/>
+                    </a:xfrm>
+                    <a:prstGeom prst="rect">
+                      <a:avLst/>
+                    </a:prstGeom>
+                  </pic:spPr>
+                </pic:pic>
+              </a:graphicData>
+            </a:graphic>
+          </wp:inline>
+        </w:drawing>
+      </w:r>
+    </w:p>
+    <w:p>
+      <w:bookmarkStart w:id="59" w:name="_GoBack"/>
+      <w:bookmarkEnd w:id="59"/>
+    </w:p>
+    <w:p/>
+    <w:p>
+      <w:pPr>
+        <w:jc w:val="center"/>
+      </w:pPr>
+      <w:r>
+        <w:rPr>
+          <w:noProof/>
+          <w:lang w:val="en-US"/>
+        </w:rPr>
+        <w:lastRenderedPageBreak/>
+        <w:drawing>
+          <wp:inline distT="0" distB="0" distL="0" distR="0" wp14:anchorId="7A7019BA" wp14:editId="3997E976">
+            <wp:extent cx="2181225" cy="1171575"/>
+            <wp:effectExtent l="0" t="0" r="9525" b="9525"/>
+            <wp:docPr id="12" name="Picture 12"/>
+            <wp:cNvGraphicFramePr>
+              <a:graphicFrameLocks xmlns:a="http://schemas.openxmlformats.org/drawingml/2006/main" noChangeAspect="1"/>
+            </wp:cNvGraphicFramePr>
+            <a:graphic xmlns:a="http://schemas.openxmlformats.org/drawingml/2006/main">
+              <a:graphicData uri="http://schemas.openxmlformats.org/drawingml/2006/picture">
+                <pic:pic xmlns:pic="http://schemas.openxmlformats.org/drawingml/2006/picture">
+                  <pic:nvPicPr>
+                    <pic:cNvPr id="1" name=""/>
+                    <pic:cNvPicPr/>
+                  </pic:nvPicPr>
+                  <pic:blipFill>
+                    <a:blip r:embed="rId17"/>
+                    <a:stretch>
+                      <a:fillRect/>
+                    </a:stretch>
+                  </pic:blipFill>
+                  <pic:spPr>
+                    <a:xfrm>
+                      <a:off x="0" y="0"/>
+                      <a:ext cx="2181225" cy="1171575"/>
+                    </a:xfrm>
+                    <a:prstGeom prst="rect">
+                      <a:avLst/>
+                    </a:prstGeom>
+                  </pic:spPr>
+                </pic:pic>
+              </a:graphicData>
+            </a:graphic>
+          </wp:inline>
+        </w:drawing>
+      </w:r>
+    </w:p>
+    <w:p>
+      <w:pPr>
+        <w:jc w:val="center"/>
+      </w:pPr>
+      <w:r>
+        <w:rPr>
+          <w:noProof/>
+          <w:lang w:val="en-US"/>
+        </w:rPr>
+        <w:drawing>
+          <wp:inline distT="0" distB="0" distL="0" distR="0" wp14:anchorId="5C72D105" wp14:editId="3BC982E9">
+            <wp:extent cx="1724025" cy="1885950"/>
+            <wp:effectExtent l="0" t="0" r="9525" b="0"/>
+            <wp:docPr id="13" name="Picture 13"/>
+            <wp:cNvGraphicFramePr>
+              <a:graphicFrameLocks xmlns:a="http://schemas.openxmlformats.org/drawingml/2006/main" noChangeAspect="1"/>
+            </wp:cNvGraphicFramePr>
+            <a:graphic xmlns:a="http://schemas.openxmlformats.org/drawingml/2006/main">
+              <a:graphicData uri="http://schemas.openxmlformats.org/drawingml/2006/picture">
+                <pic:pic xmlns:pic="http://schemas.openxmlformats.org/drawingml/2006/picture">
+                  <pic:nvPicPr>
+                    <pic:cNvPr id="1" name=""/>
+                    <pic:cNvPicPr/>
+                  </pic:nvPicPr>
+                  <pic:blipFill>
+                    <a:blip r:embed="rId18"/>
+                    <a:stretch>
+                      <a:fillRect/>
+                    </a:stretch>
+                  </pic:blipFill>
+                  <pic:spPr>
+                    <a:xfrm>
+                      <a:off x="0" y="0"/>
+                      <a:ext cx="1724025" cy="1885950"/>
+                    </a:xfrm>
+                    <a:prstGeom prst="rect">
+                      <a:avLst/>
+                    </a:prstGeom>
+                  </pic:spPr>
+                </pic:pic>
+              </a:graphicData>
+            </a:graphic>
+          </wp:inline>
+        </w:drawing>
+      </w:r>
+    </w:p>
+    <w:p>
+      <w:pPr>
+        <w:jc w:val="center"/>
+      </w:pPr>
+    </w:p>
+    <w:p>
+      <w:pPr>
+        <w:jc w:val="center"/>
+      </w:pPr>
+    </w:p>
+    <w:p>
       <w:pPr>
         <w:jc w:val="center"/>
       </w:pPr>
@@ -10811,7 +11074,6 @@
           <w:docPartUnique/>
         </w:docPartObj>
       </w:sdtPr>
-      <w:sdtEndPr/>
       <w:sdtContent>
         <w:p>
           <w:pPr>
@@ -10827,7 +11089,6 @@
             <w:id w:val="111145805"/>
             <w:bibliography/>
           </w:sdtPr>
-          <w:sdtEndPr/>
           <w:sdtContent>
             <w:p>
               <w:pPr>
@@ -10960,8 +11221,8 @@
     </w:sdt>
     <w:p/>
     <w:sectPr>
-      <w:headerReference w:type="even" r:id="rId16"/>
-      <w:footerReference w:type="default" r:id="rId17"/>
+      <w:headerReference w:type="even" r:id="rId19"/>
+      <w:footerReference w:type="default" r:id="rId20"/>
       <w:type w:val="continuous"/>
       <w:pgSz w:w="11907" w:h="16840" w:code="9"/>
       <w:pgMar w:top="1418" w:right="1418" w:bottom="1418" w:left="1418" w:header="709" w:footer="709" w:gutter="567"/>
@@ -10974,7 +11235,7 @@
 </file>
 
 <file path=word/endnotes.xml><?xml version="1.0" encoding="utf-8"?>
-<w:endnotes xmlns:wpc="http://schemas.microsoft.com/office/word/2010/wordprocessingCanvas" xmlns:cx="http://schemas.microsoft.com/office/drawing/2014/chartex" xmlns:cx1="http://schemas.microsoft.com/office/drawing/2015/9/8/chartex" xmlns:mc="http://schemas.openxmlformats.org/markup-compatibility/2006" xmlns:o="urn:schemas-microsoft-com:office:office" xmlns:r="http://schemas.openxmlformats.org/officeDocument/2006/relationships" xmlns:m="http://schemas.openxmlformats.org/officeDocument/2006/math" xmlns:v="urn:schemas-microsoft-com:vml" xmlns:wp14="http://schemas.microsoft.com/office/word/2010/wordprocessingDrawing" xmlns:wp="http://schemas.openxmlformats.org/drawingml/2006/wordprocessingDrawing" xmlns:w10="urn:schemas-microsoft-com:office:word" xmlns:w="http://schemas.openxmlformats.org/wordprocessingml/2006/main" xmlns:w14="http://schemas.microsoft.com/office/word/2010/wordml" xmlns:w15="http://schemas.microsoft.com/office/word/2012/wordml" xmlns:w16se="http://schemas.microsoft.com/office/word/2015/wordml/symex" xmlns:wpg="http://schemas.microsoft.com/office/word/2010/wordprocessingGroup" xmlns:wpi="http://schemas.microsoft.com/office/word/2010/wordprocessingInk" xmlns:wne="http://schemas.microsoft.com/office/word/2006/wordml" xmlns:wps="http://schemas.microsoft.com/office/word/2010/wordprocessingShape" mc:Ignorable="w14 w15 w16se wp14">
+<w:endnotes xmlns:wpc="http://schemas.microsoft.com/office/word/2010/wordprocessingCanvas" xmlns:cx="http://schemas.microsoft.com/office/drawing/2014/chartex" xmlns:mc="http://schemas.openxmlformats.org/markup-compatibility/2006" xmlns:o="urn:schemas-microsoft-com:office:office" xmlns:r="http://schemas.openxmlformats.org/officeDocument/2006/relationships" xmlns:m="http://schemas.openxmlformats.org/officeDocument/2006/math" xmlns:v="urn:schemas-microsoft-com:vml" xmlns:wp14="http://schemas.microsoft.com/office/word/2010/wordprocessingDrawing" xmlns:wp="http://schemas.openxmlformats.org/drawingml/2006/wordprocessingDrawing" xmlns:w10="urn:schemas-microsoft-com:office:word" xmlns:w="http://schemas.openxmlformats.org/wordprocessingml/2006/main" xmlns:w14="http://schemas.microsoft.com/office/word/2010/wordml" xmlns:w15="http://schemas.microsoft.com/office/word/2012/wordml" xmlns:w16se="http://schemas.microsoft.com/office/word/2015/wordml/symex" xmlns:wpg="http://schemas.microsoft.com/office/word/2010/wordprocessingGroup" xmlns:wpi="http://schemas.microsoft.com/office/word/2010/wordprocessingInk" xmlns:wne="http://schemas.microsoft.com/office/word/2006/wordml" xmlns:wps="http://schemas.microsoft.com/office/word/2010/wordprocessingShape" mc:Ignorable="w14 w15 w16se wp14">
   <w:endnote w:type="separator" w:id="-1">
     <w:p>
       <w:r>
@@ -10993,7 +11254,7 @@
 </file>
 
 <file path=word/footer1.xml><?xml version="1.0" encoding="utf-8"?>
-<w:ftr xmlns:wpc="http://schemas.microsoft.com/office/word/2010/wordprocessingCanvas" xmlns:cx="http://schemas.microsoft.com/office/drawing/2014/chartex" xmlns:cx1="http://schemas.microsoft.com/office/drawing/2015/9/8/chartex" xmlns:mc="http://schemas.openxmlformats.org/markup-compatibility/2006" xmlns:o="urn:schemas-microsoft-com:office:office" xmlns:r="http://schemas.openxmlformats.org/officeDocument/2006/relationships" xmlns:m="http://schemas.openxmlformats.org/officeDocument/2006/math" xmlns:v="urn:schemas-microsoft-com:vml" xmlns:wp14="http://schemas.microsoft.com/office/word/2010/wordprocessingDrawing" xmlns:wp="http://schemas.openxmlformats.org/drawingml/2006/wordprocessingDrawing" xmlns:w10="urn:schemas-microsoft-com:office:word" xmlns:w="http://schemas.openxmlformats.org/wordprocessingml/2006/main" xmlns:w14="http://schemas.microsoft.com/office/word/2010/wordml" xmlns:w15="http://schemas.microsoft.com/office/word/2012/wordml" xmlns:w16se="http://schemas.microsoft.com/office/word/2015/wordml/symex" xmlns:wpg="http://schemas.microsoft.com/office/word/2010/wordprocessingGroup" xmlns:wpi="http://schemas.microsoft.com/office/word/2010/wordprocessingInk" xmlns:wne="http://schemas.microsoft.com/office/word/2006/wordml" xmlns:wps="http://schemas.microsoft.com/office/word/2010/wordprocessingShape" mc:Ignorable="w14 w15 w16se wp14">
+<w:ftr xmlns:wpc="http://schemas.microsoft.com/office/word/2010/wordprocessingCanvas" xmlns:cx="http://schemas.microsoft.com/office/drawing/2014/chartex" xmlns:mc="http://schemas.openxmlformats.org/markup-compatibility/2006" xmlns:o="urn:schemas-microsoft-com:office:office" xmlns:r="http://schemas.openxmlformats.org/officeDocument/2006/relationships" xmlns:m="http://schemas.openxmlformats.org/officeDocument/2006/math" xmlns:v="urn:schemas-microsoft-com:vml" xmlns:wp14="http://schemas.microsoft.com/office/word/2010/wordprocessingDrawing" xmlns:wp="http://schemas.openxmlformats.org/drawingml/2006/wordprocessingDrawing" xmlns:w10="urn:schemas-microsoft-com:office:word" xmlns:w="http://schemas.openxmlformats.org/wordprocessingml/2006/main" xmlns:w14="http://schemas.microsoft.com/office/word/2010/wordml" xmlns:w15="http://schemas.microsoft.com/office/word/2012/wordml" xmlns:w16se="http://schemas.microsoft.com/office/word/2015/wordml/symex" xmlns:wpg="http://schemas.microsoft.com/office/word/2010/wordprocessingGroup" xmlns:wpi="http://schemas.microsoft.com/office/word/2010/wordprocessingInk" xmlns:wne="http://schemas.microsoft.com/office/word/2006/wordml" xmlns:wps="http://schemas.microsoft.com/office/word/2010/wordprocessingShape" mc:Ignorable="w14 w15 w16se wp14">
   <w:p>
     <w:pPr>
       <w:jc w:val="right"/>
@@ -11003,7 +11264,7 @@
 </file>
 
 <file path=word/footer2.xml><?xml version="1.0" encoding="utf-8"?>
-<w:ftr xmlns:wpc="http://schemas.microsoft.com/office/word/2010/wordprocessingCanvas" xmlns:cx="http://schemas.microsoft.com/office/drawing/2014/chartex" xmlns:cx1="http://schemas.microsoft.com/office/drawing/2015/9/8/chartex" xmlns:mc="http://schemas.openxmlformats.org/markup-compatibility/2006" xmlns:o="urn:schemas-microsoft-com:office:office" xmlns:r="http://schemas.openxmlformats.org/officeDocument/2006/relationships" xmlns:m="http://schemas.openxmlformats.org/officeDocument/2006/math" xmlns:v="urn:schemas-microsoft-com:vml" xmlns:wp14="http://schemas.microsoft.com/office/word/2010/wordprocessingDrawing" xmlns:wp="http://schemas.openxmlformats.org/drawingml/2006/wordprocessingDrawing" xmlns:w10="urn:schemas-microsoft-com:office:word" xmlns:w="http://schemas.openxmlformats.org/wordprocessingml/2006/main" xmlns:w14="http://schemas.microsoft.com/office/word/2010/wordml" xmlns:w15="http://schemas.microsoft.com/office/word/2012/wordml" xmlns:w16se="http://schemas.microsoft.com/office/word/2015/wordml/symex" xmlns:wpg="http://schemas.microsoft.com/office/word/2010/wordprocessingGroup" xmlns:wpi="http://schemas.microsoft.com/office/word/2010/wordprocessingInk" xmlns:wne="http://schemas.microsoft.com/office/word/2006/wordml" xmlns:wps="http://schemas.microsoft.com/office/word/2010/wordprocessingShape" mc:Ignorable="w14 w15 w16se wp14">
+<w:ftr xmlns:wpc="http://schemas.microsoft.com/office/word/2010/wordprocessingCanvas" xmlns:cx="http://schemas.microsoft.com/office/drawing/2014/chartex" xmlns:mc="http://schemas.openxmlformats.org/markup-compatibility/2006" xmlns:o="urn:schemas-microsoft-com:office:office" xmlns:r="http://schemas.openxmlformats.org/officeDocument/2006/relationships" xmlns:m="http://schemas.openxmlformats.org/officeDocument/2006/math" xmlns:v="urn:schemas-microsoft-com:vml" xmlns:wp14="http://schemas.microsoft.com/office/word/2010/wordprocessingDrawing" xmlns:wp="http://schemas.openxmlformats.org/drawingml/2006/wordprocessingDrawing" xmlns:w10="urn:schemas-microsoft-com:office:word" xmlns:w="http://schemas.openxmlformats.org/wordprocessingml/2006/main" xmlns:w14="http://schemas.microsoft.com/office/word/2010/wordml" xmlns:w15="http://schemas.microsoft.com/office/word/2012/wordml" xmlns:w16se="http://schemas.microsoft.com/office/word/2015/wordml/symex" xmlns:wpg="http://schemas.microsoft.com/office/word/2010/wordprocessingGroup" xmlns:wpi="http://schemas.microsoft.com/office/word/2010/wordprocessingInk" xmlns:wne="http://schemas.microsoft.com/office/word/2006/wordml" xmlns:wps="http://schemas.microsoft.com/office/word/2010/wordprocessingShape" mc:Ignorable="w14 w15 w16se wp14">
   <w:p>
     <w:pPr>
       <w:pStyle w:val="Footer"/>
@@ -11037,7 +11298,7 @@
         <w:rStyle w:val="PageNumber"/>
         <w:noProof/>
       </w:rPr>
-      <w:t>11</w:t>
+      <w:t>35</w:t>
     </w:r>
     <w:r>
       <w:rPr>
@@ -11050,7 +11311,7 @@
 </file>
 
 <file path=word/footnotes.xml><?xml version="1.0" encoding="utf-8"?>
-<w:footnotes xmlns:wpc="http://schemas.microsoft.com/office/word/2010/wordprocessingCanvas" xmlns:cx="http://schemas.microsoft.com/office/drawing/2014/chartex" xmlns:cx1="http://schemas.microsoft.com/office/drawing/2015/9/8/chartex" xmlns:mc="http://schemas.openxmlformats.org/markup-compatibility/2006" xmlns:o="urn:schemas-microsoft-com:office:office" xmlns:r="http://schemas.openxmlformats.org/officeDocument/2006/relationships" xmlns:m="http://schemas.openxmlformats.org/officeDocument/2006/math" xmlns:v="urn:schemas-microsoft-com:vml" xmlns:wp14="http://schemas.microsoft.com/office/word/2010/wordprocessingDrawing" xmlns:wp="http://schemas.openxmlformats.org/drawingml/2006/wordprocessingDrawing" xmlns:w10="urn:schemas-microsoft-com:office:word" xmlns:w="http://schemas.openxmlformats.org/wordprocessingml/2006/main" xmlns:w14="http://schemas.microsoft.com/office/word/2010/wordml" xmlns:w15="http://schemas.microsoft.com/office/word/2012/wordml" xmlns:w16se="http://schemas.microsoft.com/office/word/2015/wordml/symex" xmlns:wpg="http://schemas.microsoft.com/office/word/2010/wordprocessingGroup" xmlns:wpi="http://schemas.microsoft.com/office/word/2010/wordprocessingInk" xmlns:wne="http://schemas.microsoft.com/office/word/2006/wordml" xmlns:wps="http://schemas.microsoft.com/office/word/2010/wordprocessingShape" mc:Ignorable="w14 w15 w16se wp14">
+<w:footnotes xmlns:wpc="http://schemas.microsoft.com/office/word/2010/wordprocessingCanvas" xmlns:cx="http://schemas.microsoft.com/office/drawing/2014/chartex" xmlns:mc="http://schemas.openxmlformats.org/markup-compatibility/2006" xmlns:o="urn:schemas-microsoft-com:office:office" xmlns:r="http://schemas.openxmlformats.org/officeDocument/2006/relationships" xmlns:m="http://schemas.openxmlformats.org/officeDocument/2006/math" xmlns:v="urn:schemas-microsoft-com:vml" xmlns:wp14="http://schemas.microsoft.com/office/word/2010/wordprocessingDrawing" xmlns:wp="http://schemas.openxmlformats.org/drawingml/2006/wordprocessingDrawing" xmlns:w10="urn:schemas-microsoft-com:office:word" xmlns:w="http://schemas.openxmlformats.org/wordprocessingml/2006/main" xmlns:w14="http://schemas.microsoft.com/office/word/2010/wordml" xmlns:w15="http://schemas.microsoft.com/office/word/2012/wordml" xmlns:w16se="http://schemas.microsoft.com/office/word/2015/wordml/symex" xmlns:wpg="http://schemas.microsoft.com/office/word/2010/wordprocessingGroup" xmlns:wpi="http://schemas.microsoft.com/office/word/2010/wordprocessingInk" xmlns:wne="http://schemas.microsoft.com/office/word/2006/wordml" xmlns:wps="http://schemas.microsoft.com/office/word/2010/wordprocessingShape" mc:Ignorable="w14 w15 w16se wp14">
   <w:footnote w:type="separator" w:id="-1">
     <w:p>
       <w:r>
@@ -11069,7 +11330,7 @@
 </file>
 
 <file path=word/header1.xml><?xml version="1.0" encoding="utf-8"?>
-<w:hdr xmlns:wpc="http://schemas.microsoft.com/office/word/2010/wordprocessingCanvas" xmlns:cx="http://schemas.microsoft.com/office/drawing/2014/chartex" xmlns:cx1="http://schemas.microsoft.com/office/drawing/2015/9/8/chartex" xmlns:mc="http://schemas.openxmlformats.org/markup-compatibility/2006" xmlns:o="urn:schemas-microsoft-com:office:office" xmlns:r="http://schemas.openxmlformats.org/officeDocument/2006/relationships" xmlns:m="http://schemas.openxmlformats.org/officeDocument/2006/math" xmlns:v="urn:schemas-microsoft-com:vml" xmlns:wp14="http://schemas.microsoft.com/office/word/2010/wordprocessingDrawing" xmlns:wp="http://schemas.openxmlformats.org/drawingml/2006/wordprocessingDrawing" xmlns:w10="urn:schemas-microsoft-com:office:word" xmlns:w="http://schemas.openxmlformats.org/wordprocessingml/2006/main" xmlns:w14="http://schemas.microsoft.com/office/word/2010/wordml" xmlns:w15="http://schemas.microsoft.com/office/word/2012/wordml" xmlns:w16se="http://schemas.microsoft.com/office/word/2015/wordml/symex" xmlns:wpg="http://schemas.microsoft.com/office/word/2010/wordprocessingGroup" xmlns:wpi="http://schemas.microsoft.com/office/word/2010/wordprocessingInk" xmlns:wne="http://schemas.microsoft.com/office/word/2006/wordml" xmlns:wps="http://schemas.microsoft.com/office/word/2010/wordprocessingShape" mc:Ignorable="w14 w15 w16se wp14">
+<w:hdr xmlns:wpc="http://schemas.microsoft.com/office/word/2010/wordprocessingCanvas" xmlns:cx="http://schemas.microsoft.com/office/drawing/2014/chartex" xmlns:mc="http://schemas.openxmlformats.org/markup-compatibility/2006" xmlns:o="urn:schemas-microsoft-com:office:office" xmlns:r="http://schemas.openxmlformats.org/officeDocument/2006/relationships" xmlns:m="http://schemas.openxmlformats.org/officeDocument/2006/math" xmlns:v="urn:schemas-microsoft-com:vml" xmlns:wp14="http://schemas.microsoft.com/office/word/2010/wordprocessingDrawing" xmlns:wp="http://schemas.openxmlformats.org/drawingml/2006/wordprocessingDrawing" xmlns:w10="urn:schemas-microsoft-com:office:word" xmlns:w="http://schemas.openxmlformats.org/wordprocessingml/2006/main" xmlns:w14="http://schemas.microsoft.com/office/word/2010/wordml" xmlns:w15="http://schemas.microsoft.com/office/word/2012/wordml" xmlns:w16se="http://schemas.microsoft.com/office/word/2015/wordml/symex" xmlns:wpg="http://schemas.microsoft.com/office/word/2010/wordprocessingGroup" xmlns:wpi="http://schemas.microsoft.com/office/word/2010/wordprocessingInk" xmlns:wne="http://schemas.microsoft.com/office/word/2006/wordml" xmlns:wps="http://schemas.microsoft.com/office/word/2010/wordprocessingShape" mc:Ignorable="w14 w15 w16se wp14">
   <w:p/>
   <w:p/>
   <w:p/>
@@ -11077,7 +11338,7 @@
 </file>
 
 <file path=word/numbering.xml><?xml version="1.0" encoding="utf-8"?>
-<w:numbering xmlns:wpc="http://schemas.microsoft.com/office/word/2010/wordprocessingCanvas" xmlns:cx="http://schemas.microsoft.com/office/drawing/2014/chartex" xmlns:cx1="http://schemas.microsoft.com/office/drawing/2015/9/8/chartex" xmlns:mc="http://schemas.openxmlformats.org/markup-compatibility/2006" xmlns:o="urn:schemas-microsoft-com:office:office" xmlns:r="http://schemas.openxmlformats.org/officeDocument/2006/relationships" xmlns:m="http://schemas.openxmlformats.org/officeDocument/2006/math" xmlns:v="urn:schemas-microsoft-com:vml" xmlns:wp14="http://schemas.microsoft.com/office/word/2010/wordprocessingDrawing" xmlns:wp="http://schemas.openxmlformats.org/drawingml/2006/wordprocessingDrawing" xmlns:w10="urn:schemas-microsoft-com:office:word" xmlns:w="http://schemas.openxmlformats.org/wordprocessingml/2006/main" xmlns:w14="http://schemas.microsoft.com/office/word/2010/wordml" xmlns:w15="http://schemas.microsoft.com/office/word/2012/wordml" xmlns:w16se="http://schemas.microsoft.com/office/word/2015/wordml/symex" xmlns:wpg="http://schemas.microsoft.com/office/word/2010/wordprocessingGroup" xmlns:wpi="http://schemas.microsoft.com/office/word/2010/wordprocessingInk" xmlns:wne="http://schemas.microsoft.com/office/word/2006/wordml" xmlns:wps="http://schemas.microsoft.com/office/word/2010/wordprocessingShape" mc:Ignorable="w14 w15 w16se wp14">
+<w:numbering xmlns:wpc="http://schemas.microsoft.com/office/word/2010/wordprocessingCanvas" xmlns:cx="http://schemas.microsoft.com/office/drawing/2014/chartex" xmlns:mc="http://schemas.openxmlformats.org/markup-compatibility/2006" xmlns:o="urn:schemas-microsoft-com:office:office" xmlns:r="http://schemas.openxmlformats.org/officeDocument/2006/relationships" xmlns:m="http://schemas.openxmlformats.org/officeDocument/2006/math" xmlns:v="urn:schemas-microsoft-com:vml" xmlns:wp14="http://schemas.microsoft.com/office/word/2010/wordprocessingDrawing" xmlns:wp="http://schemas.openxmlformats.org/drawingml/2006/wordprocessingDrawing" xmlns:w10="urn:schemas-microsoft-com:office:word" xmlns:w="http://schemas.openxmlformats.org/wordprocessingml/2006/main" xmlns:w14="http://schemas.microsoft.com/office/word/2010/wordml" xmlns:w15="http://schemas.microsoft.com/office/word/2012/wordml" xmlns:w16se="http://schemas.microsoft.com/office/word/2015/wordml/symex" xmlns:wpg="http://schemas.microsoft.com/office/word/2010/wordprocessingGroup" xmlns:wpi="http://schemas.microsoft.com/office/word/2010/wordprocessingInk" xmlns:wne="http://schemas.microsoft.com/office/word/2006/wordml" xmlns:wps="http://schemas.microsoft.com/office/word/2010/wordprocessingShape" mc:Ignorable="w14 w15 w16se wp14">
   <w:abstractNum w:abstractNumId="0" w15:restartNumberingAfterBreak="0">
     <w:nsid w:val="02C275D4"/>
     <w:multiLevelType w:val="hybridMultilevel"/>
@@ -16998,7 +17259,7 @@
 </file>
 
 <file path=customXml/itemProps1.xml><?xml version="1.0" encoding="utf-8"?>
-<ds:datastoreItem xmlns:ds="http://schemas.openxmlformats.org/officeDocument/2006/customXml" ds:itemID="{ACCB7BCF-E28D-4CF9-8C87-4B8888EDE16B}">
+<ds:datastoreItem xmlns:ds="http://schemas.openxmlformats.org/officeDocument/2006/customXml" ds:itemID="{FF3A9433-6987-49B6-BDC5-D325FFA91709}">
   <ds:schemaRefs>
     <ds:schemaRef ds:uri="http://schemas.openxmlformats.org/officeDocument/2006/bibliography"/>
   </ds:schemaRefs>

</xml_diff>

<commit_message>
log fix, docs 11-09
</commit_message>
<xml_diff>
--- a/Docs/dipterv1_doc_hwjwar.docx
+++ b/Docs/dipterv1_doc_hwjwar.docx
@@ -11220,8 +11220,6 @@
       <w:r>
         <w:t xml:space="preserve">árom lenyíló ablakot tartalmaz, az első a „Files” ahol a fájlokkal kapcsolatos dolgok érhetőek el.  </w:t>
       </w:r>
-      <w:bookmarkStart w:id="59" w:name="_GoBack"/>
-      <w:bookmarkEnd w:id="59"/>
     </w:p>
     <w:p>
       <w:pPr>
@@ -11413,7 +11411,13 @@
         <w:t xml:space="preserve">A „Share” gombra kattintva </w:t>
       </w:r>
       <w:r>
-        <w:t>a felugrik egy új ablak ahol más</w:t>
+        <w:t>a felugrik egy új ablak</w:t>
+      </w:r>
+      <w:r>
+        <w:t>,</w:t>
+      </w:r>
+      <w:r>
+        <w:t xml:space="preserve"> ahol más</w:t>
       </w:r>
       <w:r>
         <w:t xml:space="preserve"> felhasználókkal lehet megosztani a fájlt.</w:t>
@@ -11516,10 +11520,13 @@
     </w:p>
     <w:p>
       <w:r>
-        <w:t xml:space="preserve">A fájlokhoz hasonlóan tehát megtekinthetőek a mappák részletei is mint a név, létrehozás dátuma, törlés dátuma és a mappához tartozó logok. Itt is fenn áll az, hogy ahol a törölt mappák vannak megjelenítve az az oldal </w:t>
-      </w:r>
-      <w:r>
-        <w:t>ugyanezt a komponenst használja és a gombok ennek megfelelően vannak engedélyezve és tiltva. Az itteni a gombok ugyanazt a funkciót jelölik, mint a fájlokhoz tartozó komponensen.</w:t>
+        <w:t xml:space="preserve">Egy kiválasztott fájl megosztásait tehát a „Share” gomb megnyomásával tudjuk kezelni. Az így felugró ablakon látehatjuk a kiválasztott fájl nevét és ha publikus a fájl akkor a token-t, amely segítségével letölthető. Új jogok úgy adhatóak hozzá, hogy először kiválasztunk </w:t>
+      </w:r>
+      <w:r>
+        <w:t>egy jogosultságot, megadjuk a felhasználót akinek szánjuk majd rákattintunk a „Share” gombra az ablakon. Ha a fájl nem publikus akkor a „Public” gombra kattintva tehetjük azzá, visszafelé pedig a „Revoke Public” gombbal.</w:t>
+      </w:r>
+      <w:r>
+        <w:t xml:space="preserve"> A gombok alatt található egy lista, ha a fájl meg van osztva legalább egy felhasználóval, ebben a listában a felhasználó e-mail címe és a jogosultság típusa látható, illetve egy kék „x” amely a jogosultság törlésére szolgál.</w:t>
       </w:r>
     </w:p>
     <w:p>
@@ -11532,10 +11539,10 @@
           <w:lang w:val="en-US"/>
         </w:rPr>
         <w:drawing>
-          <wp:inline distT="0" distB="0" distL="0" distR="0" wp14:anchorId="3469D4F5" wp14:editId="77D82EF4">
-            <wp:extent cx="2263366" cy="2306172"/>
-            <wp:effectExtent l="0" t="0" r="3810" b="0"/>
-            <wp:docPr id="8" name="Picture 8"/>
+          <wp:inline distT="0" distB="0" distL="0" distR="0" wp14:anchorId="75AED14F" wp14:editId="423B8BC4">
+            <wp:extent cx="2227152" cy="2569360"/>
+            <wp:effectExtent l="0" t="0" r="1905" b="2540"/>
+            <wp:docPr id="9" name="Picture 9"/>
             <wp:cNvGraphicFramePr>
               <a:graphicFrameLocks xmlns:a="http://schemas.openxmlformats.org/drawingml/2006/main" noChangeAspect="1"/>
             </wp:cNvGraphicFramePr>
@@ -11555,7 +11562,7 @@
                   <pic:spPr>
                     <a:xfrm>
                       <a:off x="0" y="0"/>
-                      <a:ext cx="2294172" cy="2337561"/>
+                      <a:ext cx="2258697" cy="2605752"/>
                     </a:xfrm>
                     <a:prstGeom prst="rect">
                       <a:avLst/>
@@ -11570,7 +11577,14 @@
     </w:p>
     <w:p>
       <w:r>
-        <w:t>A keresést segítő mezőtől jobbra két ikon található, egy mappa és egy fájl.</w:t>
+        <w:t xml:space="preserve">A fájlokhoz hasonlóan tehát megtekinthetőek a mappák részletei is mint a név, létrehozás dátuma, törlés dátuma és a mappához tartozó logok. Itt is fenn áll az, hogy ahol a törölt mappák vannak megjelenítve az az oldal </w:t>
+      </w:r>
+      <w:r>
+        <w:t xml:space="preserve">ugyanezt a komponenst használja és a </w:t>
+      </w:r>
+      <w:r>
+        <w:lastRenderedPageBreak/>
+        <w:t>gombok ennek megfelelően vannak engedélyezve és tiltva. Az itteni a gombok ugyanazt a funkciót jelölik, mint a fájlokhoz tartozó komponensen.</w:t>
       </w:r>
     </w:p>
     <w:p>
@@ -11583,10 +11597,10 @@
           <w:lang w:val="en-US"/>
         </w:rPr>
         <w:drawing>
-          <wp:inline distT="0" distB="0" distL="0" distR="0" wp14:anchorId="00198930" wp14:editId="6EB0A830">
-            <wp:extent cx="666750" cy="504825"/>
-            <wp:effectExtent l="0" t="0" r="0" b="9525"/>
-            <wp:docPr id="14" name="Picture 14"/>
+          <wp:inline distT="0" distB="0" distL="0" distR="0" wp14:anchorId="3469D4F5" wp14:editId="77D82EF4">
+            <wp:extent cx="2263366" cy="2306172"/>
+            <wp:effectExtent l="0" t="0" r="3810" b="0"/>
+            <wp:docPr id="8" name="Picture 8"/>
             <wp:cNvGraphicFramePr>
               <a:graphicFrameLocks xmlns:a="http://schemas.openxmlformats.org/drawingml/2006/main" noChangeAspect="1"/>
             </wp:cNvGraphicFramePr>
@@ -11606,7 +11620,7 @@
                   <pic:spPr>
                     <a:xfrm>
                       <a:off x="0" y="0"/>
-                      <a:ext cx="666750" cy="504825"/>
+                      <a:ext cx="2294172" cy="2337561"/>
                     </a:xfrm>
                     <a:prstGeom prst="rect">
                       <a:avLst/>
@@ -11621,19 +11635,7 @@
     </w:p>
     <w:p>
       <w:r>
-        <w:t xml:space="preserve"> A mappa ikonra kattintva </w:t>
-      </w:r>
-      <w:r>
-        <w:t xml:space="preserve">a felugró ablak segítségével </w:t>
-      </w:r>
-      <w:r>
-        <w:t>egy új mappa hozható létre</w:t>
-      </w:r>
-      <w:r>
-        <w:t>,</w:t>
-      </w:r>
-      <w:r>
-        <w:t xml:space="preserve"> ott ahol a felhasználó éppen tartózkodik. </w:t>
+        <w:t>A keresést segítő mezőtől jobbra két ikon található, egy mappa és egy fájl.</w:t>
       </w:r>
     </w:p>
     <w:p>
@@ -11645,12 +11647,11 @@
           <w:noProof/>
           <w:lang w:val="en-US"/>
         </w:rPr>
-        <w:lastRenderedPageBreak/>
         <w:drawing>
-          <wp:inline distT="0" distB="0" distL="0" distR="0" wp14:anchorId="66214B9E" wp14:editId="7A04E2A3">
-            <wp:extent cx="1955549" cy="1338698"/>
-            <wp:effectExtent l="0" t="0" r="6985" b="0"/>
-            <wp:docPr id="15" name="Picture 15"/>
+          <wp:inline distT="0" distB="0" distL="0" distR="0" wp14:anchorId="00198930" wp14:editId="6EB0A830">
+            <wp:extent cx="666750" cy="504825"/>
+            <wp:effectExtent l="0" t="0" r="0" b="9525"/>
+            <wp:docPr id="14" name="Picture 14"/>
             <wp:cNvGraphicFramePr>
               <a:graphicFrameLocks xmlns:a="http://schemas.openxmlformats.org/drawingml/2006/main" noChangeAspect="1"/>
             </wp:cNvGraphicFramePr>
@@ -11670,7 +11671,7 @@
                   <pic:spPr>
                     <a:xfrm>
                       <a:off x="0" y="0"/>
-                      <a:ext cx="1979559" cy="1355134"/>
+                      <a:ext cx="666750" cy="504825"/>
                     </a:xfrm>
                     <a:prstGeom prst="rect">
                       <a:avLst/>
@@ -11685,13 +11686,19 @@
     </w:p>
     <w:p>
       <w:r>
-        <w:t>Míg a fájl ikonra kattintva lehet feltölteni új fájlokat</w:t>
-      </w:r>
-      <w:r>
-        <w:t xml:space="preserve"> a felugró ablakon keresztül,</w:t>
-      </w:r>
-      <w:r>
-        <w:t xml:space="preserve"> szintén oda, ahol a felhasználó éppen tartózkodik.</w:t>
+        <w:t xml:space="preserve"> A mappa ikonra kattintva </w:t>
+      </w:r>
+      <w:r>
+        <w:t xml:space="preserve">a felugró ablak segítségével </w:t>
+      </w:r>
+      <w:r>
+        <w:t>egy új mappa hozható létre</w:t>
+      </w:r>
+      <w:r>
+        <w:t>,</w:t>
+      </w:r>
+      <w:r>
+        <w:t xml:space="preserve"> ott ahol a felhasználó éppen tartózkodik. </w:t>
       </w:r>
     </w:p>
     <w:p>
@@ -11704,10 +11711,10 @@
           <w:lang w:val="en-US"/>
         </w:rPr>
         <w:drawing>
-          <wp:inline distT="0" distB="0" distL="0" distR="0" wp14:anchorId="771366D5" wp14:editId="1BE9C83B">
-            <wp:extent cx="2344848" cy="1156363"/>
-            <wp:effectExtent l="0" t="0" r="0" b="5715"/>
-            <wp:docPr id="16" name="Picture 16"/>
+          <wp:inline distT="0" distB="0" distL="0" distR="0" wp14:anchorId="66214B9E" wp14:editId="7A04E2A3">
+            <wp:extent cx="1955549" cy="1338698"/>
+            <wp:effectExtent l="0" t="0" r="6985" b="0"/>
+            <wp:docPr id="15" name="Picture 15"/>
             <wp:cNvGraphicFramePr>
               <a:graphicFrameLocks xmlns:a="http://schemas.openxmlformats.org/drawingml/2006/main" noChangeAspect="1"/>
             </wp:cNvGraphicFramePr>
@@ -11727,7 +11734,7 @@
                   <pic:spPr>
                     <a:xfrm>
                       <a:off x="0" y="0"/>
-                      <a:ext cx="2377135" cy="1172285"/>
+                      <a:ext cx="1979559" cy="1355134"/>
                     </a:xfrm>
                     <a:prstGeom prst="rect">
                       <a:avLst/>
@@ -11740,7 +11747,17 @@
         </w:drawing>
       </w:r>
     </w:p>
-    <w:p/>
+    <w:p>
+      <w:r>
+        <w:t>Míg a fájl ikonra kattintva lehet feltölteni új fájlokat</w:t>
+      </w:r>
+      <w:r>
+        <w:t xml:space="preserve"> a felugró ablakon keresztül,</w:t>
+      </w:r>
+      <w:r>
+        <w:t xml:space="preserve"> szintén oda, ahol a felhasználó éppen tartózkodik.</w:t>
+      </w:r>
+    </w:p>
     <w:p>
       <w:pPr>
         <w:jc w:val="center"/>
@@ -11751,10 +11768,10 @@
           <w:lang w:val="en-US"/>
         </w:rPr>
         <w:drawing>
-          <wp:inline distT="0" distB="0" distL="0" distR="0" wp14:anchorId="7A7019BA" wp14:editId="3997E976">
-            <wp:extent cx="2181225" cy="1171575"/>
-            <wp:effectExtent l="0" t="0" r="9525" b="9525"/>
-            <wp:docPr id="12" name="Picture 12"/>
+          <wp:inline distT="0" distB="0" distL="0" distR="0" wp14:anchorId="771366D5" wp14:editId="1BE9C83B">
+            <wp:extent cx="2344848" cy="1156363"/>
+            <wp:effectExtent l="0" t="0" r="0" b="5715"/>
+            <wp:docPr id="16" name="Picture 16"/>
             <wp:cNvGraphicFramePr>
               <a:graphicFrameLocks xmlns:a="http://schemas.openxmlformats.org/drawingml/2006/main" noChangeAspect="1"/>
             </wp:cNvGraphicFramePr>
@@ -11774,7 +11791,7 @@
                   <pic:spPr>
                     <a:xfrm>
                       <a:off x="0" y="0"/>
-                      <a:ext cx="2181225" cy="1171575"/>
+                      <a:ext cx="2377135" cy="1172285"/>
                     </a:xfrm>
                     <a:prstGeom prst="rect">
                       <a:avLst/>
@@ -11788,6 +11805,21 @@
       </w:r>
     </w:p>
     <w:p>
+      <w:r>
+        <w:t>A „Files” menü második pontja a „Shared with me” menüpont, ahol a felhasználó azokat a fájlokat látja amik meg lettek osztva vele.</w:t>
+      </w:r>
+      <w:r>
+        <w:t xml:space="preserve"> Az egyes fájlok kiválaszthatók és </w:t>
+      </w:r>
+      <w:r>
+        <w:lastRenderedPageBreak/>
+        <w:t>műveletek végezhetőek rajtuk a jogosultságnak megfelelően.</w:t>
+      </w:r>
+      <w:r>
+        <w:t xml:space="preserve"> Törölni például csak akkor tudja ha DELETE jogosultsággal rendelkezik.</w:t>
+      </w:r>
+    </w:p>
+    <w:p>
       <w:pPr>
         <w:jc w:val="center"/>
       </w:pPr>
@@ -11797,10 +11829,10 @@
           <w:lang w:val="en-US"/>
         </w:rPr>
         <w:drawing>
-          <wp:inline distT="0" distB="0" distL="0" distR="0" wp14:anchorId="5C72D105" wp14:editId="3BC982E9">
-            <wp:extent cx="1724025" cy="1885950"/>
-            <wp:effectExtent l="0" t="0" r="9525" b="0"/>
-            <wp:docPr id="13" name="Picture 13"/>
+          <wp:inline distT="0" distB="0" distL="0" distR="0" wp14:anchorId="3DDD1EED" wp14:editId="3A2FE15A">
+            <wp:extent cx="4734963" cy="532850"/>
+            <wp:effectExtent l="0" t="0" r="8890" b="635"/>
+            <wp:docPr id="17" name="Picture 17"/>
             <wp:cNvGraphicFramePr>
               <a:graphicFrameLocks xmlns:a="http://schemas.openxmlformats.org/drawingml/2006/main" noChangeAspect="1"/>
             </wp:cNvGraphicFramePr>
@@ -11820,6 +11852,189 @@
                   <pic:spPr>
                     <a:xfrm>
                       <a:off x="0" y="0"/>
+                      <a:ext cx="4781747" cy="538115"/>
+                    </a:xfrm>
+                    <a:prstGeom prst="rect">
+                      <a:avLst/>
+                    </a:prstGeom>
+                  </pic:spPr>
+                </pic:pic>
+              </a:graphicData>
+            </a:graphic>
+          </wp:inline>
+        </w:drawing>
+      </w:r>
+    </w:p>
+    <w:p>
+      <w:r>
+        <w:t>Az utolsó menüpont a lenyíló listában a „Deleted”, ide kerülnek azok a fájlok és mappák, amiket a felhasználó kijelölt törlésre, azonban a 14 nap még nem telt le. Az egy</w:t>
+      </w:r>
+      <w:r>
+        <w:t>es elemek kijelölésekor megjelenik a korábban bemutatott ablak</w:t>
+      </w:r>
+      <w:r>
+        <w:t>, amely</w:t>
+      </w:r>
+      <w:r>
+        <w:t xml:space="preserve"> a fájl részleteit tartalmazza. Azonban most </w:t>
+      </w:r>
+      <w:r>
+        <w:t>a törlést jelölő dátum ki van töltve. A fájl vagy mappa a „Restore” gomb megnyomásával visszaállítható korábbi helyére.</w:t>
+      </w:r>
+      <w:r>
+        <w:t xml:space="preserve"> A 14 nap letelte után a fájl vagy mappa véglegesen törlődik a rendszerből és nem visszaállítható sehogyan sem.</w:t>
+      </w:r>
+      <w:r>
+        <w:t xml:space="preserve"> </w:t>
+      </w:r>
+    </w:p>
+    <w:p>
+      <w:pPr>
+        <w:jc w:val="center"/>
+      </w:pPr>
+      <w:r>
+        <w:rPr>
+          <w:noProof/>
+          <w:lang w:val="en-US"/>
+        </w:rPr>
+        <w:drawing>
+          <wp:inline distT="0" distB="0" distL="0" distR="0" wp14:anchorId="6BA33285" wp14:editId="208625D8">
+            <wp:extent cx="4581262" cy="977774"/>
+            <wp:effectExtent l="0" t="0" r="0" b="0"/>
+            <wp:docPr id="18" name="Picture 18"/>
+            <wp:cNvGraphicFramePr>
+              <a:graphicFrameLocks xmlns:a="http://schemas.openxmlformats.org/drawingml/2006/main" noChangeAspect="1"/>
+            </wp:cNvGraphicFramePr>
+            <a:graphic xmlns:a="http://schemas.openxmlformats.org/drawingml/2006/main">
+              <a:graphicData uri="http://schemas.openxmlformats.org/drawingml/2006/picture">
+                <pic:pic xmlns:pic="http://schemas.openxmlformats.org/drawingml/2006/picture">
+                  <pic:nvPicPr>
+                    <pic:cNvPr id="1" name=""/>
+                    <pic:cNvPicPr/>
+                  </pic:nvPicPr>
+                  <pic:blipFill>
+                    <a:blip r:embed="rId24"/>
+                    <a:stretch>
+                      <a:fillRect/>
+                    </a:stretch>
+                  </pic:blipFill>
+                  <pic:spPr>
+                    <a:xfrm>
+                      <a:off x="0" y="0"/>
+                      <a:ext cx="4766286" cy="1017264"/>
+                    </a:xfrm>
+                    <a:prstGeom prst="rect">
+                      <a:avLst/>
+                    </a:prstGeom>
+                  </pic:spPr>
+                </pic:pic>
+              </a:graphicData>
+            </a:graphic>
+          </wp:inline>
+        </w:drawing>
+      </w:r>
+    </w:p>
+    <w:p>
+      <w:pPr>
+        <w:jc w:val="center"/>
+      </w:pPr>
+      <w:r>
+        <w:rPr>
+          <w:noProof/>
+          <w:lang w:val="en-US"/>
+        </w:rPr>
+        <w:drawing>
+          <wp:inline distT="0" distB="0" distL="0" distR="0" wp14:anchorId="7A7019BA" wp14:editId="3997E976">
+            <wp:extent cx="2181225" cy="1171575"/>
+            <wp:effectExtent l="0" t="0" r="9525" b="9525"/>
+            <wp:docPr id="12" name="Picture 12"/>
+            <wp:cNvGraphicFramePr>
+              <a:graphicFrameLocks xmlns:a="http://schemas.openxmlformats.org/drawingml/2006/main" noChangeAspect="1"/>
+            </wp:cNvGraphicFramePr>
+            <a:graphic xmlns:a="http://schemas.openxmlformats.org/drawingml/2006/main">
+              <a:graphicData uri="http://schemas.openxmlformats.org/drawingml/2006/picture">
+                <pic:pic xmlns:pic="http://schemas.openxmlformats.org/drawingml/2006/picture">
+                  <pic:nvPicPr>
+                    <pic:cNvPr id="1" name=""/>
+                    <pic:cNvPicPr/>
+                  </pic:nvPicPr>
+                  <pic:blipFill>
+                    <a:blip r:embed="rId25"/>
+                    <a:stretch>
+                      <a:fillRect/>
+                    </a:stretch>
+                  </pic:blipFill>
+                  <pic:spPr>
+                    <a:xfrm>
+                      <a:off x="0" y="0"/>
+                      <a:ext cx="2181225" cy="1171575"/>
+                    </a:xfrm>
+                    <a:prstGeom prst="rect">
+                      <a:avLst/>
+                    </a:prstGeom>
+                  </pic:spPr>
+                </pic:pic>
+              </a:graphicData>
+            </a:graphic>
+          </wp:inline>
+        </w:drawing>
+      </w:r>
+    </w:p>
+    <w:p>
+      <w:pPr>
+        <w:jc w:val="center"/>
+      </w:pPr>
+    </w:p>
+    <w:p>
+      <w:pPr>
+        <w:pStyle w:val="Heading3"/>
+      </w:pPr>
+      <w:bookmarkStart w:id="59" w:name="_Toc497728034"/>
+      <w:r>
+        <w:t>User menü</w:t>
+      </w:r>
+    </w:p>
+    <w:p>
+      <w:r>
+        <w:t>A menüsor utolsó eleme a „User” menü, itt a felhasználóval kapcsolatos műveletek végezhetőek el.</w:t>
+      </w:r>
+      <w:bookmarkStart w:id="60" w:name="_GoBack"/>
+      <w:bookmarkEnd w:id="60"/>
+    </w:p>
+    <w:p>
+      <w:pPr>
+        <w:jc w:val="center"/>
+      </w:pPr>
+      <w:r>
+        <w:rPr>
+          <w:noProof/>
+          <w:lang w:val="en-US"/>
+        </w:rPr>
+        <w:lastRenderedPageBreak/>
+        <w:drawing>
+          <wp:inline distT="0" distB="0" distL="0" distR="0" wp14:anchorId="1E60952A" wp14:editId="7A47213B">
+            <wp:extent cx="1724025" cy="1885950"/>
+            <wp:effectExtent l="0" t="0" r="9525" b="0"/>
+            <wp:docPr id="13" name="Picture 13"/>
+            <wp:cNvGraphicFramePr>
+              <a:graphicFrameLocks xmlns:a="http://schemas.openxmlformats.org/drawingml/2006/main" noChangeAspect="1"/>
+            </wp:cNvGraphicFramePr>
+            <a:graphic xmlns:a="http://schemas.openxmlformats.org/drawingml/2006/main">
+              <a:graphicData uri="http://schemas.openxmlformats.org/drawingml/2006/picture">
+                <pic:pic xmlns:pic="http://schemas.openxmlformats.org/drawingml/2006/picture">
+                  <pic:nvPicPr>
+                    <pic:cNvPr id="1" name=""/>
+                    <pic:cNvPicPr/>
+                  </pic:nvPicPr>
+                  <pic:blipFill>
+                    <a:blip r:embed="rId26"/>
+                    <a:stretch>
+                      <a:fillRect/>
+                    </a:stretch>
+                  </pic:blipFill>
+                  <pic:spPr>
+                    <a:xfrm>
+                      <a:off x="0" y="0"/>
                       <a:ext cx="1724025" cy="1885950"/>
                     </a:xfrm>
                     <a:prstGeom prst="rect">
@@ -11835,29 +12050,13 @@
     </w:p>
     <w:p>
       <w:pPr>
-        <w:jc w:val="center"/>
-      </w:pPr>
-    </w:p>
-    <w:p>
-      <w:pPr>
-        <w:jc w:val="center"/>
-      </w:pPr>
-    </w:p>
-    <w:p>
-      <w:pPr>
-        <w:jc w:val="center"/>
-      </w:pPr>
-    </w:p>
-    <w:p>
-      <w:pPr>
         <w:pStyle w:val="Heading1"/>
       </w:pPr>
-      <w:bookmarkStart w:id="60" w:name="_Toc497728034"/>
       <w:r>
         <w:lastRenderedPageBreak/>
         <w:t>Mérések</w:t>
       </w:r>
-      <w:bookmarkEnd w:id="60"/>
+      <w:bookmarkEnd w:id="59"/>
     </w:p>
     <w:p>
       <w:pPr>
@@ -12094,8 +12293,8 @@
     </w:sdt>
     <w:p/>
     <w:sectPr>
-      <w:headerReference w:type="even" r:id="rId24"/>
-      <w:footerReference w:type="default" r:id="rId25"/>
+      <w:headerReference w:type="even" r:id="rId27"/>
+      <w:footerReference w:type="default" r:id="rId28"/>
       <w:type w:val="continuous"/>
       <w:pgSz w:w="11907" w:h="16840" w:code="9"/>
       <w:pgMar w:top="1418" w:right="1418" w:bottom="1418" w:left="1418" w:header="709" w:footer="709" w:gutter="567"/>
@@ -12171,7 +12370,7 @@
         <w:rStyle w:val="PageNumber"/>
         <w:noProof/>
       </w:rPr>
-      <w:t>35</w:t>
+      <w:t>36</w:t>
     </w:r>
     <w:r>
       <w:rPr>
@@ -18248,7 +18447,7 @@
 </file>
 
 <file path=customXml/itemProps1.xml><?xml version="1.0" encoding="utf-8"?>
-<ds:datastoreItem xmlns:ds="http://schemas.openxmlformats.org/officeDocument/2006/customXml" ds:itemID="{6E88754D-5FEC-4F55-9FE9-CF4910F10C1B}">
+<ds:datastoreItem xmlns:ds="http://schemas.openxmlformats.org/officeDocument/2006/customXml" ds:itemID="{098F1D77-5A38-4DA5-AF46-AB354D2E5A2C}">
   <ds:schemaRefs>
     <ds:schemaRef ds:uri="http://schemas.openxmlformats.org/officeDocument/2006/bibliography"/>
   </ds:schemaRefs>

</xml_diff>

<commit_message>
zip folder, response ui
</commit_message>
<xml_diff>
--- a/Docs/dipterv1_doc_hwjwar.docx
+++ b/Docs/dipterv1_doc_hwjwar.docx
@@ -81,11 +81,21 @@
       <w:pPr>
         <w:pStyle w:val="Cmlapkarstanszk"/>
       </w:pPr>
-      <w:fldSimple w:instr=" DOCPROPERTY  Company  \* MERGEFORMAT ">
-        <w:r>
-          <w:t>Automatizálási és Alkalmazott Informatikai Tanszék</w:t>
-        </w:r>
-      </w:fldSimple>
+      <w:r>
+        <w:fldChar w:fldCharType="begin"/>
+      </w:r>
+      <w:r>
+        <w:instrText xml:space="preserve"> DOCPROPERTY  Company  \* MERGEFORMAT </w:instrText>
+      </w:r>
+      <w:r>
+        <w:fldChar w:fldCharType="separate"/>
+      </w:r>
+      <w:r>
+        <w:t>Automatizálási és Alkalmazott Informatikai Tanszék</w:t>
+      </w:r>
+      <w:r>
+        <w:fldChar w:fldCharType="end"/>
+      </w:r>
     </w:p>
     <w:p/>
     <w:p/>
@@ -5484,6 +5494,7 @@
           <w:id w:val="-566259470"/>
           <w:citation/>
         </w:sdtPr>
+        <w:sdtEndPr/>
         <w:sdtContent>
           <w:r>
             <w:fldChar w:fldCharType="begin"/>
@@ -5709,6 +5720,7 @@
           <w:id w:val="1834184073"/>
           <w:citation/>
         </w:sdtPr>
+        <w:sdtEndPr/>
         <w:sdtContent>
           <w:r>
             <w:fldChar w:fldCharType="begin"/>
@@ -5918,7 +5930,11 @@
       </w:r>
       <w:bookmarkEnd w:id="24"/>
     </w:p>
-    <w:p/>
+    <w:p>
+      <w:r>
+        <w:t xml:space="preserve">A fejezetben bemutatom az alkalmazás felépítését és a megvalósítás módszereit, továbbá a kész rendszer felhasználhatóságát képekkel illusztrálva.  </w:t>
+      </w:r>
+    </w:p>
     <w:p>
       <w:pPr>
         <w:pStyle w:val="Heading2"/>
@@ -5929,7 +5945,49 @@
       </w:r>
       <w:bookmarkEnd w:id="25"/>
     </w:p>
-    <w:p/>
+    <w:p>
+      <w:r>
+        <w:t>Az alkalmazást a saját gépemen készítettem és teszteltem majd töltöttem át a Raspberry PI eszközre további tesztelés céljából, a szoftver szempontjából csak néhány beállításbeli különbség van, hogy éppen hol fut.</w:t>
+      </w:r>
+    </w:p>
+    <w:p>
+      <w:r>
+        <w:t>A projekt jól elkülöníthe</w:t>
+      </w:r>
+      <w:r>
+        <w:t>tő két részre</w:t>
+      </w:r>
+      <w:r>
+        <w:t xml:space="preserve"> fejlesztés szempontjából</w:t>
+      </w:r>
+      <w:r>
+        <w:t>, az egyik a backend míg a másik a frontend. A backend fejlesztéséhez a Pycharm nevű fejlesztőeszközt használtam, amely minden igényt kielégítve nyújt támogatást Pythonban írt projektek fejlesztésére.</w:t>
+      </w:r>
+      <w:r>
+        <w:t xml:space="preserve"> </w:t>
+      </w:r>
+      <w:r>
+        <w:t>Könnyen kezelhető benne a projekt, a készített alkalmazást egy gomb nyomással el lehet indítani és indítás után láthatom a kimenetet, tehát nem igényel semm</w:t>
+      </w:r>
+      <w:r>
+        <w:t xml:space="preserve">ilyen parancssori beavatkozást. </w:t>
+      </w:r>
+      <w:r>
+        <w:t>Az elkészült REST API-t pedig Postman segítségével teszteltem, hogy megfelelően reagál-e a kapott bementekre. Az SQLAlchemy egyik tulajdonsága, hogy fejlesztés során beállítható, hogy a végrehajtott lekérdezéseket kiírja a kimenetre, ezzel is gyorsítva a fejlesztés menetét, hiszen így könn</w:t>
+      </w:r>
+      <w:r>
+        <w:t>yebb leellenőrízni, hogy az elk</w:t>
+      </w:r>
+      <w:r>
+        <w:t>é</w:t>
+      </w:r>
+      <w:r>
+        <w:t>s</w:t>
+      </w:r>
+      <w:r>
+        <w:t>zített utasítások és lekérdezések valóban helyesek-e.</w:t>
+      </w:r>
+    </w:p>
     <w:p>
       <w:pPr>
         <w:pStyle w:val="Heading2"/>
@@ -6075,6 +6133,7 @@
     <w:p/>
     <w:p>
       <w:r>
+        <w:lastRenderedPageBreak/>
         <w:t>A program indulás</w:t>
       </w:r>
       <w:r>
@@ -6091,7 +6150,6 @@
           <w:noProof/>
           <w:lang w:val="en-US"/>
         </w:rPr>
-        <w:lastRenderedPageBreak/>
         <w:drawing>
           <wp:inline distT="0" distB="0" distL="0" distR="0" wp14:anchorId="0B44F730" wp14:editId="4EDC2210">
             <wp:extent cx="5400040" cy="5116195"/>
@@ -6230,6 +6288,7 @@
         <w:ind w:left="1434" w:hanging="357"/>
       </w:pPr>
       <w:r>
+        <w:lastRenderedPageBreak/>
         <w:t>email:</w:t>
       </w:r>
       <w:r>
@@ -6303,7 +6362,6 @@
         <w:ind w:left="1434" w:hanging="357"/>
       </w:pPr>
       <w:r>
-        <w:lastRenderedPageBreak/>
         <w:t>activation_link:</w:t>
       </w:r>
       <w:r>
@@ -6689,6 +6747,7 @@
         <w:spacing w:after="0"/>
       </w:pPr>
       <w:r>
+        <w:lastRenderedPageBreak/>
         <w:t>parent_folder:</w:t>
       </w:r>
       <w:r>
@@ -6724,7 +6783,6 @@
         <w:spacing w:after="0"/>
       </w:pPr>
       <w:r>
-        <w:lastRenderedPageBreak/>
         <w:t>path:</w:t>
       </w:r>
       <w:r>
@@ -6991,6 +7049,7 @@
       </w:pPr>
       <w:bookmarkStart w:id="32" w:name="_Toc497728007"/>
       <w:r>
+        <w:lastRenderedPageBreak/>
         <w:t>Credential store</w:t>
       </w:r>
       <w:bookmarkEnd w:id="32"/>
@@ -7015,7 +7074,6 @@
         </w:numPr>
       </w:pPr>
       <w:r>
-        <w:lastRenderedPageBreak/>
         <w:t>SECRET_KEY: a</w:t>
       </w:r>
       <w:r>
@@ -7320,7 +7378,11 @@
         <w:t xml:space="preserve"> vagy elérési pontokat</w:t>
       </w:r>
       <w:r>
-        <w:t xml:space="preserve"> tartalmaz, melyek az alkalmazás működéséshez szükséges funkciók elérését biztosítják. Kevés implementációs logikát tartalmaznak, fő feladatuk a felhasználóktól kapott adatok ellenőrzése, autentikáció </w:t>
+        <w:t xml:space="preserve"> tartalmaz, melyek az alkalmazás működéséshez szükséges funkciók elérését biztosítják. Kevés </w:t>
+      </w:r>
+      <w:r>
+        <w:lastRenderedPageBreak/>
+        <w:t xml:space="preserve">implementációs logikát tartalmaznak, fő feladatuk a felhasználóktól kapott adatok ellenőrzése, autentikáció </w:t>
       </w:r>
       <w:r>
         <w:t xml:space="preserve">és a modell megfelelő metódusainak meghívása. Az alkalmazás </w:t>
@@ -7377,7 +7439,6 @@
         </w:numPr>
       </w:pPr>
       <w:r>
-        <w:lastRenderedPageBreak/>
         <w:t xml:space="preserve">POST : </w:t>
       </w:r>
       <w:r>
@@ -7833,7 +7894,11 @@
         <w:t>mail címet, amire egy reguláris kifejezéssel megadott megkötés van.</w:t>
       </w:r>
       <w:r>
-        <w:t xml:space="preserve"> A felhasználótól kapott bemenetet és ezt a listát átadja egy validációs logikának, ami ellenőrzi, hogy minden paramétert átadott-e a felhasználó és a reguláris kifejezéseknek is megfelel-e. Azt is ellenőrzi, hogy a kapott érték ne legyen üres.</w:t>
+        <w:t xml:space="preserve"> A felhasználótól kapott bemenetet és ezt a listát átadja egy validációs logikának, ami ellenőrzi, hogy minden </w:t>
+      </w:r>
+      <w:r>
+        <w:lastRenderedPageBreak/>
+        <w:t>paramétert átadott-e a felhasználó és a reguláris kifejezéseknek is megfelel-e. Azt is ellenőrzi, hogy a kapott érték ne legyen üres.</w:t>
       </w:r>
     </w:p>
     <w:p>
@@ -7842,7 +7907,6 @@
       </w:pPr>
       <w:bookmarkStart w:id="37" w:name="_Toc497728012"/>
       <w:r>
-        <w:lastRenderedPageBreak/>
         <w:t>User</w:t>
       </w:r>
       <w:r>
@@ -8143,6 +8207,7 @@
       </w:pPr>
       <w:bookmarkStart w:id="39" w:name="_Toc497728014"/>
       <w:r>
+        <w:lastRenderedPageBreak/>
         <w:t>LogsAPI</w:t>
       </w:r>
       <w:bookmarkEnd w:id="39"/>
@@ -8164,7 +8229,6 @@
         <w:rPr>
           <w:u w:val="single"/>
         </w:rPr>
-        <w:lastRenderedPageBreak/>
         <w:t>/logs</w:t>
       </w:r>
       <w:r>
@@ -8360,7 +8424,11 @@
         <w:t xml:space="preserve">: </w:t>
       </w:r>
       <w:r>
-        <w:t>Ezen a route-on keresztül tudnak a felhasználók új note-okat létrehozni. A kérésben el kell küldeni az új note nevét és tartalmát. Egy ilyen note maximum 300 karakter hosszú lehet, melyet a szerver a kérés fogadásakor ellenőriz.</w:t>
+        <w:t xml:space="preserve">Ezen a route-on keresztül tudnak a felhasználók új note-okat létrehozni. A kérésben el kell küldeni az új note nevét és tartalmát. Egy ilyen note </w:t>
+      </w:r>
+      <w:r>
+        <w:lastRenderedPageBreak/>
+        <w:t>maximum 300 karakter hosszú lehet, melyet a szerver a kérés fogadásakor ellenőriz.</w:t>
       </w:r>
     </w:p>
     <w:p>
@@ -8381,11 +8449,7 @@
         <w:t>: Lehetőség van a note-ok módosítására is, amelyet ez az elérési pont tesz lehetővé.</w:t>
       </w:r>
       <w:r>
-        <w:t xml:space="preserve"> A kérésben el kell küldeni a note azonosítóját valamint az új nevet </w:t>
-      </w:r>
-      <w:r>
-        <w:lastRenderedPageBreak/>
-        <w:t>és tartalmat.</w:t>
+        <w:t xml:space="preserve"> A kérésben el kell küldeni a note azonosítóját valamint az új nevet és tartalmat.</w:t>
       </w:r>
       <w:r>
         <w:t xml:space="preserve"> Egy note-ot a tulajdonosa vagy legalább a fájlhoz WRITE joggal hozzáférő felhasználó módosíthat. A karakterszámra itt is figyelni kell. </w:t>
@@ -8583,6 +8647,7 @@
         <w:rPr>
           <w:u w:val="single"/>
         </w:rPr>
+        <w:lastRenderedPageBreak/>
         <w:t>/shares/share</w:t>
       </w:r>
       <w:r>
@@ -8619,7 +8684,6 @@
         <w:rPr>
           <w:u w:val="single"/>
         </w:rPr>
-        <w:lastRenderedPageBreak/>
         <w:t>/shares/public/&lt;file_id&gt;</w:t>
       </w:r>
       <w:r>
@@ -8869,6 +8933,7 @@
         <w:rPr>
           <w:u w:val="single"/>
         </w:rPr>
+        <w:lastRenderedPageBreak/>
         <w:t>/files/folder/deleted</w:t>
       </w:r>
       <w:r>
@@ -8935,7 +9000,6 @@
         <w:rPr>
           <w:u w:val="single"/>
         </w:rPr>
-        <w:lastRenderedPageBreak/>
         <w:t>/files/folder/&lt;folder_id&gt;</w:t>
       </w:r>
       <w:r>
@@ -9179,6 +9243,7 @@
         <w:rPr>
           <w:u w:val="single"/>
         </w:rPr>
+        <w:lastRenderedPageBreak/>
         <w:t>/files/folder/rename</w:t>
       </w:r>
       <w:r>
@@ -9230,7 +9295,6 @@
         <w:rPr>
           <w:u w:val="single"/>
         </w:rPr>
-        <w:lastRenderedPageBreak/>
         <w:t>/files/file/restore/&lt;file_id&gt;</w:t>
       </w:r>
       <w:r>
@@ -9384,6 +9448,7 @@
           <w:noProof/>
           <w:lang w:val="en-US"/>
         </w:rPr>
+        <w:lastRenderedPageBreak/>
         <w:drawing>
           <wp:inline distT="0" distB="0" distL="0" distR="0" wp14:anchorId="10C0910D" wp14:editId="18716B85">
             <wp:extent cx="3959051" cy="4082051"/>
@@ -9451,7 +9516,6 @@
         <w:rPr>
           <w:u w:val="single"/>
         </w:rPr>
-        <w:lastRenderedPageBreak/>
         <w:t>auth_finish(token, user_id)</w:t>
       </w:r>
       <w:r>
@@ -9584,7 +9648,11 @@
         <w:t xml:space="preserve">Hozzáférést biztosít a credential_store adatbázis táblához. A pogram indulásakor </w:t>
       </w:r>
       <w:r>
-        <w:t>a táblában található összes jelszót betölti környezeti változóként a rendszer, hogy ne kelljen minden alkalommal adatbázis műveletet végezni</w:t>
+        <w:t xml:space="preserve">a táblában található összes jelszót betölti környezeti változóként a rendszer, hogy ne </w:t>
+      </w:r>
+      <w:r>
+        <w:lastRenderedPageBreak/>
+        <w:t>kelljen minden alkalommal adatbázis műveletet végezni</w:t>
       </w:r>
       <w:r>
         <w:t>, amikor például</w:t>
@@ -9686,7 +9754,6 @@
         <w:rPr>
           <w:u w:val="single"/>
         </w:rPr>
-        <w:lastRenderedPageBreak/>
         <w:t>register_user(username, user_password, email)</w:t>
       </w:r>
       <w:r>
@@ -9807,7 +9874,11 @@
         <w:t>)</w:t>
       </w:r>
       <w:r>
-        <w:t>: Lehetőséget nyújt a felhasználók számára, hogy megváltoztassák az e-mail címüket és a jelszavukat. A paraméterben kapott map-ben megnézi, hogy van-e új jelszó vagy e-mail cím</w:t>
+        <w:t xml:space="preserve">: Lehetőséget nyújt a felhasználók számára, hogy megváltoztassák az e-mail címüket és a jelszavukat. A </w:t>
+      </w:r>
+      <w:r>
+        <w:lastRenderedPageBreak/>
+        <w:t>paraméterben kapott map-ben megnézi, hogy van-e új jelszó vagy e-mail cím</w:t>
       </w:r>
       <w:r>
         <w:t>,</w:t>
@@ -9936,7 +10007,6 @@
         <w:rPr>
           <w:u w:val="single"/>
         </w:rPr>
-        <w:lastRenderedPageBreak/>
         <w:t>delete_note(user_id, note_id)</w:t>
       </w:r>
       <w:r>
@@ -10129,6 +10199,7 @@
         <w:rPr>
           <w:u w:val="single"/>
         </w:rPr>
+        <w:lastRenderedPageBreak/>
         <w:t>get_file_entries(user_id, file_id)</w:t>
       </w:r>
       <w:r>
@@ -10342,7 +10413,6 @@
         <w:rPr>
           <w:u w:val="single"/>
         </w:rPr>
-        <w:lastRenderedPageBreak/>
         <w:t>remove_folder(user_id, folder_id)</w:t>
       </w:r>
       <w:r>
@@ -10559,6 +10629,7 @@
         <w:rPr>
           <w:u w:val="single"/>
         </w:rPr>
+        <w:lastRenderedPageBreak/>
         <w:t>get_parent_folder(user_id, folder_id)</w:t>
       </w:r>
       <w:r>
@@ -10733,7 +10804,6 @@
         <w:rPr>
           <w:u w:val="single"/>
         </w:rPr>
-        <w:lastRenderedPageBreak/>
         <w:t>encode_token(id)</w:t>
       </w:r>
       <w:r>
@@ -10975,6 +11045,7 @@
         </w:numPr>
       </w:pPr>
       <w:r>
+        <w:lastRenderedPageBreak/>
         <w:t>Info</w:t>
       </w:r>
     </w:p>
@@ -11028,6 +11099,14 @@
       </w:pPr>
       <w:bookmarkStart w:id="56" w:name="_Toc497728031"/>
       <w:r>
+        <w:t>Felépítés</w:t>
+      </w:r>
+    </w:p>
+    <w:p>
+      <w:pPr>
+        <w:pStyle w:val="Heading3"/>
+      </w:pPr>
+      <w:r>
         <w:t>Bejelentkezés</w:t>
       </w:r>
       <w:bookmarkEnd w:id="56"/>
@@ -11043,11 +11122,7 @@
         <w:t>,</w:t>
       </w:r>
       <w:r>
-        <w:t xml:space="preserve"> ha </w:t>
-      </w:r>
-      <w:r>
-        <w:lastRenderedPageBreak/>
-        <w:t>mindkét mező ki lett töltve</w:t>
+        <w:t xml:space="preserve"> ha mindkét mező ki lett töltve</w:t>
       </w:r>
       <w:r>
         <w:t>, hiányzó adat esetén az oldal figyelmezteti a felhasználót.</w:t>
@@ -11108,6 +11183,7 @@
       </w:pPr>
       <w:bookmarkStart w:id="57" w:name="_Toc497728032"/>
       <w:r>
+        <w:lastRenderedPageBreak/>
         <w:t>Regisztráció</w:t>
       </w:r>
       <w:bookmarkEnd w:id="57"/>
@@ -11147,7 +11223,6 @@
           <w:noProof/>
           <w:lang w:val="en-US"/>
         </w:rPr>
-        <w:lastRenderedPageBreak/>
         <w:drawing>
           <wp:inline distT="0" distB="0" distL="0" distR="0" wp14:anchorId="33DCC74B" wp14:editId="37D64FF4">
             <wp:extent cx="3581400" cy="3267075"/>
@@ -11269,6 +11344,7 @@
     </w:p>
     <w:p>
       <w:r>
+        <w:lastRenderedPageBreak/>
         <w:t>A „My Files” menüpontra kattintva a felhasználó</w:t>
       </w:r>
       <w:r>
@@ -11302,7 +11378,6 @@
           <w:noProof/>
           <w:lang w:val="en-US"/>
         </w:rPr>
-        <w:lastRenderedPageBreak/>
         <w:drawing>
           <wp:inline distT="0" distB="0" distL="0" distR="0" wp14:anchorId="1CE8D0E4" wp14:editId="64B052F6">
             <wp:extent cx="4780484" cy="1045028"/>
@@ -11936,6 +12011,16 @@
     </w:p>
     <w:p>
       <w:pPr>
+        <w:pStyle w:val="Heading3"/>
+      </w:pPr>
+      <w:bookmarkStart w:id="59" w:name="_Toc497728034"/>
+      <w:r>
+        <w:t>Notes menü</w:t>
+      </w:r>
+    </w:p>
+    <w:p/>
+    <w:p>
+      <w:pPr>
         <w:jc w:val="center"/>
       </w:pPr>
       <w:r>
@@ -11944,9 +12029,9 @@
           <w:lang w:val="en-US"/>
         </w:rPr>
         <w:drawing>
-          <wp:inline distT="0" distB="0" distL="0" distR="0" wp14:anchorId="7A7019BA" wp14:editId="3997E976">
-            <wp:extent cx="2181225" cy="1171575"/>
-            <wp:effectExtent l="0" t="0" r="9525" b="9525"/>
+          <wp:inline distT="0" distB="0" distL="0" distR="0" wp14:anchorId="6E53DAE3" wp14:editId="5685E8ED">
+            <wp:extent cx="1979526" cy="1063239"/>
+            <wp:effectExtent l="0" t="0" r="1905" b="3810"/>
             <wp:docPr id="12" name="Picture 12"/>
             <wp:cNvGraphicFramePr>
               <a:graphicFrameLocks xmlns:a="http://schemas.openxmlformats.org/drawingml/2006/main" noChangeAspect="1"/>
@@ -11967,7 +12052,7 @@
                   <pic:spPr>
                     <a:xfrm>
                       <a:off x="0" y="0"/>
-                      <a:ext cx="2181225" cy="1171575"/>
+                      <a:ext cx="1993401" cy="1070692"/>
                     </a:xfrm>
                     <a:prstGeom prst="rect">
                       <a:avLst/>
@@ -11982,14 +12067,8 @@
     </w:p>
     <w:p>
       <w:pPr>
-        <w:jc w:val="center"/>
-      </w:pPr>
-    </w:p>
-    <w:p>
-      <w:pPr>
         <w:pStyle w:val="Heading3"/>
       </w:pPr>
-      <w:bookmarkStart w:id="59" w:name="_Toc497728034"/>
       <w:r>
         <w:t>User menü</w:t>
       </w:r>
@@ -11998,8 +12077,6 @@
       <w:r>
         <w:t>A menüsor utolsó eleme a „User” menü, itt a felhasználóval kapcsolatos műveletek végezhetőek el.</w:t>
       </w:r>
-      <w:bookmarkStart w:id="60" w:name="_GoBack"/>
-      <w:bookmarkEnd w:id="60"/>
     </w:p>
     <w:p>
       <w:pPr>
@@ -12049,6 +12126,221 @@
       </w:r>
     </w:p>
     <w:p>
+      <w:r>
+        <w:t xml:space="preserve">Az első menüpont a „Change Data”, amelyre kattintva a felhasználó a </w:t>
+      </w:r>
+      <w:r>
+        <w:t xml:space="preserve">meg tudja változtatni az e-mail címét és/vagy a a jelszavát. A jelenlegi jeslzavát mindenképp meg kell adnia helyesen ahhoz, hogy a művelet sikeres legyen. </w:t>
+      </w:r>
+    </w:p>
+    <w:p>
+      <w:pPr>
+        <w:jc w:val="center"/>
+      </w:pPr>
+      <w:r>
+        <w:rPr>
+          <w:noProof/>
+          <w:lang w:val="en-US"/>
+        </w:rPr>
+        <w:drawing>
+          <wp:inline distT="0" distB="0" distL="0" distR="0" wp14:anchorId="0DD1FBF5" wp14:editId="5FFC25F5">
+            <wp:extent cx="2813539" cy="2547393"/>
+            <wp:effectExtent l="0" t="0" r="6350" b="5715"/>
+            <wp:docPr id="19" name="Picture 19"/>
+            <wp:cNvGraphicFramePr>
+              <a:graphicFrameLocks xmlns:a="http://schemas.openxmlformats.org/drawingml/2006/main" noChangeAspect="1"/>
+            </wp:cNvGraphicFramePr>
+            <a:graphic xmlns:a="http://schemas.openxmlformats.org/drawingml/2006/main">
+              <a:graphicData uri="http://schemas.openxmlformats.org/drawingml/2006/picture">
+                <pic:pic xmlns:pic="http://schemas.openxmlformats.org/drawingml/2006/picture">
+                  <pic:nvPicPr>
+                    <pic:cNvPr id="1" name=""/>
+                    <pic:cNvPicPr/>
+                  </pic:nvPicPr>
+                  <pic:blipFill>
+                    <a:blip r:embed="rId27"/>
+                    <a:stretch>
+                      <a:fillRect/>
+                    </a:stretch>
+                  </pic:blipFill>
+                  <pic:spPr>
+                    <a:xfrm>
+                      <a:off x="0" y="0"/>
+                      <a:ext cx="2825973" cy="2558651"/>
+                    </a:xfrm>
+                    <a:prstGeom prst="rect">
+                      <a:avLst/>
+                    </a:prstGeom>
+                  </pic:spPr>
+                </pic:pic>
+              </a:graphicData>
+            </a:graphic>
+          </wp:inline>
+        </w:drawing>
+      </w:r>
+    </w:p>
+    <w:p>
+      <w:r>
+        <w:t>A következő menüpont a „Dropbox” ahol a felhasználó össze tudja kötni a Dropboxos és az itteni fiókját. Az oldalon egy linket lát ahova átnavigálva, be kell lépni a Dropboxos regisztrációjába, majd ott engedélyezni tudja az alkalmazás számára a hozzáférést. A művelet végén kap egy hozzáférési tokent, amelyet az oldalra be kell másolnia és megnyomnia az „Authorize” gombot, ezek után a két regisztráció össze lesz kötve.</w:t>
+      </w:r>
+    </w:p>
+    <w:p>
+      <w:pPr>
+        <w:jc w:val="center"/>
+      </w:pPr>
+      <w:r>
+        <w:rPr>
+          <w:noProof/>
+          <w:lang w:val="en-US"/>
+        </w:rPr>
+        <w:lastRenderedPageBreak/>
+        <w:drawing>
+          <wp:inline distT="0" distB="0" distL="0" distR="0" wp14:anchorId="5336EAE4" wp14:editId="48BB62DD">
+            <wp:extent cx="4371033" cy="1739367"/>
+            <wp:effectExtent l="0" t="0" r="0" b="0"/>
+            <wp:docPr id="20" name="Picture 20"/>
+            <wp:cNvGraphicFramePr>
+              <a:graphicFrameLocks xmlns:a="http://schemas.openxmlformats.org/drawingml/2006/main" noChangeAspect="1"/>
+            </wp:cNvGraphicFramePr>
+            <a:graphic xmlns:a="http://schemas.openxmlformats.org/drawingml/2006/main">
+              <a:graphicData uri="http://schemas.openxmlformats.org/drawingml/2006/picture">
+                <pic:pic xmlns:pic="http://schemas.openxmlformats.org/drawingml/2006/picture">
+                  <pic:nvPicPr>
+                    <pic:cNvPr id="1" name=""/>
+                    <pic:cNvPicPr/>
+                  </pic:nvPicPr>
+                  <pic:blipFill>
+                    <a:blip r:embed="rId28"/>
+                    <a:stretch>
+                      <a:fillRect/>
+                    </a:stretch>
+                  </pic:blipFill>
+                  <pic:spPr>
+                    <a:xfrm>
+                      <a:off x="0" y="0"/>
+                      <a:ext cx="4395455" cy="1749085"/>
+                    </a:xfrm>
+                    <a:prstGeom prst="rect">
+                      <a:avLst/>
+                    </a:prstGeom>
+                  </pic:spPr>
+                </pic:pic>
+              </a:graphicData>
+            </a:graphic>
+          </wp:inline>
+        </w:drawing>
+      </w:r>
+    </w:p>
+    <w:p>
+      <w:r>
+        <w:t>A harmadik menüpont a lenyíló listában a „Logs” ahol az összes felhasználóhoz kapcsolódó log bejegyzés megtekinthető. Itt lehetnek sikeres és sikertelen bejelentkezési kísérletek vagy a felhasználóhoz tartozó mappákon és fájlokon végzett műveletek. A bejegyzések nem módosíthatóak és nem törölhetőek.</w:t>
+      </w:r>
+    </w:p>
+    <w:p>
+      <w:pPr>
+        <w:jc w:val="center"/>
+      </w:pPr>
+      <w:r>
+        <w:rPr>
+          <w:noProof/>
+          <w:lang w:val="en-US"/>
+        </w:rPr>
+        <w:drawing>
+          <wp:inline distT="0" distB="0" distL="0" distR="0" wp14:anchorId="74F06ACC" wp14:editId="005ECC45">
+            <wp:extent cx="4282955" cy="4139921"/>
+            <wp:effectExtent l="0" t="0" r="3810" b="0"/>
+            <wp:docPr id="21" name="Picture 21"/>
+            <wp:cNvGraphicFramePr>
+              <a:graphicFrameLocks xmlns:a="http://schemas.openxmlformats.org/drawingml/2006/main" noChangeAspect="1"/>
+            </wp:cNvGraphicFramePr>
+            <a:graphic xmlns:a="http://schemas.openxmlformats.org/drawingml/2006/main">
+              <a:graphicData uri="http://schemas.openxmlformats.org/drawingml/2006/picture">
+                <pic:pic xmlns:pic="http://schemas.openxmlformats.org/drawingml/2006/picture">
+                  <pic:nvPicPr>
+                    <pic:cNvPr id="1" name=""/>
+                    <pic:cNvPicPr/>
+                  </pic:nvPicPr>
+                  <pic:blipFill>
+                    <a:blip r:embed="rId29"/>
+                    <a:stretch>
+                      <a:fillRect/>
+                    </a:stretch>
+                  </pic:blipFill>
+                  <pic:spPr>
+                    <a:xfrm>
+                      <a:off x="0" y="0"/>
+                      <a:ext cx="4320570" cy="4176279"/>
+                    </a:xfrm>
+                    <a:prstGeom prst="rect">
+                      <a:avLst/>
+                    </a:prstGeom>
+                  </pic:spPr>
+                </pic:pic>
+              </a:graphicData>
+            </a:graphic>
+          </wp:inline>
+        </w:drawing>
+      </w:r>
+    </w:p>
+    <w:p>
+      <w:r>
+        <w:t>Az utolsó előtti menüpont a „Logout”, amelyre kattintva a felhasználó kijelentkezik a rendszerből és visszakerül a bejelentkező oldalra. Az utolsó pedig a „Delete Account”, ahol törölni törölni tudja a regisztrációját. Kattintás után felugrik egy megerősítő ablak ahol az „OK”-ra kattintva a felhasználó fiókja törlődik véglege</w:t>
+      </w:r>
+      <w:r>
+        <w:t>sen, tehát a művelet nem visszaá</w:t>
+      </w:r>
+      <w:r>
+        <w:t>llítható.</w:t>
+      </w:r>
+    </w:p>
+    <w:p>
+      <w:pPr>
+        <w:jc w:val="center"/>
+      </w:pPr>
+      <w:r>
+        <w:rPr>
+          <w:noProof/>
+          <w:lang w:val="en-US"/>
+        </w:rPr>
+        <w:lastRenderedPageBreak/>
+        <w:drawing>
+          <wp:inline distT="0" distB="0" distL="0" distR="0" wp14:anchorId="5B9C916E" wp14:editId="20840666">
+            <wp:extent cx="4229100" cy="933450"/>
+            <wp:effectExtent l="0" t="0" r="0" b="0"/>
+            <wp:docPr id="22" name="Picture 22"/>
+            <wp:cNvGraphicFramePr>
+              <a:graphicFrameLocks xmlns:a="http://schemas.openxmlformats.org/drawingml/2006/main" noChangeAspect="1"/>
+            </wp:cNvGraphicFramePr>
+            <a:graphic xmlns:a="http://schemas.openxmlformats.org/drawingml/2006/main">
+              <a:graphicData uri="http://schemas.openxmlformats.org/drawingml/2006/picture">
+                <pic:pic xmlns:pic="http://schemas.openxmlformats.org/drawingml/2006/picture">
+                  <pic:nvPicPr>
+                    <pic:cNvPr id="1" name=""/>
+                    <pic:cNvPicPr/>
+                  </pic:nvPicPr>
+                  <pic:blipFill>
+                    <a:blip r:embed="rId30"/>
+                    <a:stretch>
+                      <a:fillRect/>
+                    </a:stretch>
+                  </pic:blipFill>
+                  <pic:spPr>
+                    <a:xfrm>
+                      <a:off x="0" y="0"/>
+                      <a:ext cx="4229100" cy="933450"/>
+                    </a:xfrm>
+                    <a:prstGeom prst="rect">
+                      <a:avLst/>
+                    </a:prstGeom>
+                  </pic:spPr>
+                </pic:pic>
+              </a:graphicData>
+            </a:graphic>
+          </wp:inline>
+        </w:drawing>
+      </w:r>
+    </w:p>
+    <w:p>
       <w:pPr>
         <w:pStyle w:val="Heading1"/>
       </w:pPr>
@@ -12062,22 +12354,22 @@
       <w:pPr>
         <w:pStyle w:val="Heading1"/>
       </w:pPr>
-      <w:bookmarkStart w:id="61" w:name="_Toc497728035"/>
+      <w:bookmarkStart w:id="60" w:name="_Toc497728035"/>
       <w:r>
         <w:lastRenderedPageBreak/>
         <w:t>Összefoglalás</w:t>
       </w:r>
+      <w:bookmarkEnd w:id="60"/>
+    </w:p>
+    <w:p>
+      <w:pPr>
+        <w:pStyle w:val="Heading2"/>
+      </w:pPr>
+      <w:bookmarkStart w:id="61" w:name="_Toc497728036"/>
+      <w:r>
+        <w:t>Továbbfejlesztés</w:t>
+      </w:r>
       <w:bookmarkEnd w:id="61"/>
-    </w:p>
-    <w:p>
-      <w:pPr>
-        <w:pStyle w:val="Heading2"/>
-      </w:pPr>
-      <w:bookmarkStart w:id="62" w:name="_Toc497728036"/>
-      <w:r>
-        <w:t>Továbbfejlesztés</w:t>
-      </w:r>
-      <w:bookmarkEnd w:id="62"/>
     </w:p>
     <w:p>
       <w:r>
@@ -12128,6 +12420,53 @@
           <w:numId w:val="34"/>
         </w:numPr>
       </w:pPr>
+      <w:r>
+        <w:t>Tárhelybővítés:</w:t>
+      </w:r>
+    </w:p>
+    <w:p>
+      <w:pPr>
+        <w:pStyle w:val="ListParagraph"/>
+        <w:numPr>
+          <w:ilvl w:val="0"/>
+          <w:numId w:val="34"/>
+        </w:numPr>
+      </w:pPr>
+      <w:r>
+        <w:t>Nginx:</w:t>
+      </w:r>
+    </w:p>
+    <w:p>
+      <w:pPr>
+        <w:pStyle w:val="ListParagraph"/>
+        <w:numPr>
+          <w:ilvl w:val="0"/>
+          <w:numId w:val="34"/>
+        </w:numPr>
+      </w:pPr>
+      <w:r>
+        <w:t>Https</w:t>
+      </w:r>
+      <w:r>
+        <w:t>:</w:t>
+      </w:r>
+    </w:p>
+    <w:p>
+      <w:pPr>
+        <w:pStyle w:val="ListParagraph"/>
+        <w:numPr>
+          <w:ilvl w:val="0"/>
+          <w:numId w:val="34"/>
+        </w:numPr>
+      </w:pPr>
+      <w:r>
+        <w:t>Fájl titkosítás</w:t>
+      </w:r>
+      <w:r>
+        <w:t>:</w:t>
+      </w:r>
+      <w:bookmarkStart w:id="62" w:name="_GoBack"/>
+      <w:bookmarkEnd w:id="62"/>
     </w:p>
     <w:bookmarkStart w:id="63" w:name="_Toc497728037" w:displacedByCustomXml="next"/>
     <w:sdt>
@@ -12146,6 +12485,7 @@
           <w:docPartUnique/>
         </w:docPartObj>
       </w:sdtPr>
+      <w:sdtEndPr/>
       <w:sdtContent>
         <w:p>
           <w:pPr>
@@ -12161,6 +12501,7 @@
             <w:id w:val="111145805"/>
             <w:bibliography/>
           </w:sdtPr>
+          <w:sdtEndPr/>
           <w:sdtContent>
             <w:p>
               <w:pPr>
@@ -12293,8 +12634,8 @@
     </w:sdt>
     <w:p/>
     <w:sectPr>
-      <w:headerReference w:type="even" r:id="rId27"/>
-      <w:footerReference w:type="default" r:id="rId28"/>
+      <w:headerReference w:type="even" r:id="rId31"/>
+      <w:footerReference w:type="default" r:id="rId32"/>
       <w:type w:val="continuous"/>
       <w:pgSz w:w="11907" w:h="16840" w:code="9"/>
       <w:pgMar w:top="1418" w:right="1418" w:bottom="1418" w:left="1418" w:header="709" w:footer="709" w:gutter="567"/>
@@ -12370,7 +12711,7 @@
         <w:rStyle w:val="PageNumber"/>
         <w:noProof/>
       </w:rPr>
-      <w:t>36</w:t>
+      <w:t>41</w:t>
     </w:r>
     <w:r>
       <w:rPr>
@@ -18447,7 +18788,7 @@
 </file>
 
 <file path=customXml/itemProps1.xml><?xml version="1.0" encoding="utf-8"?>
-<ds:datastoreItem xmlns:ds="http://schemas.openxmlformats.org/officeDocument/2006/customXml" ds:itemID="{098F1D77-5A38-4DA5-AF46-AB354D2E5A2C}">
+<ds:datastoreItem xmlns:ds="http://schemas.openxmlformats.org/officeDocument/2006/customXml" ds:itemID="{A88604DA-62A1-4C3B-9F7E-25EB7C54DF28}">
   <ds:schemaRefs>
     <ds:schemaRef ds:uri="http://schemas.openxmlformats.org/officeDocument/2006/bibliography"/>
   </ds:schemaRefs>

</xml_diff>

<commit_message>
dbx download, share ui, docs 11-13
</commit_message>
<xml_diff>
--- a/Docs/dipterv1_doc_hwjwar.docx
+++ b/Docs/dipterv1_doc_hwjwar.docx
@@ -1,6 +1,6 @@
 
 <file path=word/document.xml><?xml version="1.0" encoding="utf-8"?>
-<w:document xmlns:wpc="http://schemas.microsoft.com/office/word/2010/wordprocessingCanvas" xmlns:cx="http://schemas.microsoft.com/office/drawing/2014/chartex" xmlns:mc="http://schemas.openxmlformats.org/markup-compatibility/2006" xmlns:o="urn:schemas-microsoft-com:office:office" xmlns:r="http://schemas.openxmlformats.org/officeDocument/2006/relationships" xmlns:m="http://schemas.openxmlformats.org/officeDocument/2006/math" xmlns:v="urn:schemas-microsoft-com:vml" xmlns:wp14="http://schemas.microsoft.com/office/word/2010/wordprocessingDrawing" xmlns:wp="http://schemas.openxmlformats.org/drawingml/2006/wordprocessingDrawing" xmlns:w10="urn:schemas-microsoft-com:office:word" xmlns:w="http://schemas.openxmlformats.org/wordprocessingml/2006/main" xmlns:w14="http://schemas.microsoft.com/office/word/2010/wordml" xmlns:w15="http://schemas.microsoft.com/office/word/2012/wordml" xmlns:w16se="http://schemas.microsoft.com/office/word/2015/wordml/symex" xmlns:wpg="http://schemas.microsoft.com/office/word/2010/wordprocessingGroup" xmlns:wpi="http://schemas.microsoft.com/office/word/2010/wordprocessingInk" xmlns:wne="http://schemas.microsoft.com/office/word/2006/wordml" xmlns:wps="http://schemas.microsoft.com/office/word/2010/wordprocessingShape" mc:Ignorable="w14 w15 w16se wp14">
+<w:document xmlns:wpc="http://schemas.microsoft.com/office/word/2010/wordprocessingCanvas" xmlns:cx="http://schemas.microsoft.com/office/drawing/2014/chartex" xmlns:cx1="http://schemas.microsoft.com/office/drawing/2015/9/8/chartex" xmlns:mc="http://schemas.openxmlformats.org/markup-compatibility/2006" xmlns:o="urn:schemas-microsoft-com:office:office" xmlns:r="http://schemas.openxmlformats.org/officeDocument/2006/relationships" xmlns:m="http://schemas.openxmlformats.org/officeDocument/2006/math" xmlns:v="urn:schemas-microsoft-com:vml" xmlns:wp14="http://schemas.microsoft.com/office/word/2010/wordprocessingDrawing" xmlns:wp="http://schemas.openxmlformats.org/drawingml/2006/wordprocessingDrawing" xmlns:w10="urn:schemas-microsoft-com:office:word" xmlns:w="http://schemas.openxmlformats.org/wordprocessingml/2006/main" xmlns:w14="http://schemas.microsoft.com/office/word/2010/wordml" xmlns:w15="http://schemas.microsoft.com/office/word/2012/wordml" xmlns:w16se="http://schemas.microsoft.com/office/word/2015/wordml/symex" xmlns:wpg="http://schemas.microsoft.com/office/word/2010/wordprocessingGroup" xmlns:wpi="http://schemas.microsoft.com/office/word/2010/wordprocessingInk" xmlns:wne="http://schemas.microsoft.com/office/word/2006/wordml" xmlns:wps="http://schemas.microsoft.com/office/word/2010/wordprocessingShape" mc:Ignorable="w14 w15 w16se wp14">
   <w:body>
     <w:p>
       <w:pPr>
@@ -5285,13 +5285,13 @@
       <w:pPr>
         <w:pStyle w:val="Heading2"/>
       </w:pPr>
-      <w:bookmarkStart w:id="4" w:name="_Ref433098505"/>
-      <w:bookmarkStart w:id="5" w:name="_Toc332797398"/>
-      <w:bookmarkStart w:id="6" w:name="_Toc498260720"/>
+      <w:bookmarkStart w:id="4" w:name="_Toc498260720"/>
+      <w:bookmarkStart w:id="5" w:name="_Ref433098505"/>
+      <w:bookmarkStart w:id="6" w:name="_Toc332797398"/>
       <w:r>
         <w:t>Téma ismertetése</w:t>
       </w:r>
-      <w:bookmarkEnd w:id="6"/>
+      <w:bookmarkEnd w:id="4"/>
     </w:p>
     <w:p>
       <w:pPr>
@@ -5551,7 +5551,7 @@
         <w:pStyle w:val="Heading1"/>
       </w:pPr>
       <w:bookmarkStart w:id="8" w:name="_Toc498260722"/>
-      <w:bookmarkEnd w:id="4"/>
+      <w:bookmarkEnd w:id="5"/>
       <w:r>
         <w:lastRenderedPageBreak/>
         <w:t>Technológiák</w:t>
@@ -6355,7 +6355,7 @@
         <w:pStyle w:val="Heading1"/>
       </w:pPr>
       <w:bookmarkStart w:id="26" w:name="_Toc498260740"/>
-      <w:bookmarkEnd w:id="5"/>
+      <w:bookmarkEnd w:id="6"/>
       <w:r>
         <w:lastRenderedPageBreak/>
         <w:t>Tervezés és fejlesztés</w:t>
@@ -11862,7 +11862,19 @@
         <w:rPr>
           <w:u w:val="single"/>
         </w:rPr>
-        <w:t>user_file_limi()</w:t>
+        <w:t>user_file_limi</w:t>
+      </w:r>
+      <w:r>
+        <w:rPr>
+          <w:u w:val="single"/>
+        </w:rPr>
+        <w:t>t</w:t>
+      </w:r>
+      <w:r>
+        <w:rPr>
+          <w:u w:val="single"/>
+        </w:rPr>
+        <w:t>()</w:t>
       </w:r>
       <w:r>
         <w:t>:</w:t>
@@ -11876,8 +11888,6 @@
       <w:r>
         <w:t>,</w:t>
       </w:r>
-      <w:bookmarkStart w:id="57" w:name="_GoBack"/>
-      <w:bookmarkEnd w:id="57"/>
       <w:r>
         <w:t xml:space="preserve"> </w:t>
       </w:r>
@@ -11973,11 +11983,11 @@
       <w:pPr>
         <w:pStyle w:val="Heading2"/>
       </w:pPr>
-      <w:bookmarkStart w:id="58" w:name="_Toc498260771"/>
+      <w:bookmarkStart w:id="57" w:name="_Toc498260771"/>
       <w:r>
         <w:t>UI</w:t>
       </w:r>
-      <w:bookmarkEnd w:id="58"/>
+      <w:bookmarkEnd w:id="57"/>
     </w:p>
     <w:p>
       <w:r>
@@ -11991,51 +12001,51 @@
       <w:pPr>
         <w:pStyle w:val="Heading3"/>
       </w:pPr>
-      <w:bookmarkStart w:id="59" w:name="_Toc498260772"/>
+      <w:bookmarkStart w:id="58" w:name="_Toc498260772"/>
       <w:r>
         <w:lastRenderedPageBreak/>
         <w:t>Felépítés</w:t>
       </w:r>
+      <w:bookmarkEnd w:id="58"/>
+    </w:p>
+    <w:p>
+      <w:r>
+        <w:t>Ahogy azt korábban említettem a megjelenítésért felelős kódrész Angular és TypeScript felhasználásával készült. A kód komponensekre</w:t>
+      </w:r>
+      <w:r>
+        <w:t xml:space="preserve"> van felosztva az átláthatóság</w:t>
+      </w:r>
+      <w:r>
+        <w:t xml:space="preserve"> és újrafelhasználhastóság miatt. Minden komponens egy .ts fájlból, ami a TypeScriptes kódot tartamazza, egy .html fájlból ami a HTML kódot tartalmazza és egy .css fájlból épül fel</w:t>
+      </w:r>
+      <w:r>
+        <w:t>, ami az adott komponens kinézetéért felel.</w:t>
+      </w:r>
+      <w:r>
+        <w:t xml:space="preserve"> Minden komponensenek van egy külön mappája amibe csak a hozzátartozó fájlok vannak.</w:t>
+      </w:r>
+      <w:r>
+        <w:t xml:space="preserve"> </w:t>
+      </w:r>
+      <w:r>
+        <w:t>A komponenseken kívül van egy entities mappa is,</w:t>
+      </w:r>
+      <w:r>
+        <w:t xml:space="preserve"> ahova azok az osztályok kerülnek, amelyek gyakran használt objektumokat definiálnak. </w:t>
+      </w:r>
+      <w:r>
+        <w:t xml:space="preserve">Továbbá egy services mappa ahova a backend-el kommunikáló kódrészek kerültek. </w:t>
+      </w:r>
+    </w:p>
+    <w:p>
+      <w:pPr>
+        <w:pStyle w:val="Heading3"/>
+      </w:pPr>
+      <w:bookmarkStart w:id="59" w:name="_Toc498260773"/>
+      <w:r>
+        <w:t>Művelet sikeressége</w:t>
+      </w:r>
       <w:bookmarkEnd w:id="59"/>
-    </w:p>
-    <w:p>
-      <w:r>
-        <w:t>Ahogy azt korábban említettem a megjelenítésért felelős kódrész Angular és TypeScript felhasználásával készült. A kód komponensekre</w:t>
-      </w:r>
-      <w:r>
-        <w:t xml:space="preserve"> van felosztva az átláthatóság</w:t>
-      </w:r>
-      <w:r>
-        <w:t xml:space="preserve"> és újrafelhasználhastóság miatt. Minden komponens egy .ts fájlból, ami a TypeScriptes kódot tartamazza, egy .html fájlból ami a HTML kódot tartalmazza és egy .css fájlból épül fel</w:t>
-      </w:r>
-      <w:r>
-        <w:t>, ami az adott komponens kinézetéért felel.</w:t>
-      </w:r>
-      <w:r>
-        <w:t xml:space="preserve"> Minden komponensenek van egy külön mappája amibe csak a hozzátartozó fájlok vannak.</w:t>
-      </w:r>
-      <w:r>
-        <w:t xml:space="preserve"> </w:t>
-      </w:r>
-      <w:r>
-        <w:t>A komponenseken kívül van egy entities mappa is,</w:t>
-      </w:r>
-      <w:r>
-        <w:t xml:space="preserve"> ahova azok az osztályok kerülnek, amelyek gyakran használt objektumokat definiálnak. </w:t>
-      </w:r>
-      <w:r>
-        <w:t xml:space="preserve">Továbbá egy services mappa ahova a backend-el kommunikáló kódrészek kerültek. </w:t>
-      </w:r>
-    </w:p>
-    <w:p>
-      <w:pPr>
-        <w:pStyle w:val="Heading3"/>
-      </w:pPr>
-      <w:bookmarkStart w:id="60" w:name="_Toc498260773"/>
-      <w:r>
-        <w:t>Művelet sikeressége</w:t>
-      </w:r>
-      <w:bookmarkEnd w:id="60"/>
     </w:p>
     <w:p>
       <w:r>
@@ -12146,11 +12156,11 @@
       <w:pPr>
         <w:pStyle w:val="Heading3"/>
       </w:pPr>
-      <w:bookmarkStart w:id="61" w:name="_Toc498260774"/>
+      <w:bookmarkStart w:id="60" w:name="_Toc498260774"/>
       <w:r>
         <w:t>Bejelentkezés</w:t>
       </w:r>
-      <w:bookmarkEnd w:id="61"/>
+      <w:bookmarkEnd w:id="60"/>
     </w:p>
     <w:p>
       <w:r>
@@ -12226,11 +12236,11 @@
       <w:pPr>
         <w:pStyle w:val="Heading3"/>
       </w:pPr>
-      <w:bookmarkStart w:id="62" w:name="_Toc498260775"/>
+      <w:bookmarkStart w:id="61" w:name="_Toc498260775"/>
       <w:r>
         <w:t>Regisztráció</w:t>
       </w:r>
-      <w:bookmarkEnd w:id="62"/>
+      <w:bookmarkEnd w:id="61"/>
     </w:p>
     <w:p>
       <w:r>
@@ -12309,14 +12319,14 @@
       <w:pPr>
         <w:pStyle w:val="Heading3"/>
       </w:pPr>
-      <w:bookmarkStart w:id="63" w:name="_Toc498260776"/>
+      <w:bookmarkStart w:id="62" w:name="_Toc498260776"/>
       <w:r>
         <w:t>Files m</w:t>
       </w:r>
       <w:r>
         <w:t>enü</w:t>
       </w:r>
-      <w:bookmarkEnd w:id="63"/>
+      <w:bookmarkEnd w:id="62"/>
     </w:p>
     <w:p>
       <w:r>
@@ -13058,11 +13068,11 @@
       <w:pPr>
         <w:pStyle w:val="Heading3"/>
       </w:pPr>
-      <w:bookmarkStart w:id="64" w:name="_Toc498260777"/>
+      <w:bookmarkStart w:id="63" w:name="_Toc498260777"/>
       <w:r>
         <w:t>Notes menü</w:t>
       </w:r>
-      <w:bookmarkEnd w:id="64"/>
+      <w:bookmarkEnd w:id="63"/>
     </w:p>
     <w:p>
       <w:r>
@@ -13297,11 +13307,11 @@
       <w:pPr>
         <w:pStyle w:val="Heading3"/>
       </w:pPr>
-      <w:bookmarkStart w:id="65" w:name="_Toc498260778"/>
+      <w:bookmarkStart w:id="64" w:name="_Toc498260778"/>
       <w:r>
         <w:t>User menü</w:t>
       </w:r>
-      <w:bookmarkEnd w:id="65"/>
+      <w:bookmarkEnd w:id="64"/>
     </w:p>
     <w:p>
       <w:r>
@@ -13574,13 +13584,190 @@
       <w:pPr>
         <w:pStyle w:val="Heading1"/>
       </w:pPr>
-      <w:bookmarkStart w:id="66" w:name="_Toc498260779"/>
+      <w:bookmarkStart w:id="65" w:name="_Toc498260779"/>
       <w:r>
         <w:lastRenderedPageBreak/>
         <w:t>Mérések</w:t>
       </w:r>
+      <w:bookmarkEnd w:id="65"/>
+    </w:p>
+    <w:p>
+      <w:r>
+        <w:t xml:space="preserve">A fejezetben olyan mérések eredményét és összehasonlítását fogom bemutatni, amelyeket először elvégeztem a saját gépemen, ahol a fejlesztést végeztem majd a Raspberry PI eszközön is. A cél bemutatni, hogy milyen teljesítmény csökenéssel jár a kérések kiszolgálása a lassabb eszközön. </w:t>
+      </w:r>
+    </w:p>
+    <w:p>
+      <w:bookmarkStart w:id="66" w:name="_GoBack"/>
       <w:bookmarkEnd w:id="66"/>
-    </w:p>
+      <w:r>
+        <w:t>Az erősebb gép lényeges specifikációi:</w:t>
+      </w:r>
+    </w:p>
+    <w:p>
+      <w:pPr>
+        <w:pStyle w:val="ListParagraph"/>
+        <w:numPr>
+          <w:ilvl w:val="0"/>
+          <w:numId w:val="40"/>
+        </w:numPr>
+      </w:pPr>
+      <w:r>
+        <w:t>RAM:</w:t>
+      </w:r>
+      <w:r>
+        <w:t xml:space="preserve"> 16GB</w:t>
+      </w:r>
+    </w:p>
+    <w:p>
+      <w:pPr>
+        <w:pStyle w:val="ListParagraph"/>
+        <w:numPr>
+          <w:ilvl w:val="0"/>
+          <w:numId w:val="40"/>
+        </w:numPr>
+      </w:pPr>
+      <w:r>
+        <w:t>Tárhely:</w:t>
+      </w:r>
+      <w:r>
+        <w:t xml:space="preserve"> SSD 256GB</w:t>
+      </w:r>
+    </w:p>
+    <w:p>
+      <w:pPr>
+        <w:pStyle w:val="ListParagraph"/>
+        <w:numPr>
+          <w:ilvl w:val="0"/>
+          <w:numId w:val="40"/>
+        </w:numPr>
+      </w:pPr>
+      <w:r>
+        <w:t>Processzor:</w:t>
+      </w:r>
+      <w:r>
+        <w:t xml:space="preserve"> i7</w:t>
+      </w:r>
+    </w:p>
+    <w:p>
+      <w:pPr>
+        <w:pStyle w:val="ListParagraph"/>
+        <w:numPr>
+          <w:ilvl w:val="0"/>
+          <w:numId w:val="40"/>
+        </w:numPr>
+      </w:pPr>
+      <w:r>
+        <w:t>Internet sebessége:</w:t>
+      </w:r>
+      <w:r>
+        <w:t xml:space="preserve"> 1G</w:t>
+      </w:r>
+      <w:r>
+        <w:t>b</w:t>
+      </w:r>
+      <w:r>
+        <w:t>it</w:t>
+      </w:r>
+      <w:r>
+        <w:t xml:space="preserve"> (A Raspberry PI eszköz specifikáció szerint 100Mbit-re képes Ethernet kábelen keresztül.)</w:t>
+      </w:r>
+    </w:p>
+    <w:p>
+      <w:pPr>
+        <w:ind w:firstLine="0"/>
+      </w:pPr>
+    </w:p>
+    <w:p>
+      <w:pPr>
+        <w:pStyle w:val="ListParagraph"/>
+        <w:numPr>
+          <w:ilvl w:val="0"/>
+          <w:numId w:val="41"/>
+        </w:numPr>
+      </w:pPr>
+      <w:r>
+        <w:t>1000 egymás</w:t>
+      </w:r>
+      <w:r>
+        <w:t xml:space="preserve"> </w:t>
+      </w:r>
+      <w:r>
+        <w:t xml:space="preserve">után indított egyszerű </w:t>
+      </w:r>
+      <w:r>
+        <w:t>kérés</w:t>
+      </w:r>
+      <w:r>
+        <w:t>:</w:t>
+      </w:r>
+    </w:p>
+    <w:p>
+      <w:pPr>
+        <w:pStyle w:val="ListParagraph"/>
+        <w:numPr>
+          <w:ilvl w:val="0"/>
+          <w:numId w:val="41"/>
+        </w:numPr>
+      </w:pPr>
+      <w:r>
+        <w:t>1000 kérés párhuzamosan:</w:t>
+      </w:r>
+    </w:p>
+    <w:p>
+      <w:pPr>
+        <w:pStyle w:val="ListParagraph"/>
+        <w:numPr>
+          <w:ilvl w:val="0"/>
+          <w:numId w:val="41"/>
+        </w:numPr>
+      </w:pPr>
+      <w:r>
+        <w:t>1 GB-os fájl feltöltése</w:t>
+      </w:r>
+      <w:r>
+        <w:t xml:space="preserve"> és letöltése</w:t>
+      </w:r>
+      <w:r>
+        <w:t>:</w:t>
+      </w:r>
+    </w:p>
+    <w:p>
+      <w:pPr>
+        <w:pStyle w:val="ListParagraph"/>
+        <w:numPr>
+          <w:ilvl w:val="0"/>
+          <w:numId w:val="41"/>
+        </w:numPr>
+      </w:pPr>
+      <w:r>
+        <w:t>3 GB-os fájl feltöltése</w:t>
+      </w:r>
+      <w:r>
+        <w:t xml:space="preserve"> és letöltése</w:t>
+      </w:r>
+      <w:r>
+        <w:t>:</w:t>
+      </w:r>
+    </w:p>
+    <w:p>
+      <w:pPr>
+        <w:pStyle w:val="ListParagraph"/>
+        <w:numPr>
+          <w:ilvl w:val="0"/>
+          <w:numId w:val="41"/>
+        </w:numPr>
+      </w:pPr>
+      <w:r>
+        <w:t>2 darab 1GB-os fájl feltöltése</w:t>
+      </w:r>
+      <w:r>
+        <w:t xml:space="preserve"> és letöltése</w:t>
+      </w:r>
+      <w:r>
+        <w:t xml:space="preserve"> egy időben:</w:t>
+      </w:r>
+    </w:p>
+    <w:p/>
     <w:p>
       <w:pPr>
         <w:pStyle w:val="Heading1"/>
@@ -13888,7 +14075,19 @@
         <w:t xml:space="preserve">A képen jól látható, hogy a tényleges szabad memória közel ~600MB (második sor free oszlop), azonban a cached memória ~550MB. A cél az lenne, hogy az eszköznek ne kelljen </w:t>
       </w:r>
       <w:r>
-        <w:t>a cache-lt memóriából kijelölnie új területet, hanem a szoftver programozottan ürítené azt és megmérni, hogy milyen gyorsulás érhető el így.</w:t>
+        <w:t>a cache-</w:t>
+      </w:r>
+      <w:r>
+        <w:t>e</w:t>
+      </w:r>
+      <w:r>
+        <w:t>lt memóriából kijelölnie új területet, hanem a szof</w:t>
+      </w:r>
+      <w:r>
+        <w:t xml:space="preserve">tver programozottan ürítené azt, majd </w:t>
+      </w:r>
+      <w:r>
+        <w:t>megmérni, hogy milyen gyorsulás érhető el így.</w:t>
       </w:r>
     </w:p>
     <w:p>
@@ -13900,7 +14099,19 @@
         </w:numPr>
       </w:pPr>
       <w:r>
-        <w:t>Kérés menedzsment: Ha az eszköznek sok kérést kell kiszolgálni például sok fájl feltöltése, akkor előfordulhat hogy ténylegesen elfogy a memória ami a rendszer összeomlásához vezethet. A terv az lenne, hogy egy feltöltés elkezdése előtt a szoftver ellenőrízné a szabad memóriát és csak akkor engedélyezi, ha van legalább ~50MB szabad.</w:t>
+        <w:t>Kérés menedzsment: Ha az eszköznek sok kérést kell kiszolgálni például sok fájl feltöltése, akkor előfordulhat hogy ténylegesen elfogy a memória ami a rendszer összeomlásához vezethet. A terv az lenne, hogy egy feltöltés</w:t>
+      </w:r>
+      <w:r>
+        <w:t>, letöltés vagy dropboxos művelet</w:t>
+      </w:r>
+      <w:r>
+        <w:t xml:space="preserve"> elkezdése előtt a szoftver ellenőrízné a szabad memóriát és csak akkor </w:t>
+      </w:r>
+      <w:r>
+        <w:t>engedélyezi, ha van legalább ~150</w:t>
+      </w:r>
+      <w:r>
+        <w:t>MB szabad.</w:t>
       </w:r>
     </w:p>
     <w:p>
@@ -13918,10 +14129,16 @@
         <w:t xml:space="preserve"> A rendszerben jelenleg csak fájlokat lehet megosztani, azonban a felhasználói élményt nagyban javítaná, ha hasonló felté</w:t>
       </w:r>
       <w:r>
-        <w:t>telekkel mappákat is meg lehetn</w:t>
+        <w:t xml:space="preserve">telekkel mappákat is meg </w:t>
+      </w:r>
+      <w:r>
+        <w:t>lehetn</w:t>
       </w:r>
       <w:r>
         <w:t>e</w:t>
+      </w:r>
+      <w:r>
+        <w:t xml:space="preserve"> osztani</w:t>
       </w:r>
       <w:r>
         <w:t>.</w:t>
@@ -14196,7 +14413,7 @@
 </file>
 
 <file path=word/endnotes.xml><?xml version="1.0" encoding="utf-8"?>
-<w:endnotes xmlns:wpc="http://schemas.microsoft.com/office/word/2010/wordprocessingCanvas" xmlns:cx="http://schemas.microsoft.com/office/drawing/2014/chartex" xmlns:mc="http://schemas.openxmlformats.org/markup-compatibility/2006" xmlns:o="urn:schemas-microsoft-com:office:office" xmlns:r="http://schemas.openxmlformats.org/officeDocument/2006/relationships" xmlns:m="http://schemas.openxmlformats.org/officeDocument/2006/math" xmlns:v="urn:schemas-microsoft-com:vml" xmlns:wp14="http://schemas.microsoft.com/office/word/2010/wordprocessingDrawing" xmlns:wp="http://schemas.openxmlformats.org/drawingml/2006/wordprocessingDrawing" xmlns:w10="urn:schemas-microsoft-com:office:word" xmlns:w="http://schemas.openxmlformats.org/wordprocessingml/2006/main" xmlns:w14="http://schemas.microsoft.com/office/word/2010/wordml" xmlns:w15="http://schemas.microsoft.com/office/word/2012/wordml" xmlns:w16se="http://schemas.microsoft.com/office/word/2015/wordml/symex" xmlns:wpg="http://schemas.microsoft.com/office/word/2010/wordprocessingGroup" xmlns:wpi="http://schemas.microsoft.com/office/word/2010/wordprocessingInk" xmlns:wne="http://schemas.microsoft.com/office/word/2006/wordml" xmlns:wps="http://schemas.microsoft.com/office/word/2010/wordprocessingShape" mc:Ignorable="w14 w15 w16se wp14">
+<w:endnotes xmlns:wpc="http://schemas.microsoft.com/office/word/2010/wordprocessingCanvas" xmlns:cx="http://schemas.microsoft.com/office/drawing/2014/chartex" xmlns:cx1="http://schemas.microsoft.com/office/drawing/2015/9/8/chartex" xmlns:mc="http://schemas.openxmlformats.org/markup-compatibility/2006" xmlns:o="urn:schemas-microsoft-com:office:office" xmlns:r="http://schemas.openxmlformats.org/officeDocument/2006/relationships" xmlns:m="http://schemas.openxmlformats.org/officeDocument/2006/math" xmlns:v="urn:schemas-microsoft-com:vml" xmlns:wp14="http://schemas.microsoft.com/office/word/2010/wordprocessingDrawing" xmlns:wp="http://schemas.openxmlformats.org/drawingml/2006/wordprocessingDrawing" xmlns:w10="urn:schemas-microsoft-com:office:word" xmlns:w="http://schemas.openxmlformats.org/wordprocessingml/2006/main" xmlns:w14="http://schemas.microsoft.com/office/word/2010/wordml" xmlns:w15="http://schemas.microsoft.com/office/word/2012/wordml" xmlns:w16se="http://schemas.microsoft.com/office/word/2015/wordml/symex" xmlns:wpg="http://schemas.microsoft.com/office/word/2010/wordprocessingGroup" xmlns:wpi="http://schemas.microsoft.com/office/word/2010/wordprocessingInk" xmlns:wne="http://schemas.microsoft.com/office/word/2006/wordml" xmlns:wps="http://schemas.microsoft.com/office/word/2010/wordprocessingShape" mc:Ignorable="w14 w15 w16se wp14">
   <w:endnote w:type="separator" w:id="-1">
     <w:p>
       <w:r>
@@ -14215,7 +14432,7 @@
 </file>
 
 <file path=word/footer1.xml><?xml version="1.0" encoding="utf-8"?>
-<w:ftr xmlns:wpc="http://schemas.microsoft.com/office/word/2010/wordprocessingCanvas" xmlns:cx="http://schemas.microsoft.com/office/drawing/2014/chartex" xmlns:mc="http://schemas.openxmlformats.org/markup-compatibility/2006" xmlns:o="urn:schemas-microsoft-com:office:office" xmlns:r="http://schemas.openxmlformats.org/officeDocument/2006/relationships" xmlns:m="http://schemas.openxmlformats.org/officeDocument/2006/math" xmlns:v="urn:schemas-microsoft-com:vml" xmlns:wp14="http://schemas.microsoft.com/office/word/2010/wordprocessingDrawing" xmlns:wp="http://schemas.openxmlformats.org/drawingml/2006/wordprocessingDrawing" xmlns:w10="urn:schemas-microsoft-com:office:word" xmlns:w="http://schemas.openxmlformats.org/wordprocessingml/2006/main" xmlns:w14="http://schemas.microsoft.com/office/word/2010/wordml" xmlns:w15="http://schemas.microsoft.com/office/word/2012/wordml" xmlns:w16se="http://schemas.microsoft.com/office/word/2015/wordml/symex" xmlns:wpg="http://schemas.microsoft.com/office/word/2010/wordprocessingGroup" xmlns:wpi="http://schemas.microsoft.com/office/word/2010/wordprocessingInk" xmlns:wne="http://schemas.microsoft.com/office/word/2006/wordml" xmlns:wps="http://schemas.microsoft.com/office/word/2010/wordprocessingShape" mc:Ignorable="w14 w15 w16se wp14">
+<w:ftr xmlns:wpc="http://schemas.microsoft.com/office/word/2010/wordprocessingCanvas" xmlns:cx="http://schemas.microsoft.com/office/drawing/2014/chartex" xmlns:cx1="http://schemas.microsoft.com/office/drawing/2015/9/8/chartex" xmlns:mc="http://schemas.openxmlformats.org/markup-compatibility/2006" xmlns:o="urn:schemas-microsoft-com:office:office" xmlns:r="http://schemas.openxmlformats.org/officeDocument/2006/relationships" xmlns:m="http://schemas.openxmlformats.org/officeDocument/2006/math" xmlns:v="urn:schemas-microsoft-com:vml" xmlns:wp14="http://schemas.microsoft.com/office/word/2010/wordprocessingDrawing" xmlns:wp="http://schemas.openxmlformats.org/drawingml/2006/wordprocessingDrawing" xmlns:w10="urn:schemas-microsoft-com:office:word" xmlns:w="http://schemas.openxmlformats.org/wordprocessingml/2006/main" xmlns:w14="http://schemas.microsoft.com/office/word/2010/wordml" xmlns:w15="http://schemas.microsoft.com/office/word/2012/wordml" xmlns:w16se="http://schemas.microsoft.com/office/word/2015/wordml/symex" xmlns:wpg="http://schemas.microsoft.com/office/word/2010/wordprocessingGroup" xmlns:wpi="http://schemas.microsoft.com/office/word/2010/wordprocessingInk" xmlns:wne="http://schemas.microsoft.com/office/word/2006/wordml" xmlns:wps="http://schemas.microsoft.com/office/word/2010/wordprocessingShape" mc:Ignorable="w14 w15 w16se wp14">
   <w:p>
     <w:pPr>
       <w:jc w:val="right"/>
@@ -14225,7 +14442,7 @@
 </file>
 
 <file path=word/footer2.xml><?xml version="1.0" encoding="utf-8"?>
-<w:ftr xmlns:wpc="http://schemas.microsoft.com/office/word/2010/wordprocessingCanvas" xmlns:cx="http://schemas.microsoft.com/office/drawing/2014/chartex" xmlns:mc="http://schemas.openxmlformats.org/markup-compatibility/2006" xmlns:o="urn:schemas-microsoft-com:office:office" xmlns:r="http://schemas.openxmlformats.org/officeDocument/2006/relationships" xmlns:m="http://schemas.openxmlformats.org/officeDocument/2006/math" xmlns:v="urn:schemas-microsoft-com:vml" xmlns:wp14="http://schemas.microsoft.com/office/word/2010/wordprocessingDrawing" xmlns:wp="http://schemas.openxmlformats.org/drawingml/2006/wordprocessingDrawing" xmlns:w10="urn:schemas-microsoft-com:office:word" xmlns:w="http://schemas.openxmlformats.org/wordprocessingml/2006/main" xmlns:w14="http://schemas.microsoft.com/office/word/2010/wordml" xmlns:w15="http://schemas.microsoft.com/office/word/2012/wordml" xmlns:w16se="http://schemas.microsoft.com/office/word/2015/wordml/symex" xmlns:wpg="http://schemas.microsoft.com/office/word/2010/wordprocessingGroup" xmlns:wpi="http://schemas.microsoft.com/office/word/2010/wordprocessingInk" xmlns:wne="http://schemas.microsoft.com/office/word/2006/wordml" xmlns:wps="http://schemas.microsoft.com/office/word/2010/wordprocessingShape" mc:Ignorable="w14 w15 w16se wp14">
+<w:ftr xmlns:wpc="http://schemas.microsoft.com/office/word/2010/wordprocessingCanvas" xmlns:cx="http://schemas.microsoft.com/office/drawing/2014/chartex" xmlns:cx1="http://schemas.microsoft.com/office/drawing/2015/9/8/chartex" xmlns:mc="http://schemas.openxmlformats.org/markup-compatibility/2006" xmlns:o="urn:schemas-microsoft-com:office:office" xmlns:r="http://schemas.openxmlformats.org/officeDocument/2006/relationships" xmlns:m="http://schemas.openxmlformats.org/officeDocument/2006/math" xmlns:v="urn:schemas-microsoft-com:vml" xmlns:wp14="http://schemas.microsoft.com/office/word/2010/wordprocessingDrawing" xmlns:wp="http://schemas.openxmlformats.org/drawingml/2006/wordprocessingDrawing" xmlns:w10="urn:schemas-microsoft-com:office:word" xmlns:w="http://schemas.openxmlformats.org/wordprocessingml/2006/main" xmlns:w14="http://schemas.microsoft.com/office/word/2010/wordml" xmlns:w15="http://schemas.microsoft.com/office/word/2012/wordml" xmlns:w16se="http://schemas.microsoft.com/office/word/2015/wordml/symex" xmlns:wpg="http://schemas.microsoft.com/office/word/2010/wordprocessingGroup" xmlns:wpi="http://schemas.microsoft.com/office/word/2010/wordprocessingInk" xmlns:wne="http://schemas.microsoft.com/office/word/2006/wordml" xmlns:wps="http://schemas.microsoft.com/office/word/2010/wordprocessingShape" mc:Ignorable="w14 w15 w16se wp14">
   <w:p>
     <w:pPr>
       <w:pStyle w:val="Footer"/>
@@ -14259,7 +14476,7 @@
         <w:rStyle w:val="PageNumber"/>
         <w:noProof/>
       </w:rPr>
-      <w:t>34</w:t>
+      <w:t>49</w:t>
     </w:r>
     <w:r>
       <w:rPr>
@@ -14272,7 +14489,7 @@
 </file>
 
 <file path=word/footnotes.xml><?xml version="1.0" encoding="utf-8"?>
-<w:footnotes xmlns:wpc="http://schemas.microsoft.com/office/word/2010/wordprocessingCanvas" xmlns:cx="http://schemas.microsoft.com/office/drawing/2014/chartex" xmlns:mc="http://schemas.openxmlformats.org/markup-compatibility/2006" xmlns:o="urn:schemas-microsoft-com:office:office" xmlns:r="http://schemas.openxmlformats.org/officeDocument/2006/relationships" xmlns:m="http://schemas.openxmlformats.org/officeDocument/2006/math" xmlns:v="urn:schemas-microsoft-com:vml" xmlns:wp14="http://schemas.microsoft.com/office/word/2010/wordprocessingDrawing" xmlns:wp="http://schemas.openxmlformats.org/drawingml/2006/wordprocessingDrawing" xmlns:w10="urn:schemas-microsoft-com:office:word" xmlns:w="http://schemas.openxmlformats.org/wordprocessingml/2006/main" xmlns:w14="http://schemas.microsoft.com/office/word/2010/wordml" xmlns:w15="http://schemas.microsoft.com/office/word/2012/wordml" xmlns:w16se="http://schemas.microsoft.com/office/word/2015/wordml/symex" xmlns:wpg="http://schemas.microsoft.com/office/word/2010/wordprocessingGroup" xmlns:wpi="http://schemas.microsoft.com/office/word/2010/wordprocessingInk" xmlns:wne="http://schemas.microsoft.com/office/word/2006/wordml" xmlns:wps="http://schemas.microsoft.com/office/word/2010/wordprocessingShape" mc:Ignorable="w14 w15 w16se wp14">
+<w:footnotes xmlns:wpc="http://schemas.microsoft.com/office/word/2010/wordprocessingCanvas" xmlns:cx="http://schemas.microsoft.com/office/drawing/2014/chartex" xmlns:cx1="http://schemas.microsoft.com/office/drawing/2015/9/8/chartex" xmlns:mc="http://schemas.openxmlformats.org/markup-compatibility/2006" xmlns:o="urn:schemas-microsoft-com:office:office" xmlns:r="http://schemas.openxmlformats.org/officeDocument/2006/relationships" xmlns:m="http://schemas.openxmlformats.org/officeDocument/2006/math" xmlns:v="urn:schemas-microsoft-com:vml" xmlns:wp14="http://schemas.microsoft.com/office/word/2010/wordprocessingDrawing" xmlns:wp="http://schemas.openxmlformats.org/drawingml/2006/wordprocessingDrawing" xmlns:w10="urn:schemas-microsoft-com:office:word" xmlns:w="http://schemas.openxmlformats.org/wordprocessingml/2006/main" xmlns:w14="http://schemas.microsoft.com/office/word/2010/wordml" xmlns:w15="http://schemas.microsoft.com/office/word/2012/wordml" xmlns:w16se="http://schemas.microsoft.com/office/word/2015/wordml/symex" xmlns:wpg="http://schemas.microsoft.com/office/word/2010/wordprocessingGroup" xmlns:wpi="http://schemas.microsoft.com/office/word/2010/wordprocessingInk" xmlns:wne="http://schemas.microsoft.com/office/word/2006/wordml" xmlns:wps="http://schemas.microsoft.com/office/word/2010/wordprocessingShape" mc:Ignorable="w14 w15 w16se wp14">
   <w:footnote w:type="separator" w:id="-1">
     <w:p>
       <w:r>
@@ -14291,7 +14508,7 @@
 </file>
 
 <file path=word/header1.xml><?xml version="1.0" encoding="utf-8"?>
-<w:hdr xmlns:wpc="http://schemas.microsoft.com/office/word/2010/wordprocessingCanvas" xmlns:cx="http://schemas.microsoft.com/office/drawing/2014/chartex" xmlns:mc="http://schemas.openxmlformats.org/markup-compatibility/2006" xmlns:o="urn:schemas-microsoft-com:office:office" xmlns:r="http://schemas.openxmlformats.org/officeDocument/2006/relationships" xmlns:m="http://schemas.openxmlformats.org/officeDocument/2006/math" xmlns:v="urn:schemas-microsoft-com:vml" xmlns:wp14="http://schemas.microsoft.com/office/word/2010/wordprocessingDrawing" xmlns:wp="http://schemas.openxmlformats.org/drawingml/2006/wordprocessingDrawing" xmlns:w10="urn:schemas-microsoft-com:office:word" xmlns:w="http://schemas.openxmlformats.org/wordprocessingml/2006/main" xmlns:w14="http://schemas.microsoft.com/office/word/2010/wordml" xmlns:w15="http://schemas.microsoft.com/office/word/2012/wordml" xmlns:w16se="http://schemas.microsoft.com/office/word/2015/wordml/symex" xmlns:wpg="http://schemas.microsoft.com/office/word/2010/wordprocessingGroup" xmlns:wpi="http://schemas.microsoft.com/office/word/2010/wordprocessingInk" xmlns:wne="http://schemas.microsoft.com/office/word/2006/wordml" xmlns:wps="http://schemas.microsoft.com/office/word/2010/wordprocessingShape" mc:Ignorable="w14 w15 w16se wp14">
+<w:hdr xmlns:wpc="http://schemas.microsoft.com/office/word/2010/wordprocessingCanvas" xmlns:cx="http://schemas.microsoft.com/office/drawing/2014/chartex" xmlns:cx1="http://schemas.microsoft.com/office/drawing/2015/9/8/chartex" xmlns:mc="http://schemas.openxmlformats.org/markup-compatibility/2006" xmlns:o="urn:schemas-microsoft-com:office:office" xmlns:r="http://schemas.openxmlformats.org/officeDocument/2006/relationships" xmlns:m="http://schemas.openxmlformats.org/officeDocument/2006/math" xmlns:v="urn:schemas-microsoft-com:vml" xmlns:wp14="http://schemas.microsoft.com/office/word/2010/wordprocessingDrawing" xmlns:wp="http://schemas.openxmlformats.org/drawingml/2006/wordprocessingDrawing" xmlns:w10="urn:schemas-microsoft-com:office:word" xmlns:w="http://schemas.openxmlformats.org/wordprocessingml/2006/main" xmlns:w14="http://schemas.microsoft.com/office/word/2010/wordml" xmlns:w15="http://schemas.microsoft.com/office/word/2012/wordml" xmlns:w16se="http://schemas.microsoft.com/office/word/2015/wordml/symex" xmlns:wpg="http://schemas.microsoft.com/office/word/2010/wordprocessingGroup" xmlns:wpi="http://schemas.microsoft.com/office/word/2010/wordprocessingInk" xmlns:wne="http://schemas.microsoft.com/office/word/2006/wordml" xmlns:wps="http://schemas.microsoft.com/office/word/2010/wordprocessingShape" mc:Ignorable="w14 w15 w16se wp14">
   <w:p/>
   <w:p/>
   <w:p/>
@@ -14299,7 +14516,7 @@
 </file>
 
 <file path=word/numbering.xml><?xml version="1.0" encoding="utf-8"?>
-<w:numbering xmlns:wpc="http://schemas.microsoft.com/office/word/2010/wordprocessingCanvas" xmlns:cx="http://schemas.microsoft.com/office/drawing/2014/chartex" xmlns:mc="http://schemas.openxmlformats.org/markup-compatibility/2006" xmlns:o="urn:schemas-microsoft-com:office:office" xmlns:r="http://schemas.openxmlformats.org/officeDocument/2006/relationships" xmlns:m="http://schemas.openxmlformats.org/officeDocument/2006/math" xmlns:v="urn:schemas-microsoft-com:vml" xmlns:wp14="http://schemas.microsoft.com/office/word/2010/wordprocessingDrawing" xmlns:wp="http://schemas.openxmlformats.org/drawingml/2006/wordprocessingDrawing" xmlns:w10="urn:schemas-microsoft-com:office:word" xmlns:w="http://schemas.openxmlformats.org/wordprocessingml/2006/main" xmlns:w14="http://schemas.microsoft.com/office/word/2010/wordml" xmlns:w15="http://schemas.microsoft.com/office/word/2012/wordml" xmlns:w16se="http://schemas.microsoft.com/office/word/2015/wordml/symex" xmlns:wpg="http://schemas.microsoft.com/office/word/2010/wordprocessingGroup" xmlns:wpi="http://schemas.microsoft.com/office/word/2010/wordprocessingInk" xmlns:wne="http://schemas.microsoft.com/office/word/2006/wordml" xmlns:wps="http://schemas.microsoft.com/office/word/2010/wordprocessingShape" mc:Ignorable="w14 w15 w16se wp14">
+<w:numbering xmlns:wpc="http://schemas.microsoft.com/office/word/2010/wordprocessingCanvas" xmlns:cx="http://schemas.microsoft.com/office/drawing/2014/chartex" xmlns:cx1="http://schemas.microsoft.com/office/drawing/2015/9/8/chartex" xmlns:mc="http://schemas.openxmlformats.org/markup-compatibility/2006" xmlns:o="urn:schemas-microsoft-com:office:office" xmlns:r="http://schemas.openxmlformats.org/officeDocument/2006/relationships" xmlns:m="http://schemas.openxmlformats.org/officeDocument/2006/math" xmlns:v="urn:schemas-microsoft-com:vml" xmlns:wp14="http://schemas.microsoft.com/office/word/2010/wordprocessingDrawing" xmlns:wp="http://schemas.openxmlformats.org/drawingml/2006/wordprocessingDrawing" xmlns:w10="urn:schemas-microsoft-com:office:word" xmlns:w="http://schemas.openxmlformats.org/wordprocessingml/2006/main" xmlns:w14="http://schemas.microsoft.com/office/word/2010/wordml" xmlns:w15="http://schemas.microsoft.com/office/word/2012/wordml" xmlns:w16se="http://schemas.microsoft.com/office/word/2015/wordml/symex" xmlns:wpg="http://schemas.microsoft.com/office/word/2010/wordprocessingGroup" xmlns:wpi="http://schemas.microsoft.com/office/word/2010/wordprocessingInk" xmlns:wne="http://schemas.microsoft.com/office/word/2006/wordml" xmlns:wps="http://schemas.microsoft.com/office/word/2010/wordprocessingShape" mc:Ignorable="w14 w15 w16se wp14">
   <w:abstractNum w:abstractNumId="0" w15:restartNumberingAfterBreak="0">
     <w:nsid w:val="02C275D4"/>
     <w:multiLevelType w:val="hybridMultilevel"/>
@@ -15128,6 +15345,92 @@
     </w:lvl>
   </w:abstractNum>
   <w:abstractNum w:abstractNumId="7" w15:restartNumberingAfterBreak="0">
+    <w:nsid w:val="1F34586D"/>
+    <w:multiLevelType w:val="hybridMultilevel"/>
+    <w:tmpl w:val="1A86D138"/>
+    <w:lvl w:ilvl="0" w:tplc="0409000F">
+      <w:start w:val="1"/>
+      <w:numFmt w:val="decimal"/>
+      <w:lvlText w:val="%1."/>
+      <w:lvlJc w:val="left"/>
+      <w:pPr>
+        <w:ind w:left="720" w:hanging="360"/>
+      </w:pPr>
+    </w:lvl>
+    <w:lvl w:ilvl="1" w:tplc="04090019" w:tentative="1">
+      <w:start w:val="1"/>
+      <w:numFmt w:val="lowerLetter"/>
+      <w:lvlText w:val="%2."/>
+      <w:lvlJc w:val="left"/>
+      <w:pPr>
+        <w:ind w:left="1440" w:hanging="360"/>
+      </w:pPr>
+    </w:lvl>
+    <w:lvl w:ilvl="2" w:tplc="0409001B" w:tentative="1">
+      <w:start w:val="1"/>
+      <w:numFmt w:val="lowerRoman"/>
+      <w:lvlText w:val="%3."/>
+      <w:lvlJc w:val="right"/>
+      <w:pPr>
+        <w:ind w:left="2160" w:hanging="180"/>
+      </w:pPr>
+    </w:lvl>
+    <w:lvl w:ilvl="3" w:tplc="0409000F" w:tentative="1">
+      <w:start w:val="1"/>
+      <w:numFmt w:val="decimal"/>
+      <w:lvlText w:val="%4."/>
+      <w:lvlJc w:val="left"/>
+      <w:pPr>
+        <w:ind w:left="2880" w:hanging="360"/>
+      </w:pPr>
+    </w:lvl>
+    <w:lvl w:ilvl="4" w:tplc="04090019" w:tentative="1">
+      <w:start w:val="1"/>
+      <w:numFmt w:val="lowerLetter"/>
+      <w:lvlText w:val="%5."/>
+      <w:lvlJc w:val="left"/>
+      <w:pPr>
+        <w:ind w:left="3600" w:hanging="360"/>
+      </w:pPr>
+    </w:lvl>
+    <w:lvl w:ilvl="5" w:tplc="0409001B" w:tentative="1">
+      <w:start w:val="1"/>
+      <w:numFmt w:val="lowerRoman"/>
+      <w:lvlText w:val="%6."/>
+      <w:lvlJc w:val="right"/>
+      <w:pPr>
+        <w:ind w:left="4320" w:hanging="180"/>
+      </w:pPr>
+    </w:lvl>
+    <w:lvl w:ilvl="6" w:tplc="0409000F" w:tentative="1">
+      <w:start w:val="1"/>
+      <w:numFmt w:val="decimal"/>
+      <w:lvlText w:val="%7."/>
+      <w:lvlJc w:val="left"/>
+      <w:pPr>
+        <w:ind w:left="5040" w:hanging="360"/>
+      </w:pPr>
+    </w:lvl>
+    <w:lvl w:ilvl="7" w:tplc="04090019" w:tentative="1">
+      <w:start w:val="1"/>
+      <w:numFmt w:val="lowerLetter"/>
+      <w:lvlText w:val="%8."/>
+      <w:lvlJc w:val="left"/>
+      <w:pPr>
+        <w:ind w:left="5760" w:hanging="360"/>
+      </w:pPr>
+    </w:lvl>
+    <w:lvl w:ilvl="8" w:tplc="0409001B" w:tentative="1">
+      <w:start w:val="1"/>
+      <w:numFmt w:val="lowerRoman"/>
+      <w:lvlText w:val="%9."/>
+      <w:lvlJc w:val="right"/>
+      <w:pPr>
+        <w:ind w:left="6480" w:hanging="180"/>
+      </w:pPr>
+    </w:lvl>
+  </w:abstractNum>
+  <w:abstractNum w:abstractNumId="8" w15:restartNumberingAfterBreak="0">
     <w:nsid w:val="20CB424D"/>
     <w:multiLevelType w:val="hybridMultilevel"/>
     <w:tmpl w:val="6BC0428C"/>
@@ -15240,7 +15543,7 @@
       </w:rPr>
     </w:lvl>
   </w:abstractNum>
-  <w:abstractNum w:abstractNumId="8" w15:restartNumberingAfterBreak="0">
+  <w:abstractNum w:abstractNumId="9" w15:restartNumberingAfterBreak="0">
     <w:nsid w:val="210B5A04"/>
     <w:multiLevelType w:val="hybridMultilevel"/>
     <w:tmpl w:val="262A6110"/>
@@ -15353,7 +15656,120 @@
       </w:rPr>
     </w:lvl>
   </w:abstractNum>
-  <w:abstractNum w:abstractNumId="9" w15:restartNumberingAfterBreak="0">
+  <w:abstractNum w:abstractNumId="10" w15:restartNumberingAfterBreak="0">
+    <w:nsid w:val="22055EAA"/>
+    <w:multiLevelType w:val="hybridMultilevel"/>
+    <w:tmpl w:val="E0969B22"/>
+    <w:lvl w:ilvl="0" w:tplc="04090001">
+      <w:start w:val="1"/>
+      <w:numFmt w:val="bullet"/>
+      <w:lvlText w:val=""/>
+      <w:lvlJc w:val="left"/>
+      <w:pPr>
+        <w:ind w:left="1440" w:hanging="360"/>
+      </w:pPr>
+      <w:rPr>
+        <w:rFonts w:ascii="Symbol" w:hAnsi="Symbol" w:hint="default"/>
+      </w:rPr>
+    </w:lvl>
+    <w:lvl w:ilvl="1" w:tplc="04090003" w:tentative="1">
+      <w:start w:val="1"/>
+      <w:numFmt w:val="bullet"/>
+      <w:lvlText w:val="o"/>
+      <w:lvlJc w:val="left"/>
+      <w:pPr>
+        <w:ind w:left="2160" w:hanging="360"/>
+      </w:pPr>
+      <w:rPr>
+        <w:rFonts w:ascii="Courier New" w:hAnsi="Courier New" w:cs="Courier New" w:hint="default"/>
+      </w:rPr>
+    </w:lvl>
+    <w:lvl w:ilvl="2" w:tplc="04090005" w:tentative="1">
+      <w:start w:val="1"/>
+      <w:numFmt w:val="bullet"/>
+      <w:lvlText w:val=""/>
+      <w:lvlJc w:val="left"/>
+      <w:pPr>
+        <w:ind w:left="2880" w:hanging="360"/>
+      </w:pPr>
+      <w:rPr>
+        <w:rFonts w:ascii="Wingdings" w:hAnsi="Wingdings" w:hint="default"/>
+      </w:rPr>
+    </w:lvl>
+    <w:lvl w:ilvl="3" w:tplc="04090001" w:tentative="1">
+      <w:start w:val="1"/>
+      <w:numFmt w:val="bullet"/>
+      <w:lvlText w:val=""/>
+      <w:lvlJc w:val="left"/>
+      <w:pPr>
+        <w:ind w:left="3600" w:hanging="360"/>
+      </w:pPr>
+      <w:rPr>
+        <w:rFonts w:ascii="Symbol" w:hAnsi="Symbol" w:hint="default"/>
+      </w:rPr>
+    </w:lvl>
+    <w:lvl w:ilvl="4" w:tplc="04090003" w:tentative="1">
+      <w:start w:val="1"/>
+      <w:numFmt w:val="bullet"/>
+      <w:lvlText w:val="o"/>
+      <w:lvlJc w:val="left"/>
+      <w:pPr>
+        <w:ind w:left="4320" w:hanging="360"/>
+      </w:pPr>
+      <w:rPr>
+        <w:rFonts w:ascii="Courier New" w:hAnsi="Courier New" w:cs="Courier New" w:hint="default"/>
+      </w:rPr>
+    </w:lvl>
+    <w:lvl w:ilvl="5" w:tplc="04090005" w:tentative="1">
+      <w:start w:val="1"/>
+      <w:numFmt w:val="bullet"/>
+      <w:lvlText w:val=""/>
+      <w:lvlJc w:val="left"/>
+      <w:pPr>
+        <w:ind w:left="5040" w:hanging="360"/>
+      </w:pPr>
+      <w:rPr>
+        <w:rFonts w:ascii="Wingdings" w:hAnsi="Wingdings" w:hint="default"/>
+      </w:rPr>
+    </w:lvl>
+    <w:lvl w:ilvl="6" w:tplc="04090001" w:tentative="1">
+      <w:start w:val="1"/>
+      <w:numFmt w:val="bullet"/>
+      <w:lvlText w:val=""/>
+      <w:lvlJc w:val="left"/>
+      <w:pPr>
+        <w:ind w:left="5760" w:hanging="360"/>
+      </w:pPr>
+      <w:rPr>
+        <w:rFonts w:ascii="Symbol" w:hAnsi="Symbol" w:hint="default"/>
+      </w:rPr>
+    </w:lvl>
+    <w:lvl w:ilvl="7" w:tplc="04090003" w:tentative="1">
+      <w:start w:val="1"/>
+      <w:numFmt w:val="bullet"/>
+      <w:lvlText w:val="o"/>
+      <w:lvlJc w:val="left"/>
+      <w:pPr>
+        <w:ind w:left="6480" w:hanging="360"/>
+      </w:pPr>
+      <w:rPr>
+        <w:rFonts w:ascii="Courier New" w:hAnsi="Courier New" w:cs="Courier New" w:hint="default"/>
+      </w:rPr>
+    </w:lvl>
+    <w:lvl w:ilvl="8" w:tplc="04090005" w:tentative="1">
+      <w:start w:val="1"/>
+      <w:numFmt w:val="bullet"/>
+      <w:lvlText w:val=""/>
+      <w:lvlJc w:val="left"/>
+      <w:pPr>
+        <w:ind w:left="7200" w:hanging="360"/>
+      </w:pPr>
+      <w:rPr>
+        <w:rFonts w:ascii="Wingdings" w:hAnsi="Wingdings" w:hint="default"/>
+      </w:rPr>
+    </w:lvl>
+  </w:abstractNum>
+  <w:abstractNum w:abstractNumId="11" w15:restartNumberingAfterBreak="0">
     <w:nsid w:val="2290391E"/>
     <w:multiLevelType w:val="hybridMultilevel"/>
     <w:tmpl w:val="B0EA955A"/>
@@ -15466,7 +15882,7 @@
       </w:rPr>
     </w:lvl>
   </w:abstractNum>
-  <w:abstractNum w:abstractNumId="10" w15:restartNumberingAfterBreak="0">
+  <w:abstractNum w:abstractNumId="12" w15:restartNumberingAfterBreak="0">
     <w:nsid w:val="2702290F"/>
     <w:multiLevelType w:val="hybridMultilevel"/>
     <w:tmpl w:val="C73261F4"/>
@@ -15579,7 +15995,7 @@
       </w:rPr>
     </w:lvl>
   </w:abstractNum>
-  <w:abstractNum w:abstractNumId="11" w15:restartNumberingAfterBreak="0">
+  <w:abstractNum w:abstractNumId="13" w15:restartNumberingAfterBreak="0">
     <w:nsid w:val="280465C8"/>
     <w:multiLevelType w:val="hybridMultilevel"/>
     <w:tmpl w:val="F4BA4E14"/>
@@ -15692,7 +16108,7 @@
       </w:rPr>
     </w:lvl>
   </w:abstractNum>
-  <w:abstractNum w:abstractNumId="12" w15:restartNumberingAfterBreak="0">
+  <w:abstractNum w:abstractNumId="14" w15:restartNumberingAfterBreak="0">
     <w:nsid w:val="2BFE6191"/>
     <w:multiLevelType w:val="hybridMultilevel"/>
     <w:tmpl w:val="676AD69A"/>
@@ -15805,7 +16221,7 @@
       </w:rPr>
     </w:lvl>
   </w:abstractNum>
-  <w:abstractNum w:abstractNumId="13" w15:restartNumberingAfterBreak="0">
+  <w:abstractNum w:abstractNumId="15" w15:restartNumberingAfterBreak="0">
     <w:nsid w:val="2CB96387"/>
     <w:multiLevelType w:val="hybridMultilevel"/>
     <w:tmpl w:val="EE70E872"/>
@@ -15918,7 +16334,7 @@
       </w:rPr>
     </w:lvl>
   </w:abstractNum>
-  <w:abstractNum w:abstractNumId="14" w15:restartNumberingAfterBreak="0">
+  <w:abstractNum w:abstractNumId="16" w15:restartNumberingAfterBreak="0">
     <w:nsid w:val="32CF7375"/>
     <w:multiLevelType w:val="hybridMultilevel"/>
     <w:tmpl w:val="5A0AA8C8"/>
@@ -16031,7 +16447,7 @@
       </w:rPr>
     </w:lvl>
   </w:abstractNum>
-  <w:abstractNum w:abstractNumId="15" w15:restartNumberingAfterBreak="0">
+  <w:abstractNum w:abstractNumId="17" w15:restartNumberingAfterBreak="0">
     <w:nsid w:val="3353475A"/>
     <w:multiLevelType w:val="multilevel"/>
     <w:tmpl w:val="418E4214"/>
@@ -16118,7 +16534,7 @@
       </w:pPr>
     </w:lvl>
   </w:abstractNum>
-  <w:abstractNum w:abstractNumId="16" w15:restartNumberingAfterBreak="0">
+  <w:abstractNum w:abstractNumId="18" w15:restartNumberingAfterBreak="0">
     <w:nsid w:val="33935351"/>
     <w:multiLevelType w:val="hybridMultilevel"/>
     <w:tmpl w:val="F38AA02E"/>
@@ -16231,7 +16647,7 @@
       </w:rPr>
     </w:lvl>
   </w:abstractNum>
-  <w:abstractNum w:abstractNumId="17" w15:restartNumberingAfterBreak="0">
+  <w:abstractNum w:abstractNumId="19" w15:restartNumberingAfterBreak="0">
     <w:nsid w:val="36AB7E05"/>
     <w:multiLevelType w:val="multilevel"/>
     <w:tmpl w:val="FFB42E42"/>
@@ -16348,7 +16764,7 @@
       </w:pPr>
     </w:lvl>
   </w:abstractNum>
-  <w:abstractNum w:abstractNumId="18" w15:restartNumberingAfterBreak="0">
+  <w:abstractNum w:abstractNumId="20" w15:restartNumberingAfterBreak="0">
     <w:nsid w:val="36B04F5A"/>
     <w:multiLevelType w:val="multilevel"/>
     <w:tmpl w:val="907A15EC"/>
@@ -16490,7 +16906,7 @@
       </w:rPr>
     </w:lvl>
   </w:abstractNum>
-  <w:abstractNum w:abstractNumId="19" w15:restartNumberingAfterBreak="0">
+  <w:abstractNum w:abstractNumId="21" w15:restartNumberingAfterBreak="0">
     <w:nsid w:val="3A162A58"/>
     <w:multiLevelType w:val="multilevel"/>
     <w:tmpl w:val="907A15EC"/>
@@ -16634,7 +17050,7 @@
       </w:rPr>
     </w:lvl>
   </w:abstractNum>
-  <w:abstractNum w:abstractNumId="20" w15:restartNumberingAfterBreak="0">
+  <w:abstractNum w:abstractNumId="22" w15:restartNumberingAfterBreak="0">
     <w:nsid w:val="404D0BCE"/>
     <w:multiLevelType w:val="hybridMultilevel"/>
     <w:tmpl w:val="04F48772"/>
@@ -16747,7 +17163,7 @@
       </w:rPr>
     </w:lvl>
   </w:abstractNum>
-  <w:abstractNum w:abstractNumId="21" w15:restartNumberingAfterBreak="0">
+  <w:abstractNum w:abstractNumId="23" w15:restartNumberingAfterBreak="0">
     <w:nsid w:val="438D37EF"/>
     <w:multiLevelType w:val="hybridMultilevel"/>
     <w:tmpl w:val="3BEE6FA6"/>
@@ -16860,7 +17276,7 @@
       </w:rPr>
     </w:lvl>
   </w:abstractNum>
-  <w:abstractNum w:abstractNumId="22" w15:restartNumberingAfterBreak="0">
+  <w:abstractNum w:abstractNumId="24" w15:restartNumberingAfterBreak="0">
     <w:nsid w:val="43AD1628"/>
     <w:multiLevelType w:val="multilevel"/>
     <w:tmpl w:val="907A15EC"/>
@@ -17004,7 +17420,7 @@
       </w:rPr>
     </w:lvl>
   </w:abstractNum>
-  <w:abstractNum w:abstractNumId="23" w15:restartNumberingAfterBreak="0">
+  <w:abstractNum w:abstractNumId="25" w15:restartNumberingAfterBreak="0">
     <w:nsid w:val="456A3EF1"/>
     <w:multiLevelType w:val="hybridMultilevel"/>
     <w:tmpl w:val="A6661A7E"/>
@@ -17090,7 +17506,7 @@
       </w:pPr>
     </w:lvl>
   </w:abstractNum>
-  <w:abstractNum w:abstractNumId="24" w15:restartNumberingAfterBreak="0">
+  <w:abstractNum w:abstractNumId="26" w15:restartNumberingAfterBreak="0">
     <w:nsid w:val="47EC715D"/>
     <w:multiLevelType w:val="hybridMultilevel"/>
     <w:tmpl w:val="813ECFE2"/>
@@ -17203,7 +17619,7 @@
       </w:rPr>
     </w:lvl>
   </w:abstractNum>
-  <w:abstractNum w:abstractNumId="25" w15:restartNumberingAfterBreak="0">
+  <w:abstractNum w:abstractNumId="27" w15:restartNumberingAfterBreak="0">
     <w:nsid w:val="48DF499F"/>
     <w:multiLevelType w:val="hybridMultilevel"/>
     <w:tmpl w:val="4E90823E"/>
@@ -17316,7 +17732,7 @@
       </w:rPr>
     </w:lvl>
   </w:abstractNum>
-  <w:abstractNum w:abstractNumId="26" w15:restartNumberingAfterBreak="0">
+  <w:abstractNum w:abstractNumId="28" w15:restartNumberingAfterBreak="0">
     <w:nsid w:val="4A4A4B7E"/>
     <w:multiLevelType w:val="hybridMultilevel"/>
     <w:tmpl w:val="4198F01C"/>
@@ -17429,7 +17845,7 @@
       </w:rPr>
     </w:lvl>
   </w:abstractNum>
-  <w:abstractNum w:abstractNumId="27" w15:restartNumberingAfterBreak="0">
+  <w:abstractNum w:abstractNumId="29" w15:restartNumberingAfterBreak="0">
     <w:nsid w:val="4DFC13B4"/>
     <w:multiLevelType w:val="hybridMultilevel"/>
     <w:tmpl w:val="250ED7E8"/>
@@ -17542,7 +17958,7 @@
       </w:rPr>
     </w:lvl>
   </w:abstractNum>
-  <w:abstractNum w:abstractNumId="28" w15:restartNumberingAfterBreak="0">
+  <w:abstractNum w:abstractNumId="30" w15:restartNumberingAfterBreak="0">
     <w:nsid w:val="52320617"/>
     <w:multiLevelType w:val="hybridMultilevel"/>
     <w:tmpl w:val="F8A2F872"/>
@@ -17655,7 +18071,7 @@
       </w:rPr>
     </w:lvl>
   </w:abstractNum>
-  <w:abstractNum w:abstractNumId="29" w15:restartNumberingAfterBreak="0">
+  <w:abstractNum w:abstractNumId="31" w15:restartNumberingAfterBreak="0">
     <w:nsid w:val="53535320"/>
     <w:multiLevelType w:val="multilevel"/>
     <w:tmpl w:val="907A15EC"/>
@@ -17799,7 +18215,7 @@
       </w:rPr>
     </w:lvl>
   </w:abstractNum>
-  <w:abstractNum w:abstractNumId="30" w15:restartNumberingAfterBreak="0">
+  <w:abstractNum w:abstractNumId="32" w15:restartNumberingAfterBreak="0">
     <w:nsid w:val="53B16321"/>
     <w:multiLevelType w:val="hybridMultilevel"/>
     <w:tmpl w:val="4F6C69A6"/>
@@ -17912,7 +18328,7 @@
       </w:rPr>
     </w:lvl>
   </w:abstractNum>
-  <w:abstractNum w:abstractNumId="31" w15:restartNumberingAfterBreak="0">
+  <w:abstractNum w:abstractNumId="33" w15:restartNumberingAfterBreak="0">
     <w:nsid w:val="59F42983"/>
     <w:multiLevelType w:val="hybridMultilevel"/>
     <w:tmpl w:val="5E901E4C"/>
@@ -17998,7 +18414,7 @@
       </w:pPr>
     </w:lvl>
   </w:abstractNum>
-  <w:abstractNum w:abstractNumId="32" w15:restartNumberingAfterBreak="0">
+  <w:abstractNum w:abstractNumId="34" w15:restartNumberingAfterBreak="0">
     <w:nsid w:val="65937887"/>
     <w:multiLevelType w:val="hybridMultilevel"/>
     <w:tmpl w:val="3D36C418"/>
@@ -18111,7 +18527,7 @@
       </w:rPr>
     </w:lvl>
   </w:abstractNum>
-  <w:abstractNum w:abstractNumId="33" w15:restartNumberingAfterBreak="0">
+  <w:abstractNum w:abstractNumId="35" w15:restartNumberingAfterBreak="0">
     <w:nsid w:val="67AF6FB6"/>
     <w:multiLevelType w:val="hybridMultilevel"/>
     <w:tmpl w:val="B2260ABC"/>
@@ -18224,7 +18640,7 @@
       </w:rPr>
     </w:lvl>
   </w:abstractNum>
-  <w:abstractNum w:abstractNumId="34" w15:restartNumberingAfterBreak="0">
+  <w:abstractNum w:abstractNumId="36" w15:restartNumberingAfterBreak="0">
     <w:nsid w:val="6C055162"/>
     <w:multiLevelType w:val="hybridMultilevel"/>
     <w:tmpl w:val="C6985D98"/>
@@ -18337,7 +18753,7 @@
       </w:rPr>
     </w:lvl>
   </w:abstractNum>
-  <w:abstractNum w:abstractNumId="35" w15:restartNumberingAfterBreak="0">
+  <w:abstractNum w:abstractNumId="37" w15:restartNumberingAfterBreak="0">
     <w:nsid w:val="6E8C2FF6"/>
     <w:multiLevelType w:val="hybridMultilevel"/>
     <w:tmpl w:val="34D65078"/>
@@ -18450,7 +18866,7 @@
       </w:rPr>
     </w:lvl>
   </w:abstractNum>
-  <w:abstractNum w:abstractNumId="36" w15:restartNumberingAfterBreak="0">
+  <w:abstractNum w:abstractNumId="38" w15:restartNumberingAfterBreak="0">
     <w:nsid w:val="71226E23"/>
     <w:multiLevelType w:val="hybridMultilevel"/>
     <w:tmpl w:val="292E5166"/>
@@ -18563,7 +18979,7 @@
       </w:rPr>
     </w:lvl>
   </w:abstractNum>
-  <w:abstractNum w:abstractNumId="37" w15:restartNumberingAfterBreak="0">
+  <w:abstractNum w:abstractNumId="39" w15:restartNumberingAfterBreak="0">
     <w:nsid w:val="738B6AFC"/>
     <w:multiLevelType w:val="hybridMultilevel"/>
     <w:tmpl w:val="5D260D28"/>
@@ -18676,7 +19092,7 @@
       </w:rPr>
     </w:lvl>
   </w:abstractNum>
-  <w:abstractNum w:abstractNumId="38" w15:restartNumberingAfterBreak="0">
+  <w:abstractNum w:abstractNumId="40" w15:restartNumberingAfterBreak="0">
     <w:nsid w:val="799C3B84"/>
     <w:multiLevelType w:val="multilevel"/>
     <w:tmpl w:val="C3565810"/>
@@ -18821,61 +19237,61 @@
     <w:abstractNumId w:val="0"/>
   </w:num>
   <w:num w:numId="2">
-    <w:abstractNumId w:val="38"/>
+    <w:abstractNumId w:val="40"/>
   </w:num>
   <w:num w:numId="3">
     <w:abstractNumId w:val="5"/>
   </w:num>
   <w:num w:numId="4">
+    <w:abstractNumId w:val="21"/>
+  </w:num>
+  <w:num w:numId="5">
+    <w:abstractNumId w:val="24"/>
+  </w:num>
+  <w:num w:numId="6">
+    <w:abstractNumId w:val="31"/>
+  </w:num>
+  <w:num w:numId="7">
+    <w:abstractNumId w:val="17"/>
+  </w:num>
+  <w:num w:numId="8">
     <w:abstractNumId w:val="19"/>
   </w:num>
-  <w:num w:numId="5">
+  <w:num w:numId="9">
+    <w:abstractNumId w:val="20"/>
+  </w:num>
+  <w:num w:numId="10">
+    <w:abstractNumId w:val="8"/>
+  </w:num>
+  <w:num w:numId="11">
+    <w:abstractNumId w:val="9"/>
+  </w:num>
+  <w:num w:numId="12">
+    <w:abstractNumId w:val="23"/>
+  </w:num>
+  <w:num w:numId="13">
     <w:abstractNumId w:val="22"/>
   </w:num>
-  <w:num w:numId="6">
-    <w:abstractNumId w:val="29"/>
-  </w:num>
-  <w:num w:numId="7">
-    <w:abstractNumId w:val="15"/>
-  </w:num>
-  <w:num w:numId="8">
-    <w:abstractNumId w:val="17"/>
-  </w:num>
-  <w:num w:numId="9">
-    <w:abstractNumId w:val="18"/>
-  </w:num>
-  <w:num w:numId="10">
-    <w:abstractNumId w:val="7"/>
-  </w:num>
-  <w:num w:numId="11">
-    <w:abstractNumId w:val="8"/>
-  </w:num>
-  <w:num w:numId="12">
-    <w:abstractNumId w:val="21"/>
-  </w:num>
-  <w:num w:numId="13">
-    <w:abstractNumId w:val="20"/>
-  </w:num>
   <w:num w:numId="14">
-    <w:abstractNumId w:val="10"/>
+    <w:abstractNumId w:val="12"/>
   </w:num>
   <w:num w:numId="15">
     <w:abstractNumId w:val="4"/>
   </w:num>
   <w:num w:numId="16">
-    <w:abstractNumId w:val="35"/>
+    <w:abstractNumId w:val="37"/>
   </w:num>
   <w:num w:numId="17">
     <w:abstractNumId w:val="1"/>
   </w:num>
   <w:num w:numId="18">
-    <w:abstractNumId w:val="27"/>
+    <w:abstractNumId w:val="29"/>
   </w:num>
   <w:num w:numId="19">
-    <w:abstractNumId w:val="30"/>
+    <w:abstractNumId w:val="32"/>
   </w:num>
   <w:num w:numId="20">
-    <w:abstractNumId w:val="31"/>
+    <w:abstractNumId w:val="33"/>
   </w:num>
   <w:num w:numId="21">
     <w:abstractNumId w:val="6"/>
@@ -18884,55 +19300,61 @@
     <w:abstractNumId w:val="2"/>
   </w:num>
   <w:num w:numId="23">
+    <w:abstractNumId w:val="30"/>
+  </w:num>
+  <w:num w:numId="24">
+    <w:abstractNumId w:val="18"/>
+  </w:num>
+  <w:num w:numId="25">
     <w:abstractNumId w:val="28"/>
   </w:num>
-  <w:num w:numId="24">
-    <w:abstractNumId w:val="16"/>
-  </w:num>
-  <w:num w:numId="25">
-    <w:abstractNumId w:val="26"/>
-  </w:num>
   <w:num w:numId="26">
-    <w:abstractNumId w:val="9"/>
+    <w:abstractNumId w:val="11"/>
   </w:num>
   <w:num w:numId="27">
     <w:abstractNumId w:val="3"/>
   </w:num>
   <w:num w:numId="28">
-    <w:abstractNumId w:val="37"/>
+    <w:abstractNumId w:val="39"/>
   </w:num>
   <w:num w:numId="29">
-    <w:abstractNumId w:val="12"/>
+    <w:abstractNumId w:val="14"/>
   </w:num>
   <w:num w:numId="30">
-    <w:abstractNumId w:val="11"/>
+    <w:abstractNumId w:val="13"/>
   </w:num>
   <w:num w:numId="31">
-    <w:abstractNumId w:val="13"/>
+    <w:abstractNumId w:val="15"/>
   </w:num>
   <w:num w:numId="32">
-    <w:abstractNumId w:val="33"/>
+    <w:abstractNumId w:val="35"/>
   </w:num>
   <w:num w:numId="33">
-    <w:abstractNumId w:val="14"/>
+    <w:abstractNumId w:val="16"/>
   </w:num>
   <w:num w:numId="34">
+    <w:abstractNumId w:val="36"/>
+  </w:num>
+  <w:num w:numId="35">
+    <w:abstractNumId w:val="25"/>
+  </w:num>
+  <w:num w:numId="36">
+    <w:abstractNumId w:val="38"/>
+  </w:num>
+  <w:num w:numId="37">
     <w:abstractNumId w:val="34"/>
   </w:num>
-  <w:num w:numId="35">
-    <w:abstractNumId w:val="23"/>
-  </w:num>
-  <w:num w:numId="36">
-    <w:abstractNumId w:val="36"/>
-  </w:num>
-  <w:num w:numId="37">
-    <w:abstractNumId w:val="32"/>
-  </w:num>
   <w:num w:numId="38">
-    <w:abstractNumId w:val="24"/>
+    <w:abstractNumId w:val="26"/>
   </w:num>
   <w:num w:numId="39">
-    <w:abstractNumId w:val="25"/>
+    <w:abstractNumId w:val="27"/>
+  </w:num>
+  <w:num w:numId="40">
+    <w:abstractNumId w:val="10"/>
+  </w:num>
+  <w:num w:numId="41">
+    <w:abstractNumId w:val="7"/>
   </w:num>
   <w:numIdMacAtCleanup w:val="34"/>
 </w:numbering>
@@ -20684,7 +21106,7 @@
 </file>
 
 <file path=customXml/itemProps1.xml><?xml version="1.0" encoding="utf-8"?>
-<ds:datastoreItem xmlns:ds="http://schemas.openxmlformats.org/officeDocument/2006/customXml" ds:itemID="{F4061442-8632-4D37-AC55-545D2B96EB7E}">
+<ds:datastoreItem xmlns:ds="http://schemas.openxmlformats.org/officeDocument/2006/customXml" ds:itemID="{08A5578D-69A3-4317-BC13-4CAF753DE2C7}">
   <ds:schemaRefs>
     <ds:schemaRef ds:uri="http://schemas.openxmlformats.org/officeDocument/2006/bibliography"/>
   </ds:schemaRefs>

</xml_diff>